<commit_message>
Build domain entities, that is built by Entity Framework Code First
</commit_message>
<xml_diff>
--- a/NADShop.Note/Note.docx
+++ b/NADShop.Note/Note.docx
@@ -4,13 +4,13 @@
   <w:body>
     <w:p>
       <w:pPr>
-        <w:jc w:val="center"/>
+        <w:pStyle w:val="IntenseQuote"/>
         <w:rPr>
           <w:rFonts w:ascii="Times New Roman" w:hAnsi="Times New Roman" w:cs="Times New Roman"/>
           <w:b/>
           <w:bCs/>
-          <w:sz w:val="44"/>
-          <w:szCs w:val="44"/>
+          <w:sz w:val="96"/>
+          <w:szCs w:val="96"/>
         </w:rPr>
       </w:pPr>
       <w:r>
@@ -18,21 +18,25 @@
           <w:rFonts w:ascii="Times New Roman" w:hAnsi="Times New Roman" w:cs="Times New Roman"/>
           <w:b/>
           <w:bCs/>
-          <w:sz w:val="44"/>
-          <w:szCs w:val="44"/>
-        </w:rPr>
-        <w:t xml:space="preserve">The components of Solution </w:t>
-      </w:r>
-    </w:p>
-    <w:p>
-      <w:pPr>
-        <w:jc w:val="center"/>
+          <w:sz w:val="96"/>
+          <w:szCs w:val="96"/>
+        </w:rPr>
+        <w:t>NAD SHOP</w:t>
+      </w:r>
+    </w:p>
+    <w:p>
+      <w:pPr>
+        <w:pStyle w:val="ListParagraph"/>
+        <w:numPr>
+          <w:ilvl w:val="0"/>
+          <w:numId w:val="4"/>
+        </w:numPr>
         <w:rPr>
           <w:rFonts w:ascii="Times New Roman" w:hAnsi="Times New Roman" w:cs="Times New Roman"/>
           <w:b/>
           <w:bCs/>
-          <w:sz w:val="44"/>
-          <w:szCs w:val="44"/>
+          <w:sz w:val="28"/>
+          <w:szCs w:val="28"/>
         </w:rPr>
       </w:pPr>
       <w:r>
@@ -40,10 +44,10 @@
           <w:rFonts w:ascii="Times New Roman" w:hAnsi="Times New Roman" w:cs="Times New Roman"/>
           <w:b/>
           <w:bCs/>
-          <w:sz w:val="44"/>
-          <w:szCs w:val="44"/>
-        </w:rPr>
-        <w:t>The structure of Solution</w:t>
+          <w:sz w:val="28"/>
+          <w:szCs w:val="28"/>
+        </w:rPr>
+        <w:t>The components of Solution The structure of Solution</w:t>
       </w:r>
     </w:p>
     <w:p>
@@ -490,6 +494,7 @@
         <w:rPr>
           <w:rFonts w:ascii="Times New Roman" w:hAnsi="Times New Roman" w:cs="Times New Roman"/>
         </w:rPr>
+        <w:lastRenderedPageBreak/>
         <w:tab/>
         <w:t>+ NADShop.Data</w:t>
       </w:r>
@@ -552,7 +557,6 @@
         <w:rPr>
           <w:rFonts w:ascii="Times New Roman" w:hAnsi="Times New Roman" w:cs="Times New Roman"/>
         </w:rPr>
-        <w:lastRenderedPageBreak/>
         <w:t>NADShop.Service</w:t>
       </w:r>
     </w:p>
@@ -604,6 +608,566 @@
           <w:rFonts w:ascii="Times New Roman" w:hAnsi="Times New Roman" w:cs="Times New Roman"/>
         </w:rPr>
       </w:pPr>
+    </w:p>
+    <w:p>
+      <w:pPr>
+        <w:rPr>
+          <w:rFonts w:ascii="Times New Roman" w:hAnsi="Times New Roman" w:cs="Times New Roman"/>
+        </w:rPr>
+      </w:pPr>
+      <w:r>
+        <w:rPr>
+          <w:rFonts w:ascii="Times New Roman" w:hAnsi="Times New Roman" w:cs="Times New Roman"/>
+        </w:rPr>
+        <w:t>Example – Build Domain Entites - Entity Framework Code First</w:t>
+      </w:r>
+      <w:r>
+        <w:rPr>
+          <w:rFonts w:ascii="Times New Roman" w:hAnsi="Times New Roman" w:cs="Times New Roman"/>
+        </w:rPr>
+        <w:t>:</w:t>
+      </w:r>
+    </w:p>
+    <w:p>
+      <w:pPr>
+        <w:rPr>
+          <w:rFonts w:ascii="Times New Roman" w:hAnsi="Times New Roman" w:cs="Times New Roman"/>
+        </w:rPr>
+      </w:pPr>
+    </w:p>
+    <w:p>
+      <w:pPr>
+        <w:rPr>
+          <w:rFonts w:ascii="Times New Roman" w:hAnsi="Times New Roman" w:cs="Times New Roman"/>
+        </w:rPr>
+      </w:pPr>
+      <w:r>
+        <w:rPr>
+          <w:noProof/>
+        </w:rPr>
+        <mc:AlternateContent>
+          <mc:Choice Requires="wps">
+            <w:drawing>
+              <wp:anchor distT="0" distB="0" distL="114300" distR="114300" simplePos="0" relativeHeight="251665408" behindDoc="0" locked="0" layoutInCell="1" allowOverlap="1" wp14:anchorId="11F5B5B9" wp14:editId="52BFB290">
+                <wp:simplePos x="0" y="0"/>
+                <wp:positionH relativeFrom="column">
+                  <wp:posOffset>4552950</wp:posOffset>
+                </wp:positionH>
+                <wp:positionV relativeFrom="paragraph">
+                  <wp:posOffset>2675890</wp:posOffset>
+                </wp:positionV>
+                <wp:extent cx="1514475" cy="342900"/>
+                <wp:effectExtent l="57150" t="38100" r="66675" b="76200"/>
+                <wp:wrapNone/>
+                <wp:docPr id="7" name="Rectangle: Rounded Corners 7"/>
+                <wp:cNvGraphicFramePr/>
+                <a:graphic xmlns:a="http://schemas.openxmlformats.org/drawingml/2006/main">
+                  <a:graphicData uri="http://schemas.microsoft.com/office/word/2010/wordprocessingShape">
+                    <wps:wsp>
+                      <wps:cNvSpPr/>
+                      <wps:spPr>
+                        <a:xfrm>
+                          <a:off x="0" y="0"/>
+                          <a:ext cx="1514475" cy="342900"/>
+                        </a:xfrm>
+                        <a:prstGeom prst="roundRect">
+                          <a:avLst/>
+                        </a:prstGeom>
+                      </wps:spPr>
+                      <wps:style>
+                        <a:lnRef idx="0">
+                          <a:schemeClr val="dk1"/>
+                        </a:lnRef>
+                        <a:fillRef idx="3">
+                          <a:schemeClr val="dk1"/>
+                        </a:fillRef>
+                        <a:effectRef idx="3">
+                          <a:schemeClr val="dk1"/>
+                        </a:effectRef>
+                        <a:fontRef idx="minor">
+                          <a:schemeClr val="lt1"/>
+                        </a:fontRef>
+                      </wps:style>
+                      <wps:txbx>
+                        <w:txbxContent>
+                          <w:p>
+                            <w:pPr>
+                              <w:jc w:val="center"/>
+                            </w:pPr>
+                            <w:r>
+                              <w:t>Foreign Key</w:t>
+                            </w:r>
+                          </w:p>
+                          <w:p>
+                            <w:pPr>
+                              <w:jc w:val="center"/>
+                            </w:pPr>
+                          </w:p>
+                        </w:txbxContent>
+                      </wps:txbx>
+                      <wps:bodyPr rot="0" spcFirstLastPara="0" vertOverflow="overflow" horzOverflow="overflow" vert="horz" wrap="square" lIns="91440" tIns="45720" rIns="91440" bIns="45720" numCol="1" spcCol="0" rtlCol="0" fromWordArt="0" anchor="ctr" anchorCtr="0" forceAA="0" compatLnSpc="1">
+                        <a:prstTxWarp prst="textNoShape">
+                          <a:avLst/>
+                        </a:prstTxWarp>
+                        <a:noAutofit/>
+                      </wps:bodyPr>
+                    </wps:wsp>
+                  </a:graphicData>
+                </a:graphic>
+                <wp14:sizeRelH relativeFrom="margin">
+                  <wp14:pctWidth>0</wp14:pctWidth>
+                </wp14:sizeRelH>
+                <wp14:sizeRelV relativeFrom="margin">
+                  <wp14:pctHeight>0</wp14:pctHeight>
+                </wp14:sizeRelV>
+              </wp:anchor>
+            </w:drawing>
+          </mc:Choice>
+          <mc:Fallback>
+            <w:pict>
+              <v:roundrect w14:anchorId="11F5B5B9" id="Rectangle: Rounded Corners 7" o:spid="_x0000_s1026" style="position:absolute;margin-left:358.5pt;margin-top:210.7pt;width:119.25pt;height:27pt;z-index:251665408;visibility:visible;mso-wrap-style:square;mso-width-percent:0;mso-height-percent:0;mso-wrap-distance-left:9pt;mso-wrap-distance-top:0;mso-wrap-distance-right:9pt;mso-wrap-distance-bottom:0;mso-position-horizontal:absolute;mso-position-horizontal-relative:text;mso-position-vertical:absolute;mso-position-vertical-relative:text;mso-width-percent:0;mso-height-percent:0;mso-width-relative:margin;mso-height-relative:margin;v-text-anchor:middle" arcsize="10923f" o:gfxdata="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" fillcolor="#101010 [3024]" stroked="f">
+                <v:fill color2="black [3168]" rotate="t" colors="0 #454545;.5 black;1 black" focus="100%" type="gradient">
+                  <o:fill v:ext="view" type="gradientUnscaled"/>
+                </v:fill>
+                <v:shadow on="t" color="black" opacity="41287f" offset="0,1.5pt"/>
+                <v:textbox>
+                  <w:txbxContent>
+                    <w:p>
+                      <w:pPr>
+                        <w:jc w:val="center"/>
+                      </w:pPr>
+                      <w:r>
+                        <w:t>Foreign Key</w:t>
+                      </w:r>
+                    </w:p>
+                    <w:p>
+                      <w:pPr>
+                        <w:jc w:val="center"/>
+                      </w:pPr>
+                    </w:p>
+                  </w:txbxContent>
+                </v:textbox>
+              </v:roundrect>
+            </w:pict>
+          </mc:Fallback>
+        </mc:AlternateContent>
+      </w:r>
+      <w:r>
+        <w:rPr>
+          <w:noProof/>
+        </w:rPr>
+        <mc:AlternateContent>
+          <mc:Choice Requires="wps">
+            <w:drawing>
+              <wp:anchor distT="0" distB="0" distL="114300" distR="114300" simplePos="0" relativeHeight="251662336" behindDoc="0" locked="0" layoutInCell="1" allowOverlap="1" wp14:anchorId="73AB91BA" wp14:editId="7E08EE2E">
+                <wp:simplePos x="0" y="0"/>
+                <wp:positionH relativeFrom="column">
+                  <wp:posOffset>4543425</wp:posOffset>
+                </wp:positionH>
+                <wp:positionV relativeFrom="paragraph">
+                  <wp:posOffset>1780539</wp:posOffset>
+                </wp:positionV>
+                <wp:extent cx="104775" cy="1028700"/>
+                <wp:effectExtent l="0" t="38100" r="66675" b="19050"/>
+                <wp:wrapNone/>
+                <wp:docPr id="5" name="Straight Arrow Connector 5"/>
+                <wp:cNvGraphicFramePr/>
+                <a:graphic xmlns:a="http://schemas.openxmlformats.org/drawingml/2006/main">
+                  <a:graphicData uri="http://schemas.microsoft.com/office/word/2010/wordprocessingShape">
+                    <wps:wsp>
+                      <wps:cNvCnPr/>
+                      <wps:spPr>
+                        <a:xfrm flipV="1">
+                          <a:off x="0" y="0"/>
+                          <a:ext cx="104775" cy="1028700"/>
+                        </a:xfrm>
+                        <a:prstGeom prst="straightConnector1">
+                          <a:avLst/>
+                        </a:prstGeom>
+                        <a:ln>
+                          <a:tailEnd type="triangle"/>
+                        </a:ln>
+                      </wps:spPr>
+                      <wps:style>
+                        <a:lnRef idx="1">
+                          <a:schemeClr val="accent1"/>
+                        </a:lnRef>
+                        <a:fillRef idx="0">
+                          <a:schemeClr val="accent1"/>
+                        </a:fillRef>
+                        <a:effectRef idx="0">
+                          <a:schemeClr val="accent1"/>
+                        </a:effectRef>
+                        <a:fontRef idx="minor">
+                          <a:schemeClr val="tx1"/>
+                        </a:fontRef>
+                      </wps:style>
+                      <wps:bodyPr/>
+                    </wps:wsp>
+                  </a:graphicData>
+                </a:graphic>
+                <wp14:sizeRelH relativeFrom="margin">
+                  <wp14:pctWidth>0</wp14:pctWidth>
+                </wp14:sizeRelH>
+                <wp14:sizeRelV relativeFrom="margin">
+                  <wp14:pctHeight>0</wp14:pctHeight>
+                </wp14:sizeRelV>
+              </wp:anchor>
+            </w:drawing>
+          </mc:Choice>
+          <mc:Fallback>
+            <w:pict>
+              <v:shapetype w14:anchorId="4EE469D2" id="_x0000_t32" coordsize="21600,21600" o:spt="32" o:oned="t" path="m,l21600,21600e" filled="f">
+                <v:path arrowok="t" fillok="f" o:connecttype="none"/>
+                <o:lock v:ext="edit" shapetype="t"/>
+              </v:shapetype>
+              <v:shape id="Straight Arrow Connector 5" o:spid="_x0000_s1026" type="#_x0000_t32" style="position:absolute;margin-left:357.75pt;margin-top:140.2pt;width:8.25pt;height:81pt;flip:y;z-index:251662336;visibility:visible;mso-wrap-style:square;mso-width-percent:0;mso-height-percent:0;mso-wrap-distance-left:9pt;mso-wrap-distance-top:0;mso-wrap-distance-right:9pt;mso-wrap-distance-bottom:0;mso-position-horizontal:absolute;mso-position-horizontal-relative:text;mso-position-vertical:absolute;mso-position-vertical-relative:text;mso-width-percent:0;mso-height-percent:0;mso-width-relative:margin;mso-height-relative:margin" o:gfxdata="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" strokecolor="#4472c4 [3204]" strokeweight=".5pt">
+                <v:stroke endarrow="block" joinstyle="miter"/>
+              </v:shape>
+            </w:pict>
+          </mc:Fallback>
+        </mc:AlternateContent>
+      </w:r>
+      <w:r>
+        <w:rPr>
+          <w:noProof/>
+        </w:rPr>
+        <mc:AlternateContent>
+          <mc:Choice Requires="wps">
+            <w:drawing>
+              <wp:anchor distT="0" distB="0" distL="114300" distR="114300" simplePos="0" relativeHeight="251664384" behindDoc="0" locked="0" layoutInCell="1" allowOverlap="1" wp14:anchorId="232477D1" wp14:editId="2709E3F4">
+                <wp:simplePos x="0" y="0"/>
+                <wp:positionH relativeFrom="column">
+                  <wp:posOffset>2590800</wp:posOffset>
+                </wp:positionH>
+                <wp:positionV relativeFrom="paragraph">
+                  <wp:posOffset>2799714</wp:posOffset>
+                </wp:positionV>
+                <wp:extent cx="1962150" cy="85725"/>
+                <wp:effectExtent l="38100" t="0" r="19050" b="85725"/>
+                <wp:wrapNone/>
+                <wp:docPr id="6" name="Straight Arrow Connector 6"/>
+                <wp:cNvGraphicFramePr/>
+                <a:graphic xmlns:a="http://schemas.openxmlformats.org/drawingml/2006/main">
+                  <a:graphicData uri="http://schemas.microsoft.com/office/word/2010/wordprocessingShape">
+                    <wps:wsp>
+                      <wps:cNvCnPr/>
+                      <wps:spPr>
+                        <a:xfrm flipH="1">
+                          <a:off x="0" y="0"/>
+                          <a:ext cx="1962150" cy="85725"/>
+                        </a:xfrm>
+                        <a:prstGeom prst="straightConnector1">
+                          <a:avLst/>
+                        </a:prstGeom>
+                        <a:ln>
+                          <a:tailEnd type="triangle"/>
+                        </a:ln>
+                      </wps:spPr>
+                      <wps:style>
+                        <a:lnRef idx="1">
+                          <a:schemeClr val="accent1"/>
+                        </a:lnRef>
+                        <a:fillRef idx="0">
+                          <a:schemeClr val="accent1"/>
+                        </a:fillRef>
+                        <a:effectRef idx="0">
+                          <a:schemeClr val="accent1"/>
+                        </a:effectRef>
+                        <a:fontRef idx="minor">
+                          <a:schemeClr val="tx1"/>
+                        </a:fontRef>
+                      </wps:style>
+                      <wps:bodyPr/>
+                    </wps:wsp>
+                  </a:graphicData>
+                </a:graphic>
+                <wp14:sizeRelH relativeFrom="margin">
+                  <wp14:pctWidth>0</wp14:pctWidth>
+                </wp14:sizeRelH>
+                <wp14:sizeRelV relativeFrom="margin">
+                  <wp14:pctHeight>0</wp14:pctHeight>
+                </wp14:sizeRelV>
+              </wp:anchor>
+            </w:drawing>
+          </mc:Choice>
+          <mc:Fallback>
+            <w:pict>
+              <v:shape w14:anchorId="5A15E6E1" id="Straight Arrow Connector 6" o:spid="_x0000_s1026" type="#_x0000_t32" style="position:absolute;margin-left:204pt;margin-top:220.45pt;width:154.5pt;height:6.75pt;flip:x;z-index:251664384;visibility:visible;mso-wrap-style:square;mso-width-percent:0;mso-height-percent:0;mso-wrap-distance-left:9pt;mso-wrap-distance-top:0;mso-wrap-distance-right:9pt;mso-wrap-distance-bottom:0;mso-position-horizontal:absolute;mso-position-horizontal-relative:text;mso-position-vertical:absolute;mso-position-vertical-relative:text;mso-width-percent:0;mso-height-percent:0;mso-width-relative:margin;mso-height-relative:margin" o:gfxdata="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" strokecolor="#4472c4 [3204]" strokeweight=".5pt">
+                <v:stroke endarrow="block" joinstyle="miter"/>
+              </v:shape>
+            </w:pict>
+          </mc:Fallback>
+        </mc:AlternateContent>
+      </w:r>
+      <w:r>
+        <w:rPr>
+          <w:noProof/>
+        </w:rPr>
+        <mc:AlternateContent>
+          <mc:Choice Requires="wps">
+            <w:drawing>
+              <wp:anchor distT="0" distB="0" distL="114300" distR="114300" simplePos="0" relativeHeight="251661312" behindDoc="0" locked="0" layoutInCell="1" allowOverlap="1" wp14:anchorId="3A963B7A" wp14:editId="17D59D07">
+                <wp:simplePos x="0" y="0"/>
+                <wp:positionH relativeFrom="column">
+                  <wp:posOffset>3314700</wp:posOffset>
+                </wp:positionH>
+                <wp:positionV relativeFrom="paragraph">
+                  <wp:posOffset>1504315</wp:posOffset>
+                </wp:positionV>
+                <wp:extent cx="2505075" cy="266700"/>
+                <wp:effectExtent l="19050" t="19050" r="28575" b="19050"/>
+                <wp:wrapNone/>
+                <wp:docPr id="4" name="Rectangle 4"/>
+                <wp:cNvGraphicFramePr/>
+                <a:graphic xmlns:a="http://schemas.openxmlformats.org/drawingml/2006/main">
+                  <a:graphicData uri="http://schemas.microsoft.com/office/word/2010/wordprocessingShape">
+                    <wps:wsp>
+                      <wps:cNvSpPr/>
+                      <wps:spPr>
+                        <a:xfrm>
+                          <a:off x="0" y="0"/>
+                          <a:ext cx="2505075" cy="266700"/>
+                        </a:xfrm>
+                        <a:prstGeom prst="rect">
+                          <a:avLst/>
+                        </a:prstGeom>
+                        <a:noFill/>
+                        <a:ln w="28575" cap="flat" cmpd="sng" algn="ctr">
+                          <a:solidFill>
+                            <a:srgbClr val="FF0000"/>
+                          </a:solidFill>
+                          <a:prstDash val="solid"/>
+                          <a:round/>
+                          <a:headEnd type="none" w="med" len="med"/>
+                          <a:tailEnd type="none" w="med" len="med"/>
+                        </a:ln>
+                      </wps:spPr>
+                      <wps:style>
+                        <a:lnRef idx="0">
+                          <a:scrgbClr r="0" g="0" b="0"/>
+                        </a:lnRef>
+                        <a:fillRef idx="0">
+                          <a:scrgbClr r="0" g="0" b="0"/>
+                        </a:fillRef>
+                        <a:effectRef idx="0">
+                          <a:scrgbClr r="0" g="0" b="0"/>
+                        </a:effectRef>
+                        <a:fontRef idx="minor">
+                          <a:schemeClr val="dk1"/>
+                        </a:fontRef>
+                      </wps:style>
+                      <wps:bodyPr rot="0" spcFirstLastPara="0" vertOverflow="overflow" horzOverflow="overflow" vert="horz" wrap="square" lIns="91440" tIns="45720" rIns="91440" bIns="45720" numCol="1" spcCol="0" rtlCol="0" fromWordArt="0" anchor="ctr" anchorCtr="0" forceAA="0" compatLnSpc="1">
+                        <a:prstTxWarp prst="textNoShape">
+                          <a:avLst/>
+                        </a:prstTxWarp>
+                        <a:noAutofit/>
+                      </wps:bodyPr>
+                    </wps:wsp>
+                  </a:graphicData>
+                </a:graphic>
+                <wp14:sizeRelH relativeFrom="margin">
+                  <wp14:pctWidth>0</wp14:pctWidth>
+                </wp14:sizeRelH>
+                <wp14:sizeRelV relativeFrom="margin">
+                  <wp14:pctHeight>0</wp14:pctHeight>
+                </wp14:sizeRelV>
+              </wp:anchor>
+            </w:drawing>
+          </mc:Choice>
+          <mc:Fallback>
+            <w:pict>
+              <v:rect w14:anchorId="292C83A3" id="Rectangle 4" o:spid="_x0000_s1026" style="position:absolute;margin-left:261pt;margin-top:118.45pt;width:197.25pt;height:21pt;z-index:251661312;visibility:visible;mso-wrap-style:square;mso-width-percent:0;mso-height-percent:0;mso-wrap-distance-left:9pt;mso-wrap-distance-top:0;mso-wrap-distance-right:9pt;mso-wrap-distance-bottom:0;mso-position-horizontal:absolute;mso-position-horizontal-relative:text;mso-position-vertical:absolute;mso-position-vertical-relative:text;mso-width-percent:0;mso-height-percent:0;mso-width-relative:margin;mso-height-relative:margin;v-text-anchor:middle" o:gfxdata="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" filled="f" strokecolor="red" strokeweight="2.25pt">
+                <v:stroke joinstyle="round"/>
+              </v:rect>
+            </w:pict>
+          </mc:Fallback>
+        </mc:AlternateContent>
+      </w:r>
+      <w:r>
+        <w:rPr>
+          <w:noProof/>
+        </w:rPr>
+        <mc:AlternateContent>
+          <mc:Choice Requires="wps">
+            <w:drawing>
+              <wp:anchor distT="0" distB="0" distL="114300" distR="114300" simplePos="0" relativeHeight="251659264" behindDoc="0" locked="0" layoutInCell="1" allowOverlap="1" wp14:anchorId="6E1ED8EC" wp14:editId="11A3F059">
+                <wp:simplePos x="0" y="0"/>
+                <wp:positionH relativeFrom="column">
+                  <wp:posOffset>209550</wp:posOffset>
+                </wp:positionH>
+                <wp:positionV relativeFrom="paragraph">
+                  <wp:posOffset>2694940</wp:posOffset>
+                </wp:positionV>
+                <wp:extent cx="2371725" cy="381000"/>
+                <wp:effectExtent l="19050" t="19050" r="28575" b="19050"/>
+                <wp:wrapNone/>
+                <wp:docPr id="3" name="Rectangle 3"/>
+                <wp:cNvGraphicFramePr/>
+                <a:graphic xmlns:a="http://schemas.openxmlformats.org/drawingml/2006/main">
+                  <a:graphicData uri="http://schemas.microsoft.com/office/word/2010/wordprocessingShape">
+                    <wps:wsp>
+                      <wps:cNvSpPr/>
+                      <wps:spPr>
+                        <a:xfrm>
+                          <a:off x="0" y="0"/>
+                          <a:ext cx="2371725" cy="381000"/>
+                        </a:xfrm>
+                        <a:prstGeom prst="rect">
+                          <a:avLst/>
+                        </a:prstGeom>
+                        <a:noFill/>
+                        <a:ln w="28575" cap="flat" cmpd="sng" algn="ctr">
+                          <a:solidFill>
+                            <a:srgbClr val="FF0000"/>
+                          </a:solidFill>
+                          <a:prstDash val="solid"/>
+                          <a:round/>
+                          <a:headEnd type="none" w="med" len="med"/>
+                          <a:tailEnd type="none" w="med" len="med"/>
+                        </a:ln>
+                      </wps:spPr>
+                      <wps:style>
+                        <a:lnRef idx="0">
+                          <a:scrgbClr r="0" g="0" b="0"/>
+                        </a:lnRef>
+                        <a:fillRef idx="0">
+                          <a:scrgbClr r="0" g="0" b="0"/>
+                        </a:fillRef>
+                        <a:effectRef idx="0">
+                          <a:scrgbClr r="0" g="0" b="0"/>
+                        </a:effectRef>
+                        <a:fontRef idx="minor">
+                          <a:schemeClr val="dk1"/>
+                        </a:fontRef>
+                      </wps:style>
+                      <wps:bodyPr rot="0" spcFirstLastPara="0" vertOverflow="overflow" horzOverflow="overflow" vert="horz" wrap="square" lIns="91440" tIns="45720" rIns="91440" bIns="45720" numCol="1" spcCol="0" rtlCol="0" fromWordArt="0" anchor="ctr" anchorCtr="0" forceAA="0" compatLnSpc="1">
+                        <a:prstTxWarp prst="textNoShape">
+                          <a:avLst/>
+                        </a:prstTxWarp>
+                        <a:noAutofit/>
+                      </wps:bodyPr>
+                    </wps:wsp>
+                  </a:graphicData>
+                </a:graphic>
+                <wp14:sizeRelH relativeFrom="margin">
+                  <wp14:pctWidth>0</wp14:pctWidth>
+                </wp14:sizeRelH>
+                <wp14:sizeRelV relativeFrom="margin">
+                  <wp14:pctHeight>0</wp14:pctHeight>
+                </wp14:sizeRelV>
+              </wp:anchor>
+            </w:drawing>
+          </mc:Choice>
+          <mc:Fallback>
+            <w:pict>
+              <v:rect w14:anchorId="3F3C00A4" id="Rectangle 3" o:spid="_x0000_s1026" style="position:absolute;margin-left:16.5pt;margin-top:212.2pt;width:186.75pt;height:30pt;z-index:251659264;visibility:visible;mso-wrap-style:square;mso-width-percent:0;mso-height-percent:0;mso-wrap-distance-left:9pt;mso-wrap-distance-top:0;mso-wrap-distance-right:9pt;mso-wrap-distance-bottom:0;mso-position-horizontal:absolute;mso-position-horizontal-relative:text;mso-position-vertical:absolute;mso-position-vertical-relative:text;mso-width-percent:0;mso-height-percent:0;mso-width-relative:margin;mso-height-relative:margin;v-text-anchor:middle" o:gfxdata="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" filled="f" strokecolor="red" strokeweight="2.25pt">
+                <v:stroke joinstyle="round"/>
+              </v:rect>
+            </w:pict>
+          </mc:Fallback>
+        </mc:AlternateContent>
+      </w:r>
+      <w:r>
+        <w:rPr>
+          <w:noProof/>
+        </w:rPr>
+        <w:drawing>
+          <wp:anchor distT="0" distB="0" distL="114300" distR="114300" simplePos="0" relativeHeight="251658240" behindDoc="1" locked="0" layoutInCell="1" allowOverlap="1" wp14:anchorId="0037E263" wp14:editId="75A1EC39">
+            <wp:simplePos x="0" y="0"/>
+            <wp:positionH relativeFrom="margin">
+              <wp:posOffset>3105150</wp:posOffset>
+            </wp:positionH>
+            <wp:positionV relativeFrom="paragraph">
+              <wp:posOffset>7620</wp:posOffset>
+            </wp:positionV>
+            <wp:extent cx="2895634" cy="1876425"/>
+            <wp:effectExtent l="0" t="0" r="0" b="0"/>
+            <wp:wrapNone/>
+            <wp:docPr id="2" name="Picture 2"/>
+            <wp:cNvGraphicFramePr>
+              <a:graphicFrameLocks xmlns:a="http://schemas.openxmlformats.org/drawingml/2006/main" noChangeAspect="1"/>
+            </wp:cNvGraphicFramePr>
+            <a:graphic xmlns:a="http://schemas.openxmlformats.org/drawingml/2006/main">
+              <a:graphicData uri="http://schemas.openxmlformats.org/drawingml/2006/picture">
+                <pic:pic xmlns:pic="http://schemas.openxmlformats.org/drawingml/2006/picture">
+                  <pic:nvPicPr>
+                    <pic:cNvPr id="1" name=""/>
+                    <pic:cNvPicPr/>
+                  </pic:nvPicPr>
+                  <pic:blipFill>
+                    <a:blip r:embed="rId5">
+                      <a:extLst>
+                        <a:ext uri="{28A0092B-C50C-407E-A947-70E740481C1C}">
+                          <a14:useLocalDpi xmlns:a14="http://schemas.microsoft.com/office/drawing/2010/main" val="0"/>
+                        </a:ext>
+                      </a:extLst>
+                    </a:blip>
+                    <a:stretch>
+                      <a:fillRect/>
+                    </a:stretch>
+                  </pic:blipFill>
+                  <pic:spPr>
+                    <a:xfrm>
+                      <a:off x="0" y="0"/>
+                      <a:ext cx="2895634" cy="1876425"/>
+                    </a:xfrm>
+                    <a:prstGeom prst="rect">
+                      <a:avLst/>
+                    </a:prstGeom>
+                  </pic:spPr>
+                </pic:pic>
+              </a:graphicData>
+            </a:graphic>
+            <wp14:sizeRelH relativeFrom="page">
+              <wp14:pctWidth>0</wp14:pctWidth>
+            </wp14:sizeRelH>
+            <wp14:sizeRelV relativeFrom="page">
+              <wp14:pctHeight>0</wp14:pctHeight>
+            </wp14:sizeRelV>
+          </wp:anchor>
+        </w:drawing>
+      </w:r>
+      <w:r>
+        <w:rPr>
+          <w:noProof/>
+        </w:rPr>
+        <w:drawing>
+          <wp:inline distT="0" distB="0" distL="0" distR="0" wp14:anchorId="5BECF6C7" wp14:editId="26C96377">
+            <wp:extent cx="2907285" cy="3971925"/>
+            <wp:effectExtent l="0" t="0" r="7620" b="0"/>
+            <wp:docPr id="1" name="Picture 1"/>
+            <wp:cNvGraphicFramePr>
+              <a:graphicFrameLocks xmlns:a="http://schemas.openxmlformats.org/drawingml/2006/main" noChangeAspect="1"/>
+            </wp:cNvGraphicFramePr>
+            <a:graphic xmlns:a="http://schemas.openxmlformats.org/drawingml/2006/main">
+              <a:graphicData uri="http://schemas.openxmlformats.org/drawingml/2006/picture">
+                <pic:pic xmlns:pic="http://schemas.openxmlformats.org/drawingml/2006/picture">
+                  <pic:nvPicPr>
+                    <pic:cNvPr id="1" name=""/>
+                    <pic:cNvPicPr/>
+                  </pic:nvPicPr>
+                  <pic:blipFill>
+                    <a:blip r:embed="rId6"/>
+                    <a:stretch>
+                      <a:fillRect/>
+                    </a:stretch>
+                  </pic:blipFill>
+                  <pic:spPr>
+                    <a:xfrm>
+                      <a:off x="0" y="0"/>
+                      <a:ext cx="2925691" cy="3997071"/>
+                    </a:xfrm>
+                    <a:prstGeom prst="rect">
+                      <a:avLst/>
+                    </a:prstGeom>
+                  </pic:spPr>
+                </pic:pic>
+              </a:graphicData>
+            </a:graphic>
+          </wp:inline>
+        </w:drawing>
+      </w:r>
     </w:p>
     <w:sectPr>
       <w:pgSz w:w="12240" w:h="15840"/>
@@ -730,6 +1294,119 @@
     </w:lvl>
   </w:abstractNum>
   <w:abstractNum w:abstractNumId="1" w15:restartNumberingAfterBreak="0">
+    <w:nsid w:val="521B0FEE"/>
+    <w:multiLevelType w:val="hybridMultilevel"/>
+    <w:tmpl w:val="7C2AE724"/>
+    <w:lvl w:ilvl="0" w:tplc="04090001">
+      <w:start w:val="1"/>
+      <w:numFmt w:val="bullet"/>
+      <w:lvlText w:val=""/>
+      <w:lvlJc w:val="left"/>
+      <w:pPr>
+        <w:ind w:left="720" w:hanging="360"/>
+      </w:pPr>
+      <w:rPr>
+        <w:rFonts w:ascii="Symbol" w:hAnsi="Symbol" w:hint="default"/>
+      </w:rPr>
+    </w:lvl>
+    <w:lvl w:ilvl="1" w:tplc="04090003" w:tentative="1">
+      <w:start w:val="1"/>
+      <w:numFmt w:val="bullet"/>
+      <w:lvlText w:val="o"/>
+      <w:lvlJc w:val="left"/>
+      <w:pPr>
+        <w:ind w:left="1440" w:hanging="360"/>
+      </w:pPr>
+      <w:rPr>
+        <w:rFonts w:ascii="Courier New" w:hAnsi="Courier New" w:cs="Courier New" w:hint="default"/>
+      </w:rPr>
+    </w:lvl>
+    <w:lvl w:ilvl="2" w:tplc="04090005" w:tentative="1">
+      <w:start w:val="1"/>
+      <w:numFmt w:val="bullet"/>
+      <w:lvlText w:val=""/>
+      <w:lvlJc w:val="left"/>
+      <w:pPr>
+        <w:ind w:left="2160" w:hanging="360"/>
+      </w:pPr>
+      <w:rPr>
+        <w:rFonts w:ascii="Wingdings" w:hAnsi="Wingdings" w:hint="default"/>
+      </w:rPr>
+    </w:lvl>
+    <w:lvl w:ilvl="3" w:tplc="04090001" w:tentative="1">
+      <w:start w:val="1"/>
+      <w:numFmt w:val="bullet"/>
+      <w:lvlText w:val=""/>
+      <w:lvlJc w:val="left"/>
+      <w:pPr>
+        <w:ind w:left="2880" w:hanging="360"/>
+      </w:pPr>
+      <w:rPr>
+        <w:rFonts w:ascii="Symbol" w:hAnsi="Symbol" w:hint="default"/>
+      </w:rPr>
+    </w:lvl>
+    <w:lvl w:ilvl="4" w:tplc="04090003" w:tentative="1">
+      <w:start w:val="1"/>
+      <w:numFmt w:val="bullet"/>
+      <w:lvlText w:val="o"/>
+      <w:lvlJc w:val="left"/>
+      <w:pPr>
+        <w:ind w:left="3600" w:hanging="360"/>
+      </w:pPr>
+      <w:rPr>
+        <w:rFonts w:ascii="Courier New" w:hAnsi="Courier New" w:cs="Courier New" w:hint="default"/>
+      </w:rPr>
+    </w:lvl>
+    <w:lvl w:ilvl="5" w:tplc="04090005" w:tentative="1">
+      <w:start w:val="1"/>
+      <w:numFmt w:val="bullet"/>
+      <w:lvlText w:val=""/>
+      <w:lvlJc w:val="left"/>
+      <w:pPr>
+        <w:ind w:left="4320" w:hanging="360"/>
+      </w:pPr>
+      <w:rPr>
+        <w:rFonts w:ascii="Wingdings" w:hAnsi="Wingdings" w:hint="default"/>
+      </w:rPr>
+    </w:lvl>
+    <w:lvl w:ilvl="6" w:tplc="04090001" w:tentative="1">
+      <w:start w:val="1"/>
+      <w:numFmt w:val="bullet"/>
+      <w:lvlText w:val=""/>
+      <w:lvlJc w:val="left"/>
+      <w:pPr>
+        <w:ind w:left="5040" w:hanging="360"/>
+      </w:pPr>
+      <w:rPr>
+        <w:rFonts w:ascii="Symbol" w:hAnsi="Symbol" w:hint="default"/>
+      </w:rPr>
+    </w:lvl>
+    <w:lvl w:ilvl="7" w:tplc="04090003" w:tentative="1">
+      <w:start w:val="1"/>
+      <w:numFmt w:val="bullet"/>
+      <w:lvlText w:val="o"/>
+      <w:lvlJc w:val="left"/>
+      <w:pPr>
+        <w:ind w:left="5760" w:hanging="360"/>
+      </w:pPr>
+      <w:rPr>
+        <w:rFonts w:ascii="Courier New" w:hAnsi="Courier New" w:cs="Courier New" w:hint="default"/>
+      </w:rPr>
+    </w:lvl>
+    <w:lvl w:ilvl="8" w:tplc="04090005" w:tentative="1">
+      <w:start w:val="1"/>
+      <w:numFmt w:val="bullet"/>
+      <w:lvlText w:val=""/>
+      <w:lvlJc w:val="left"/>
+      <w:pPr>
+        <w:ind w:left="6480" w:hanging="360"/>
+      </w:pPr>
+      <w:rPr>
+        <w:rFonts w:ascii="Wingdings" w:hAnsi="Wingdings" w:hint="default"/>
+      </w:rPr>
+    </w:lvl>
+  </w:abstractNum>
+  <w:abstractNum w:abstractNumId="2" w15:restartNumberingAfterBreak="0">
     <w:nsid w:val="6F3338FF"/>
     <w:multiLevelType w:val="hybridMultilevel"/>
     <w:tmpl w:val="73BC7FF2"/>
@@ -841,7 +1518,7 @@
       </w:rPr>
     </w:lvl>
   </w:abstractNum>
-  <w:abstractNum w:abstractNumId="2" w15:restartNumberingAfterBreak="0">
+  <w:abstractNum w:abstractNumId="3" w15:restartNumberingAfterBreak="0">
     <w:nsid w:val="7C1754BE"/>
     <w:multiLevelType w:val="hybridMultilevel"/>
     <w:tmpl w:val="633EDA7C"/>
@@ -954,13 +1631,16 @@
     </w:lvl>
   </w:abstractNum>
   <w:num w:numId="1">
-    <w:abstractNumId w:val="1"/>
+    <w:abstractNumId w:val="2"/>
   </w:num>
   <w:num w:numId="2">
-    <w:abstractNumId w:val="2"/>
+    <w:abstractNumId w:val="3"/>
   </w:num>
   <w:num w:numId="3">
     <w:abstractNumId w:val="0"/>
+  </w:num>
+  <w:num w:numId="4">
+    <w:abstractNumId w:val="1"/>
   </w:num>
 </w:numbering>
 </file>
@@ -1402,6 +2082,41 @@
       <w:contextualSpacing/>
     </w:pPr>
   </w:style>
+  <w:style w:type="paragraph" w:styleId="IntenseQuote">
+    <w:name w:val="Intense Quote"/>
+    <w:basedOn w:val="Normal"/>
+    <w:next w:val="Normal"/>
+    <w:link w:val="IntenseQuoteChar"/>
+    <w:uiPriority w:val="30"/>
+    <w:qFormat/>
+    <w:rsid w:val="009E5FFF"/>
+    <w:pPr>
+      <w:pBdr>
+        <w:top w:val="single" w:sz="4" w:space="10" w:color="4472C4" w:themeColor="accent1"/>
+        <w:bottom w:val="single" w:sz="4" w:space="10" w:color="4472C4" w:themeColor="accent1"/>
+      </w:pBdr>
+      <w:spacing w:before="360" w:after="360"/>
+      <w:ind w:left="864" w:right="864"/>
+      <w:jc w:val="center"/>
+    </w:pPr>
+    <w:rPr>
+      <w:i/>
+      <w:iCs/>
+      <w:color w:val="4472C4" w:themeColor="accent1"/>
+    </w:rPr>
+  </w:style>
+  <w:style w:type="character" w:customStyle="1" w:styleId="IntenseQuoteChar">
+    <w:name w:val="Intense Quote Char"/>
+    <w:basedOn w:val="DefaultParagraphFont"/>
+    <w:link w:val="IntenseQuote"/>
+    <w:uiPriority w:val="30"/>
+    <w:rsid w:val="009E5FFF"/>
+    <w:rPr>
+      <w:i/>
+      <w:iCs/>
+      <w:color w:val="4472C4" w:themeColor="accent1"/>
+    </w:rPr>
+  </w:style>
 </w:styles>
 </file>
 

</xml_diff>

<commit_message>
Build Data Access Layer
</commit_message>
<xml_diff>
--- a/NADShop.Note/Note.docx
+++ b/NADShop.Note/Note.docx
@@ -347,6 +347,20 @@
         <w:rPr>
           <w:rFonts w:ascii="Times New Roman" w:hAnsi="Times New Roman" w:cs="Times New Roman"/>
         </w:rPr>
+        <w:tab/>
+        <w:t>+ NADShop.Model</w:t>
+      </w:r>
+    </w:p>
+    <w:p>
+      <w:pPr>
+        <w:rPr>
+          <w:rFonts w:ascii="Times New Roman" w:hAnsi="Times New Roman" w:cs="Times New Roman"/>
+        </w:rPr>
+      </w:pPr>
+      <w:r>
+        <w:rPr>
+          <w:rFonts w:ascii="Times New Roman" w:hAnsi="Times New Roman" w:cs="Times New Roman"/>
+        </w:rPr>
         <w:t>NADShop.Model</w:t>
       </w:r>
     </w:p>
@@ -481,6 +495,7 @@
         <w:rPr>
           <w:rFonts w:ascii="Times New Roman" w:hAnsi="Times New Roman" w:cs="Times New Roman"/>
         </w:rPr>
+        <w:lastRenderedPageBreak/>
         <w:t>+ NADShop.Common</w:t>
       </w:r>
     </w:p>
@@ -494,7 +509,6 @@
         <w:rPr>
           <w:rFonts w:ascii="Times New Roman" w:hAnsi="Times New Roman" w:cs="Times New Roman"/>
         </w:rPr>
-        <w:lastRenderedPageBreak/>
         <w:tab/>
         <w:t>+ NADShop.Data</w:t>
       </w:r>
@@ -538,13 +552,7 @@
         <w:rPr>
           <w:rFonts w:ascii="Times New Roman" w:hAnsi="Times New Roman" w:cs="Times New Roman"/>
         </w:rPr>
-        <w:t>+ NADShop.</w:t>
-      </w:r>
-      <w:r>
-        <w:rPr>
-          <w:rFonts w:ascii="Times New Roman" w:hAnsi="Times New Roman" w:cs="Times New Roman"/>
-        </w:rPr>
-        <w:t>Web</w:t>
+        <w:t>+ NADShop.Web</w:t>
       </w:r>
     </w:p>
     <w:p>
@@ -611,6 +619,11 @@
     </w:p>
     <w:p>
       <w:pPr>
+        <w:pStyle w:val="ListParagraph"/>
+        <w:numPr>
+          <w:ilvl w:val="0"/>
+          <w:numId w:val="3"/>
+        </w:numPr>
         <w:rPr>
           <w:rFonts w:ascii="Times New Roman" w:hAnsi="Times New Roman" w:cs="Times New Roman"/>
         </w:rPr>
@@ -627,13 +640,6 @@
         </w:rPr>
         <w:t>:</w:t>
       </w:r>
-    </w:p>
-    <w:p>
-      <w:pPr>
-        <w:rPr>
-          <w:rFonts w:ascii="Times New Roman" w:hAnsi="Times New Roman" w:cs="Times New Roman"/>
-        </w:rPr>
-      </w:pPr>
     </w:p>
     <w:p>
       <w:pPr>
@@ -1157,6 +1163,312 @@
                     <a:xfrm>
                       <a:off x="0" y="0"/>
                       <a:ext cx="2925691" cy="3997071"/>
+                    </a:xfrm>
+                    <a:prstGeom prst="rect">
+                      <a:avLst/>
+                    </a:prstGeom>
+                  </pic:spPr>
+                </pic:pic>
+              </a:graphicData>
+            </a:graphic>
+          </wp:inline>
+        </w:drawing>
+      </w:r>
+    </w:p>
+    <w:p>
+      <w:pPr>
+        <w:pStyle w:val="ListParagraph"/>
+        <w:numPr>
+          <w:ilvl w:val="0"/>
+          <w:numId w:val="3"/>
+        </w:numPr>
+        <w:rPr>
+          <w:rFonts w:ascii="Times New Roman" w:hAnsi="Times New Roman" w:cs="Times New Roman"/>
+        </w:rPr>
+      </w:pPr>
+      <w:r>
+        <w:rPr>
+          <w:rFonts w:ascii="Times New Roman" w:hAnsi="Times New Roman" w:cs="Times New Roman"/>
+        </w:rPr>
+        <w:t xml:space="preserve">When the app load </w:t>
+      </w:r>
+      <w:r>
+        <w:rPr>
+          <w:rFonts w:ascii="Times New Roman" w:hAnsi="Times New Roman" w:cs="Times New Roman"/>
+        </w:rPr>
+        <w:t>parent table, not auto load child table</w:t>
+      </w:r>
+      <w:r>
+        <w:rPr>
+          <w:rFonts w:ascii="Times New Roman" w:hAnsi="Times New Roman" w:cs="Times New Roman"/>
+        </w:rPr>
+        <w:t>.</w:t>
+      </w:r>
+    </w:p>
+    <w:p>
+      <w:pPr>
+        <w:rPr>
+          <w:rFonts w:ascii="Times New Roman" w:hAnsi="Times New Roman" w:cs="Times New Roman"/>
+        </w:rPr>
+      </w:pPr>
+      <w:r>
+        <w:rPr>
+          <w:noProof/>
+        </w:rPr>
+        <w:drawing>
+          <wp:inline distT="0" distB="0" distL="0" distR="0" wp14:anchorId="06208F2C" wp14:editId="2A21467B">
+            <wp:extent cx="3667125" cy="723900"/>
+            <wp:effectExtent l="0" t="0" r="9525" b="0"/>
+            <wp:docPr id="8" name="Picture 8"/>
+            <wp:cNvGraphicFramePr>
+              <a:graphicFrameLocks xmlns:a="http://schemas.openxmlformats.org/drawingml/2006/main" noChangeAspect="1"/>
+            </wp:cNvGraphicFramePr>
+            <a:graphic xmlns:a="http://schemas.openxmlformats.org/drawingml/2006/main">
+              <a:graphicData uri="http://schemas.openxmlformats.org/drawingml/2006/picture">
+                <pic:pic xmlns:pic="http://schemas.openxmlformats.org/drawingml/2006/picture">
+                  <pic:nvPicPr>
+                    <pic:cNvPr id="1" name=""/>
+                    <pic:cNvPicPr/>
+                  </pic:nvPicPr>
+                  <pic:blipFill>
+                    <a:blip r:embed="rId7"/>
+                    <a:stretch>
+                      <a:fillRect/>
+                    </a:stretch>
+                  </pic:blipFill>
+                  <pic:spPr>
+                    <a:xfrm>
+                      <a:off x="0" y="0"/>
+                      <a:ext cx="3667125" cy="723900"/>
+                    </a:xfrm>
+                    <a:prstGeom prst="rect">
+                      <a:avLst/>
+                    </a:prstGeom>
+                  </pic:spPr>
+                </pic:pic>
+              </a:graphicData>
+            </a:graphic>
+          </wp:inline>
+        </w:drawing>
+      </w:r>
+    </w:p>
+    <w:p>
+      <w:pPr>
+        <w:pStyle w:val="ListParagraph"/>
+        <w:numPr>
+          <w:ilvl w:val="0"/>
+          <w:numId w:val="3"/>
+        </w:numPr>
+        <w:rPr>
+          <w:rFonts w:ascii="Times New Roman" w:hAnsi="Times New Roman" w:cs="Times New Roman"/>
+        </w:rPr>
+      </w:pPr>
+      <w:r>
+        <w:rPr>
+          <w:rFonts w:ascii="Times New Roman" w:hAnsi="Times New Roman" w:cs="Times New Roman"/>
+        </w:rPr>
+        <w:lastRenderedPageBreak/>
+        <w:t xml:space="preserve">Configuration - Create a connection string to SQL Server in </w:t>
+      </w:r>
+      <w:r>
+        <w:rPr>
+          <w:rFonts w:ascii="Times New Roman" w:hAnsi="Times New Roman" w:cs="Times New Roman"/>
+          <w:b/>
+          <w:bCs/>
+        </w:rPr>
+        <w:t>App.config</w:t>
+      </w:r>
+      <w:r>
+        <w:rPr>
+          <w:rFonts w:ascii="Times New Roman" w:hAnsi="Times New Roman" w:cs="Times New Roman"/>
+        </w:rPr>
+        <w:t xml:space="preserve"> of NADShop.Data</w:t>
+      </w:r>
+    </w:p>
+    <w:p>
+      <w:pPr>
+        <w:rPr>
+          <w:rFonts w:ascii="Times New Roman" w:hAnsi="Times New Roman" w:cs="Times New Roman"/>
+        </w:rPr>
+      </w:pPr>
+      <w:r>
+        <w:rPr>
+          <w:rFonts w:ascii="Times New Roman" w:hAnsi="Times New Roman" w:cs="Times New Roman"/>
+          <w:noProof/>
+        </w:rPr>
+        <mc:AlternateContent>
+          <mc:Choice Requires="wps">
+            <w:drawing>
+              <wp:anchor distT="0" distB="0" distL="114300" distR="114300" simplePos="0" relativeHeight="251666432" behindDoc="0" locked="0" layoutInCell="1" allowOverlap="1" wp14:anchorId="0C77D9AF" wp14:editId="72F02C9E">
+                <wp:simplePos x="0" y="0"/>
+                <wp:positionH relativeFrom="margin">
+                  <wp:align>center</wp:align>
+                </wp:positionH>
+                <wp:positionV relativeFrom="paragraph">
+                  <wp:posOffset>1353820</wp:posOffset>
+                </wp:positionV>
+                <wp:extent cx="6743700" cy="1200150"/>
+                <wp:effectExtent l="0" t="0" r="19050" b="19050"/>
+                <wp:wrapNone/>
+                <wp:docPr id="10" name="Rectangle 10"/>
+                <wp:cNvGraphicFramePr/>
+                <a:graphic xmlns:a="http://schemas.openxmlformats.org/drawingml/2006/main">
+                  <a:graphicData uri="http://schemas.microsoft.com/office/word/2010/wordprocessingShape">
+                    <wps:wsp>
+                      <wps:cNvSpPr/>
+                      <wps:spPr>
+                        <a:xfrm>
+                          <a:off x="0" y="0"/>
+                          <a:ext cx="6743700" cy="1200150"/>
+                        </a:xfrm>
+                        <a:prstGeom prst="rect">
+                          <a:avLst/>
+                        </a:prstGeom>
+                      </wps:spPr>
+                      <wps:style>
+                        <a:lnRef idx="2">
+                          <a:schemeClr val="accent1">
+                            <a:shade val="50000"/>
+                          </a:schemeClr>
+                        </a:lnRef>
+                        <a:fillRef idx="1">
+                          <a:schemeClr val="accent1"/>
+                        </a:fillRef>
+                        <a:effectRef idx="0">
+                          <a:schemeClr val="accent1"/>
+                        </a:effectRef>
+                        <a:fontRef idx="minor">
+                          <a:schemeClr val="lt1"/>
+                        </a:fontRef>
+                      </wps:style>
+                      <wps:txbx>
+                        <w:txbxContent>
+                          <w:p>
+                            <w:pPr>
+                              <w:spacing w:after="0"/>
+                            </w:pPr>
+                            <w:r>
+                              <w:t>&lt;connectionStrings&gt;</w:t>
+                            </w:r>
+                          </w:p>
+                          <w:p>
+                            <w:pPr>
+                              <w:spacing w:after="0"/>
+                            </w:pPr>
+                            <w:r>
+                              <w:t xml:space="preserve">    &lt;clear/&gt;</w:t>
+                            </w:r>
+                          </w:p>
+                          <w:p>
+                            <w:pPr>
+                              <w:spacing w:after="0"/>
+                            </w:pPr>
+                            <w:r>
+                              <w:t xml:space="preserve">    &lt;add name="NADShopConnection" providerName="System.Data.SqlClient" connectionString="Data Source=SG700LTC0596;Initial Catalog=NADShop;Integrated Security=False;User Id=sa;Password=P@$$w0rd;MultipleActiveResultSets=True"/&gt;</w:t>
+                            </w:r>
+                          </w:p>
+                          <w:p>
+                            <w:pPr>
+                              <w:spacing w:after="0"/>
+                            </w:pPr>
+                            <w:r>
+                              <w:t xml:space="preserve">  &lt;/connectionStrings&gt;</w:t>
+                            </w:r>
+                          </w:p>
+                        </w:txbxContent>
+                      </wps:txbx>
+                      <wps:bodyPr rot="0" spcFirstLastPara="0" vertOverflow="overflow" horzOverflow="overflow" vert="horz" wrap="square" lIns="91440" tIns="45720" rIns="91440" bIns="45720" numCol="1" spcCol="0" rtlCol="0" fromWordArt="0" anchor="ctr" anchorCtr="0" forceAA="0" compatLnSpc="1">
+                        <a:prstTxWarp prst="textNoShape">
+                          <a:avLst/>
+                        </a:prstTxWarp>
+                        <a:noAutofit/>
+                      </wps:bodyPr>
+                    </wps:wsp>
+                  </a:graphicData>
+                </a:graphic>
+                <wp14:sizeRelH relativeFrom="margin">
+                  <wp14:pctWidth>0</wp14:pctWidth>
+                </wp14:sizeRelH>
+                <wp14:sizeRelV relativeFrom="margin">
+                  <wp14:pctHeight>0</wp14:pctHeight>
+                </wp14:sizeRelV>
+              </wp:anchor>
+            </w:drawing>
+          </mc:Choice>
+          <mc:Fallback>
+            <w:pict>
+              <v:rect w14:anchorId="0C77D9AF" id="Rectangle 10" o:spid="_x0000_s1027" style="position:absolute;margin-left:0;margin-top:106.6pt;width:531pt;height:94.5pt;z-index:251666432;visibility:visible;mso-wrap-style:square;mso-width-percent:0;mso-height-percent:0;mso-wrap-distance-left:9pt;mso-wrap-distance-top:0;mso-wrap-distance-right:9pt;mso-wrap-distance-bottom:0;mso-position-horizontal:center;mso-position-horizontal-relative:margin;mso-position-vertical:absolute;mso-position-vertical-relative:text;mso-width-percent:0;mso-height-percent:0;mso-width-relative:margin;mso-height-relative:margin;v-text-anchor:middle" o:gfxdata="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" fillcolor="#4472c4 [3204]" strokecolor="#1f3763 [1604]" strokeweight="1pt">
+                <v:textbox>
+                  <w:txbxContent>
+                    <w:p>
+                      <w:pPr>
+                        <w:spacing w:after="0"/>
+                      </w:pPr>
+                      <w:r>
+                        <w:t>&lt;connectionStrings&gt;</w:t>
+                      </w:r>
+                    </w:p>
+                    <w:p>
+                      <w:pPr>
+                        <w:spacing w:after="0"/>
+                      </w:pPr>
+                      <w:r>
+                        <w:t xml:space="preserve">    &lt;clear/&gt;</w:t>
+                      </w:r>
+                    </w:p>
+                    <w:p>
+                      <w:pPr>
+                        <w:spacing w:after="0"/>
+                      </w:pPr>
+                      <w:r>
+                        <w:t xml:space="preserve">    &lt;add name="NADShopConnection" providerName="System.Data.SqlClient" connectionString="Data Source=SG700LTC0596;Initial Catalog=NADShop;Integrated Security=False;User Id=sa;Password=P@$$w0rd;MultipleActiveResultSets=True"/&gt;</w:t>
+                      </w:r>
+                    </w:p>
+                    <w:p>
+                      <w:pPr>
+                        <w:spacing w:after="0"/>
+                      </w:pPr>
+                      <w:r>
+                        <w:t xml:space="preserve">  &lt;/connectionStrings&gt;</w:t>
+                      </w:r>
+                    </w:p>
+                  </w:txbxContent>
+                </v:textbox>
+                <w10:wrap anchorx="margin"/>
+              </v:rect>
+            </w:pict>
+          </mc:Fallback>
+        </mc:AlternateContent>
+      </w:r>
+      <w:r>
+        <w:rPr>
+          <w:noProof/>
+        </w:rPr>
+        <w:drawing>
+          <wp:inline distT="0" distB="0" distL="0" distR="0" wp14:anchorId="48644269" wp14:editId="7D25693E">
+            <wp:extent cx="5943600" cy="1198880"/>
+            <wp:effectExtent l="0" t="0" r="0" b="1270"/>
+            <wp:docPr id="9" name="Picture 9"/>
+            <wp:cNvGraphicFramePr>
+              <a:graphicFrameLocks xmlns:a="http://schemas.openxmlformats.org/drawingml/2006/main" noChangeAspect="1"/>
+            </wp:cNvGraphicFramePr>
+            <a:graphic xmlns:a="http://schemas.openxmlformats.org/drawingml/2006/main">
+              <a:graphicData uri="http://schemas.openxmlformats.org/drawingml/2006/picture">
+                <pic:pic xmlns:pic="http://schemas.openxmlformats.org/drawingml/2006/picture">
+                  <pic:nvPicPr>
+                    <pic:cNvPr id="1" name=""/>
+                    <pic:cNvPicPr/>
+                  </pic:nvPicPr>
+                  <pic:blipFill>
+                    <a:blip r:embed="rId8"/>
+                    <a:stretch>
+                      <a:fillRect/>
+                    </a:stretch>
+                  </pic:blipFill>
+                  <pic:spPr>
+                    <a:xfrm>
+                      <a:off x="0" y="0"/>
+                      <a:ext cx="5943600" cy="1198880"/>
                     </a:xfrm>
                     <a:prstGeom prst="rect">
                       <a:avLst/>

</xml_diff>

<commit_message>
Implement repository and migration database
</commit_message>
<xml_diff>
--- a/NADShop.Note/Note.docx
+++ b/NADShop.Note/Note.docx
@@ -26,28 +26,64 @@
     </w:p>
     <w:p>
       <w:pPr>
-        <w:pStyle w:val="ListParagraph"/>
-        <w:numPr>
-          <w:ilvl w:val="0"/>
-          <w:numId w:val="4"/>
-        </w:numPr>
+        <w:pStyle w:val="Heading1"/>
+      </w:pPr>
+      <w:r>
+        <w:t>The components of Solution The structure of Solution</w:t>
+      </w:r>
+    </w:p>
+    <w:p>
+      <w:pPr>
+        <w:rPr>
+          <w:rFonts w:ascii="Times New Roman" w:hAnsi="Times New Roman" w:cs="Times New Roman"/>
+        </w:rPr>
+      </w:pPr>
+      <w:r>
+        <w:rPr>
+          <w:rFonts w:ascii="Times New Roman" w:hAnsi="Times New Roman" w:cs="Times New Roman"/>
+        </w:rPr>
+        <w:t xml:space="preserve">- </w:t>
+      </w:r>
+      <w:r>
         <w:rPr>
           <w:rFonts w:ascii="Times New Roman" w:hAnsi="Times New Roman" w:cs="Times New Roman"/>
           <w:b/>
           <w:bCs/>
-          <w:sz w:val="28"/>
-          <w:szCs w:val="28"/>
-        </w:rPr>
-      </w:pPr>
+        </w:rPr>
+        <w:t>NADShop.Common:</w:t>
+      </w:r>
+      <w:r>
+        <w:rPr>
+          <w:rFonts w:ascii="Times New Roman" w:hAnsi="Times New Roman" w:cs="Times New Roman"/>
+        </w:rPr>
+        <w:t xml:space="preserve"> Contains utility classes shared by the project</w:t>
+      </w:r>
+    </w:p>
+    <w:p>
+      <w:pPr>
+        <w:rPr>
+          <w:rFonts w:ascii="Times New Roman" w:hAnsi="Times New Roman" w:cs="Times New Roman"/>
+        </w:rPr>
+      </w:pPr>
+      <w:r>
+        <w:rPr>
+          <w:rFonts w:ascii="Times New Roman" w:hAnsi="Times New Roman" w:cs="Times New Roman"/>
+        </w:rPr>
+        <w:t xml:space="preserve">- </w:t>
+      </w:r>
       <w:r>
         <w:rPr>
           <w:rFonts w:ascii="Times New Roman" w:hAnsi="Times New Roman" w:cs="Times New Roman"/>
           <w:b/>
           <w:bCs/>
-          <w:sz w:val="28"/>
-          <w:szCs w:val="28"/>
-        </w:rPr>
-        <w:t>The components of Solution The structure of Solution</w:t>
+        </w:rPr>
+        <w:t>NADShop.Model:</w:t>
+      </w:r>
+      <w:r>
+        <w:rPr>
+          <w:rFonts w:ascii="Times New Roman" w:hAnsi="Times New Roman" w:cs="Times New Roman"/>
+        </w:rPr>
+        <w:t xml:space="preserve"> Contains Domain Entities of the project</w:t>
       </w:r>
     </w:p>
     <w:p>
@@ -68,13 +104,13 @@
           <w:b/>
           <w:bCs/>
         </w:rPr>
-        <w:t>NADShop.Common:</w:t>
-      </w:r>
-      <w:r>
-        <w:rPr>
-          <w:rFonts w:ascii="Times New Roman" w:hAnsi="Times New Roman" w:cs="Times New Roman"/>
-        </w:rPr>
-        <w:t xml:space="preserve"> Contains utility classes shared by the project</w:t>
+        <w:t>NADShop.Data:</w:t>
+      </w:r>
+      <w:r>
+        <w:rPr>
+          <w:rFonts w:ascii="Times New Roman" w:hAnsi="Times New Roman" w:cs="Times New Roman"/>
+        </w:rPr>
+        <w:t xml:space="preserve"> The data access layer is used Entity Framework Code First</w:t>
       </w:r>
     </w:p>
     <w:p>
@@ -95,13 +131,13 @@
           <w:b/>
           <w:bCs/>
         </w:rPr>
-        <w:t>NADShop.Model:</w:t>
-      </w:r>
-      <w:r>
-        <w:rPr>
-          <w:rFonts w:ascii="Times New Roman" w:hAnsi="Times New Roman" w:cs="Times New Roman"/>
-        </w:rPr>
-        <w:t xml:space="preserve"> Contains Domain Entities of the project</w:t>
+        <w:t>NADShop.Service:</w:t>
+      </w:r>
+      <w:r>
+        <w:rPr>
+          <w:rFonts w:ascii="Times New Roman" w:hAnsi="Times New Roman" w:cs="Times New Roman"/>
+        </w:rPr>
+        <w:t xml:space="preserve"> Service to solve Business Logic</w:t>
       </w:r>
     </w:p>
     <w:p>
@@ -122,13 +158,13 @@
           <w:b/>
           <w:bCs/>
         </w:rPr>
-        <w:t>NADShop.Data:</w:t>
-      </w:r>
-      <w:r>
-        <w:rPr>
-          <w:rFonts w:ascii="Times New Roman" w:hAnsi="Times New Roman" w:cs="Times New Roman"/>
-        </w:rPr>
-        <w:t xml:space="preserve"> The data access layer is used Entity Framework Code First</w:t>
+        <w:t>NADShop.Web:</w:t>
+      </w:r>
+      <w:r>
+        <w:rPr>
+          <w:rFonts w:ascii="Times New Roman" w:hAnsi="Times New Roman" w:cs="Times New Roman"/>
+        </w:rPr>
+        <w:t xml:space="preserve"> Main Project to display interface and interact with user</w:t>
       </w:r>
     </w:p>
     <w:p>
@@ -149,60 +185,6 @@
           <w:b/>
           <w:bCs/>
         </w:rPr>
-        <w:t>NADShop.Service:</w:t>
-      </w:r>
-      <w:r>
-        <w:rPr>
-          <w:rFonts w:ascii="Times New Roman" w:hAnsi="Times New Roman" w:cs="Times New Roman"/>
-        </w:rPr>
-        <w:t xml:space="preserve"> Service to solve Business Logic</w:t>
-      </w:r>
-    </w:p>
-    <w:p>
-      <w:pPr>
-        <w:rPr>
-          <w:rFonts w:ascii="Times New Roman" w:hAnsi="Times New Roman" w:cs="Times New Roman"/>
-        </w:rPr>
-      </w:pPr>
-      <w:r>
-        <w:rPr>
-          <w:rFonts w:ascii="Times New Roman" w:hAnsi="Times New Roman" w:cs="Times New Roman"/>
-        </w:rPr>
-        <w:t xml:space="preserve">- </w:t>
-      </w:r>
-      <w:r>
-        <w:rPr>
-          <w:rFonts w:ascii="Times New Roman" w:hAnsi="Times New Roman" w:cs="Times New Roman"/>
-          <w:b/>
-          <w:bCs/>
-        </w:rPr>
-        <w:t>NADShop.Web:</w:t>
-      </w:r>
-      <w:r>
-        <w:rPr>
-          <w:rFonts w:ascii="Times New Roman" w:hAnsi="Times New Roman" w:cs="Times New Roman"/>
-        </w:rPr>
-        <w:t xml:space="preserve"> Main Project to display interface and interact with user</w:t>
-      </w:r>
-    </w:p>
-    <w:p>
-      <w:pPr>
-        <w:rPr>
-          <w:rFonts w:ascii="Times New Roman" w:hAnsi="Times New Roman" w:cs="Times New Roman"/>
-        </w:rPr>
-      </w:pPr>
-      <w:r>
-        <w:rPr>
-          <w:rFonts w:ascii="Times New Roman" w:hAnsi="Times New Roman" w:cs="Times New Roman"/>
-        </w:rPr>
-        <w:t xml:space="preserve">- </w:t>
-      </w:r>
-      <w:r>
-        <w:rPr>
-          <w:rFonts w:ascii="Times New Roman" w:hAnsi="Times New Roman" w:cs="Times New Roman"/>
-          <w:b/>
-          <w:bCs/>
-        </w:rPr>
         <w:t>NADShop.UnitTest:</w:t>
       </w:r>
       <w:r>
@@ -221,31 +203,12 @@
     </w:p>
     <w:p>
       <w:pPr>
-        <w:pStyle w:val="ListParagraph"/>
-        <w:numPr>
-          <w:ilvl w:val="0"/>
-          <w:numId w:val="3"/>
-        </w:numPr>
-        <w:rPr>
-          <w:rFonts w:ascii="Times New Roman" w:hAnsi="Times New Roman" w:cs="Times New Roman"/>
-          <w:b/>
-          <w:bCs/>
-        </w:rPr>
-      </w:pPr>
-      <w:r>
-        <w:rPr>
-          <w:rFonts w:ascii="Times New Roman" w:hAnsi="Times New Roman" w:cs="Times New Roman"/>
-          <w:b/>
-          <w:bCs/>
-        </w:rPr>
+        <w:pStyle w:val="Heading1"/>
+      </w:pPr>
+      <w:r>
         <w:t>Add Entity Frame</w:t>
       </w:r>
       <w:r>
-        <w:rPr>
-          <w:rFonts w:ascii="Times New Roman" w:hAnsi="Times New Roman" w:cs="Times New Roman"/>
-          <w:b/>
-          <w:bCs/>
-        </w:rPr>
         <w:t>work:</w:t>
       </w:r>
     </w:p>
@@ -290,23 +253,9 @@
     </w:p>
     <w:p>
       <w:pPr>
-        <w:pStyle w:val="ListParagraph"/>
-        <w:numPr>
-          <w:ilvl w:val="0"/>
-          <w:numId w:val="3"/>
-        </w:numPr>
-        <w:rPr>
-          <w:rFonts w:ascii="Times New Roman" w:hAnsi="Times New Roman" w:cs="Times New Roman"/>
-          <w:b/>
-          <w:bCs/>
-        </w:rPr>
-      </w:pPr>
-      <w:r>
-        <w:rPr>
-          <w:rFonts w:ascii="Times New Roman" w:hAnsi="Times New Roman" w:cs="Times New Roman"/>
-          <w:b/>
-          <w:bCs/>
-        </w:rPr>
+        <w:pStyle w:val="Heading1"/>
+      </w:pPr>
+      <w:r>
         <w:t>Add References:</w:t>
       </w:r>
     </w:p>
@@ -619,25 +568,12 @@
     </w:p>
     <w:p>
       <w:pPr>
-        <w:pStyle w:val="ListParagraph"/>
-        <w:numPr>
-          <w:ilvl w:val="0"/>
-          <w:numId w:val="3"/>
-        </w:numPr>
-        <w:rPr>
-          <w:rFonts w:ascii="Times New Roman" w:hAnsi="Times New Roman" w:cs="Times New Roman"/>
-        </w:rPr>
-      </w:pPr>
-      <w:r>
-        <w:rPr>
-          <w:rFonts w:ascii="Times New Roman" w:hAnsi="Times New Roman" w:cs="Times New Roman"/>
-        </w:rPr>
+        <w:pStyle w:val="Heading1"/>
+      </w:pPr>
+      <w:r>
         <w:t>Example – Build Domain Entites - Entity Framework Code First</w:t>
       </w:r>
       <w:r>
-        <w:rPr>
-          <w:rFonts w:ascii="Times New Roman" w:hAnsi="Times New Roman" w:cs="Times New Roman"/>
-        </w:rPr>
         <w:t>:</w:t>
       </w:r>
     </w:p>
@@ -1079,7 +1015,7 @@
           <w:noProof/>
         </w:rPr>
         <w:drawing>
-          <wp:anchor distT="0" distB="0" distL="114300" distR="114300" simplePos="0" relativeHeight="251658240" behindDoc="1" locked="0" layoutInCell="1" allowOverlap="1" wp14:anchorId="0037E263" wp14:editId="75A1EC39">
+          <wp:anchor distT="0" distB="0" distL="114300" distR="114300" simplePos="0" relativeHeight="251658240" behindDoc="1" locked="0" layoutInCell="1" allowOverlap="1" wp14:anchorId="0037E263" wp14:editId="693CC7FD">
             <wp:simplePos x="0" y="0"/>
             <wp:positionH relativeFrom="margin">
               <wp:posOffset>3105150</wp:posOffset>
@@ -1268,44 +1204,382 @@
           <w:rFonts w:ascii="Times New Roman" w:hAnsi="Times New Roman" w:cs="Times New Roman"/>
         </w:rPr>
         <w:lastRenderedPageBreak/>
-        <w:t xml:space="preserve">Configuration - Create a connection string to SQL Server in </w:t>
-      </w:r>
-      <w:r>
-        <w:rPr>
-          <w:rFonts w:ascii="Times New Roman" w:hAnsi="Times New Roman" w:cs="Times New Roman"/>
-          <w:b/>
-          <w:bCs/>
-        </w:rPr>
-        <w:t>App.config</w:t>
-      </w:r>
-      <w:r>
-        <w:rPr>
-          <w:rFonts w:ascii="Times New Roman" w:hAnsi="Times New Roman" w:cs="Times New Roman"/>
-        </w:rPr>
-        <w:t xml:space="preserve"> of NADShop.Data</w:t>
-      </w:r>
-    </w:p>
-    <w:p>
-      <w:pPr>
-        <w:rPr>
-          <w:rFonts w:ascii="Times New Roman" w:hAnsi="Times New Roman" w:cs="Times New Roman"/>
-        </w:rPr>
-      </w:pPr>
-      <w:r>
-        <w:rPr>
-          <w:rFonts w:ascii="Times New Roman" w:hAnsi="Times New Roman" w:cs="Times New Roman"/>
+        <w:t>If a table has 2 primary key, in code behind will be displayed</w:t>
+      </w:r>
+    </w:p>
+    <w:p>
+      <w:pPr>
+        <w:pStyle w:val="ListParagraph"/>
+        <w:rPr>
+          <w:rFonts w:ascii="Times New Roman" w:hAnsi="Times New Roman" w:cs="Times New Roman"/>
+        </w:rPr>
+      </w:pPr>
+      <w:r>
+        <w:rPr>
           <w:noProof/>
         </w:rPr>
         <mc:AlternateContent>
           <mc:Choice Requires="wps">
             <w:drawing>
-              <wp:anchor distT="0" distB="0" distL="114300" distR="114300" simplePos="0" relativeHeight="251666432" behindDoc="0" locked="0" layoutInCell="1" allowOverlap="1" wp14:anchorId="0C77D9AF" wp14:editId="72F02C9E">
+              <wp:anchor distT="0" distB="0" distL="114300" distR="114300" simplePos="0" relativeHeight="251677696" behindDoc="0" locked="0" layoutInCell="1" allowOverlap="1" wp14:anchorId="26DAA7D5" wp14:editId="1B056AB0">
+                <wp:simplePos x="0" y="0"/>
+                <wp:positionH relativeFrom="column">
+                  <wp:posOffset>781050</wp:posOffset>
+                </wp:positionH>
+                <wp:positionV relativeFrom="paragraph">
+                  <wp:posOffset>1493520</wp:posOffset>
+                </wp:positionV>
+                <wp:extent cx="1304925" cy="200025"/>
+                <wp:effectExtent l="19050" t="19050" r="28575" b="28575"/>
+                <wp:wrapNone/>
+                <wp:docPr id="18" name="Rectangle 18"/>
+                <wp:cNvGraphicFramePr/>
+                <a:graphic xmlns:a="http://schemas.openxmlformats.org/drawingml/2006/main">
+                  <a:graphicData uri="http://schemas.microsoft.com/office/word/2010/wordprocessingShape">
+                    <wps:wsp>
+                      <wps:cNvSpPr/>
+                      <wps:spPr>
+                        <a:xfrm>
+                          <a:off x="0" y="0"/>
+                          <a:ext cx="1304925" cy="200025"/>
+                        </a:xfrm>
+                        <a:prstGeom prst="rect">
+                          <a:avLst/>
+                        </a:prstGeom>
+                        <a:noFill/>
+                        <a:ln w="28575" cap="flat" cmpd="sng" algn="ctr">
+                          <a:solidFill>
+                            <a:srgbClr val="FF0000"/>
+                          </a:solidFill>
+                          <a:prstDash val="solid"/>
+                          <a:round/>
+                          <a:headEnd type="none" w="med" len="med"/>
+                          <a:tailEnd type="none" w="med" len="med"/>
+                        </a:ln>
+                      </wps:spPr>
+                      <wps:style>
+                        <a:lnRef idx="0">
+                          <a:scrgbClr r="0" g="0" b="0"/>
+                        </a:lnRef>
+                        <a:fillRef idx="0">
+                          <a:scrgbClr r="0" g="0" b="0"/>
+                        </a:fillRef>
+                        <a:effectRef idx="0">
+                          <a:scrgbClr r="0" g="0" b="0"/>
+                        </a:effectRef>
+                        <a:fontRef idx="minor">
+                          <a:schemeClr val="dk1"/>
+                        </a:fontRef>
+                      </wps:style>
+                      <wps:bodyPr rot="0" spcFirstLastPara="0" vertOverflow="overflow" horzOverflow="overflow" vert="horz" wrap="square" lIns="91440" tIns="45720" rIns="91440" bIns="45720" numCol="1" spcCol="0" rtlCol="0" fromWordArt="0" anchor="ctr" anchorCtr="0" forceAA="0" compatLnSpc="1">
+                        <a:prstTxWarp prst="textNoShape">
+                          <a:avLst/>
+                        </a:prstTxWarp>
+                        <a:noAutofit/>
+                      </wps:bodyPr>
+                    </wps:wsp>
+                  </a:graphicData>
+                </a:graphic>
+                <wp14:sizeRelH relativeFrom="margin">
+                  <wp14:pctWidth>0</wp14:pctWidth>
+                </wp14:sizeRelH>
+                <wp14:sizeRelV relativeFrom="margin">
+                  <wp14:pctHeight>0</wp14:pctHeight>
+                </wp14:sizeRelV>
+              </wp:anchor>
+            </w:drawing>
+          </mc:Choice>
+          <mc:Fallback>
+            <w:pict>
+              <v:rect w14:anchorId="61CF3F87" id="Rectangle 18" o:spid="_x0000_s1026" style="position:absolute;margin-left:61.5pt;margin-top:117.6pt;width:102.75pt;height:15.75pt;z-index:251677696;visibility:visible;mso-wrap-style:square;mso-width-percent:0;mso-height-percent:0;mso-wrap-distance-left:9pt;mso-wrap-distance-top:0;mso-wrap-distance-right:9pt;mso-wrap-distance-bottom:0;mso-position-horizontal:absolute;mso-position-horizontal-relative:text;mso-position-vertical:absolute;mso-position-vertical-relative:text;mso-width-percent:0;mso-height-percent:0;mso-width-relative:margin;mso-height-relative:margin;v-text-anchor:middle" o:gfxdata="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" filled="f" strokecolor="red" strokeweight="2.25pt">
+                <v:stroke joinstyle="round"/>
+              </v:rect>
+            </w:pict>
+          </mc:Fallback>
+        </mc:AlternateContent>
+      </w:r>
+      <w:r>
+        <w:rPr>
+          <w:noProof/>
+        </w:rPr>
+        <mc:AlternateContent>
+          <mc:Choice Requires="wps">
+            <w:drawing>
+              <wp:anchor distT="0" distB="0" distL="114300" distR="114300" simplePos="0" relativeHeight="251675648" behindDoc="0" locked="0" layoutInCell="1" allowOverlap="1" wp14:anchorId="2EED8BCD" wp14:editId="6F5CC31B">
+                <wp:simplePos x="0" y="0"/>
+                <wp:positionH relativeFrom="column">
+                  <wp:posOffset>781050</wp:posOffset>
+                </wp:positionH>
+                <wp:positionV relativeFrom="paragraph">
+                  <wp:posOffset>750570</wp:posOffset>
+                </wp:positionV>
+                <wp:extent cx="1304925" cy="200025"/>
+                <wp:effectExtent l="19050" t="19050" r="28575" b="28575"/>
+                <wp:wrapNone/>
+                <wp:docPr id="17" name="Rectangle 17"/>
+                <wp:cNvGraphicFramePr/>
+                <a:graphic xmlns:a="http://schemas.openxmlformats.org/drawingml/2006/main">
+                  <a:graphicData uri="http://schemas.microsoft.com/office/word/2010/wordprocessingShape">
+                    <wps:wsp>
+                      <wps:cNvSpPr/>
+                      <wps:spPr>
+                        <a:xfrm>
+                          <a:off x="0" y="0"/>
+                          <a:ext cx="1304925" cy="200025"/>
+                        </a:xfrm>
+                        <a:prstGeom prst="rect">
+                          <a:avLst/>
+                        </a:prstGeom>
+                        <a:noFill/>
+                        <a:ln w="28575" cap="flat" cmpd="sng" algn="ctr">
+                          <a:solidFill>
+                            <a:srgbClr val="FF0000"/>
+                          </a:solidFill>
+                          <a:prstDash val="solid"/>
+                          <a:round/>
+                          <a:headEnd type="none" w="med" len="med"/>
+                          <a:tailEnd type="none" w="med" len="med"/>
+                        </a:ln>
+                      </wps:spPr>
+                      <wps:style>
+                        <a:lnRef idx="0">
+                          <a:scrgbClr r="0" g="0" b="0"/>
+                        </a:lnRef>
+                        <a:fillRef idx="0">
+                          <a:scrgbClr r="0" g="0" b="0"/>
+                        </a:fillRef>
+                        <a:effectRef idx="0">
+                          <a:scrgbClr r="0" g="0" b="0"/>
+                        </a:effectRef>
+                        <a:fontRef idx="minor">
+                          <a:schemeClr val="dk1"/>
+                        </a:fontRef>
+                      </wps:style>
+                      <wps:bodyPr rot="0" spcFirstLastPara="0" vertOverflow="overflow" horzOverflow="overflow" vert="horz" wrap="square" lIns="91440" tIns="45720" rIns="91440" bIns="45720" numCol="1" spcCol="0" rtlCol="0" fromWordArt="0" anchor="ctr" anchorCtr="0" forceAA="0" compatLnSpc="1">
+                        <a:prstTxWarp prst="textNoShape">
+                          <a:avLst/>
+                        </a:prstTxWarp>
+                        <a:noAutofit/>
+                      </wps:bodyPr>
+                    </wps:wsp>
+                  </a:graphicData>
+                </a:graphic>
+                <wp14:sizeRelH relativeFrom="margin">
+                  <wp14:pctWidth>0</wp14:pctWidth>
+                </wp14:sizeRelH>
+                <wp14:sizeRelV relativeFrom="margin">
+                  <wp14:pctHeight>0</wp14:pctHeight>
+                </wp14:sizeRelV>
+              </wp:anchor>
+            </w:drawing>
+          </mc:Choice>
+          <mc:Fallback>
+            <w:pict>
+              <v:rect w14:anchorId="765A3007" id="Rectangle 17" o:spid="_x0000_s1026" style="position:absolute;margin-left:61.5pt;margin-top:59.1pt;width:102.75pt;height:15.75pt;z-index:251675648;visibility:visible;mso-wrap-style:square;mso-width-percent:0;mso-height-percent:0;mso-wrap-distance-left:9pt;mso-wrap-distance-top:0;mso-wrap-distance-right:9pt;mso-wrap-distance-bottom:0;mso-position-horizontal:absolute;mso-position-horizontal-relative:text;mso-position-vertical:absolute;mso-position-vertical-relative:text;mso-width-percent:0;mso-height-percent:0;mso-width-relative:margin;mso-height-relative:margin;v-text-anchor:middle" o:gfxdata="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" filled="f" strokecolor="red" strokeweight="2.25pt">
+                <v:stroke joinstyle="round"/>
+              </v:rect>
+            </w:pict>
+          </mc:Fallback>
+        </mc:AlternateContent>
+      </w:r>
+      <w:r>
+        <w:rPr>
+          <w:noProof/>
+        </w:rPr>
+        <w:drawing>
+          <wp:inline distT="0" distB="0" distL="0" distR="0" wp14:anchorId="466E09AF" wp14:editId="067668C0">
+            <wp:extent cx="3362325" cy="3714750"/>
+            <wp:effectExtent l="0" t="0" r="9525" b="0"/>
+            <wp:docPr id="16" name="Picture 16"/>
+            <wp:cNvGraphicFramePr>
+              <a:graphicFrameLocks xmlns:a="http://schemas.openxmlformats.org/drawingml/2006/main" noChangeAspect="1"/>
+            </wp:cNvGraphicFramePr>
+            <a:graphic xmlns:a="http://schemas.openxmlformats.org/drawingml/2006/main">
+              <a:graphicData uri="http://schemas.openxmlformats.org/drawingml/2006/picture">
+                <pic:pic xmlns:pic="http://schemas.openxmlformats.org/drawingml/2006/picture">
+                  <pic:nvPicPr>
+                    <pic:cNvPr id="1" name=""/>
+                    <pic:cNvPicPr/>
+                  </pic:nvPicPr>
+                  <pic:blipFill>
+                    <a:blip r:embed="rId8"/>
+                    <a:stretch>
+                      <a:fillRect/>
+                    </a:stretch>
+                  </pic:blipFill>
+                  <pic:spPr>
+                    <a:xfrm>
+                      <a:off x="0" y="0"/>
+                      <a:ext cx="3362325" cy="3714750"/>
+                    </a:xfrm>
+                    <a:prstGeom prst="rect">
+                      <a:avLst/>
+                    </a:prstGeom>
+                  </pic:spPr>
+                </pic:pic>
+              </a:graphicData>
+            </a:graphic>
+          </wp:inline>
+        </w:drawing>
+      </w:r>
+    </w:p>
+    <w:p>
+      <w:pPr>
+        <w:pStyle w:val="ListParagraph"/>
+        <w:rPr>
+          <w:rFonts w:ascii="Times New Roman" w:hAnsi="Times New Roman" w:cs="Times New Roman"/>
+        </w:rPr>
+      </w:pPr>
+    </w:p>
+    <w:p>
+      <w:pPr>
+        <w:pStyle w:val="ListParagraph"/>
+        <w:numPr>
+          <w:ilvl w:val="0"/>
+          <w:numId w:val="3"/>
+        </w:numPr>
+        <w:rPr>
+          <w:rFonts w:ascii="Times New Roman" w:hAnsi="Times New Roman" w:cs="Times New Roman"/>
+        </w:rPr>
+      </w:pPr>
+      <w:r>
+        <w:rPr>
+          <w:rFonts w:ascii="Times New Roman" w:hAnsi="Times New Roman" w:cs="Times New Roman"/>
+        </w:rPr>
+        <w:t xml:space="preserve">Configuration - Create a connection string to SQL Server in </w:t>
+      </w:r>
+      <w:r>
+        <w:rPr>
+          <w:rFonts w:ascii="Times New Roman" w:hAnsi="Times New Roman" w:cs="Times New Roman"/>
+          <w:b/>
+          <w:bCs/>
+        </w:rPr>
+        <w:t>App.config</w:t>
+      </w:r>
+      <w:r>
+        <w:rPr>
+          <w:rFonts w:ascii="Times New Roman" w:hAnsi="Times New Roman" w:cs="Times New Roman"/>
+        </w:rPr>
+        <w:t xml:space="preserve"> of NADShop.Data</w:t>
+      </w:r>
+    </w:p>
+    <w:p>
+      <w:pPr>
+        <w:rPr>
+          <w:rFonts w:ascii="Times New Roman" w:hAnsi="Times New Roman" w:cs="Times New Roman"/>
+        </w:rPr>
+      </w:pPr>
+      <w:r>
+        <w:rPr>
+          <w:noProof/>
+        </w:rPr>
+        <w:drawing>
+          <wp:anchor distT="0" distB="0" distL="114300" distR="114300" simplePos="0" relativeHeight="251673600" behindDoc="1" locked="0" layoutInCell="1" allowOverlap="1" wp14:anchorId="48644269" wp14:editId="3FDBA5F9">
+            <wp:simplePos x="0" y="0"/>
+            <wp:positionH relativeFrom="column">
+              <wp:posOffset>-476250</wp:posOffset>
+            </wp:positionH>
+            <wp:positionV relativeFrom="paragraph">
+              <wp:posOffset>136525</wp:posOffset>
+            </wp:positionV>
+            <wp:extent cx="6988767" cy="1409700"/>
+            <wp:effectExtent l="0" t="0" r="3175" b="0"/>
+            <wp:wrapNone/>
+            <wp:docPr id="9" name="Picture 9"/>
+            <wp:cNvGraphicFramePr>
+              <a:graphicFrameLocks xmlns:a="http://schemas.openxmlformats.org/drawingml/2006/main" noChangeAspect="1"/>
+            </wp:cNvGraphicFramePr>
+            <a:graphic xmlns:a="http://schemas.openxmlformats.org/drawingml/2006/main">
+              <a:graphicData uri="http://schemas.openxmlformats.org/drawingml/2006/picture">
+                <pic:pic xmlns:pic="http://schemas.openxmlformats.org/drawingml/2006/picture">
+                  <pic:nvPicPr>
+                    <pic:cNvPr id="1" name=""/>
+                    <pic:cNvPicPr/>
+                  </pic:nvPicPr>
+                  <pic:blipFill>
+                    <a:blip r:embed="rId9">
+                      <a:extLst>
+                        <a:ext uri="{28A0092B-C50C-407E-A947-70E740481C1C}">
+                          <a14:useLocalDpi xmlns:a14="http://schemas.microsoft.com/office/drawing/2010/main" val="0"/>
+                        </a:ext>
+                      </a:extLst>
+                    </a:blip>
+                    <a:stretch>
+                      <a:fillRect/>
+                    </a:stretch>
+                  </pic:blipFill>
+                  <pic:spPr>
+                    <a:xfrm>
+                      <a:off x="0" y="0"/>
+                      <a:ext cx="6988767" cy="1409700"/>
+                    </a:xfrm>
+                    <a:prstGeom prst="rect">
+                      <a:avLst/>
+                    </a:prstGeom>
+                  </pic:spPr>
+                </pic:pic>
+              </a:graphicData>
+            </a:graphic>
+          </wp:anchor>
+        </w:drawing>
+      </w:r>
+    </w:p>
+    <w:p>
+      <w:pPr>
+        <w:rPr>
+          <w:rFonts w:ascii="Times New Roman" w:hAnsi="Times New Roman" w:cs="Times New Roman"/>
+        </w:rPr>
+      </w:pPr>
+    </w:p>
+    <w:p>
+      <w:pPr>
+        <w:rPr>
+          <w:rFonts w:ascii="Times New Roman" w:hAnsi="Times New Roman" w:cs="Times New Roman"/>
+        </w:rPr>
+      </w:pPr>
+    </w:p>
+    <w:p>
+      <w:pPr>
+        <w:rPr>
+          <w:rFonts w:ascii="Times New Roman" w:hAnsi="Times New Roman" w:cs="Times New Roman"/>
+        </w:rPr>
+      </w:pPr>
+    </w:p>
+    <w:p>
+      <w:pPr>
+        <w:rPr>
+          <w:rFonts w:ascii="Times New Roman" w:hAnsi="Times New Roman" w:cs="Times New Roman"/>
+        </w:rPr>
+      </w:pPr>
+    </w:p>
+    <w:p>
+      <w:pPr>
+        <w:rPr>
+          <w:rFonts w:ascii="Times New Roman" w:hAnsi="Times New Roman" w:cs="Times New Roman"/>
+        </w:rPr>
+      </w:pPr>
+    </w:p>
+    <w:p>
+      <w:pPr>
+        <w:rPr>
+          <w:rFonts w:ascii="Times New Roman" w:hAnsi="Times New Roman" w:cs="Times New Roman"/>
+        </w:rPr>
+      </w:pPr>
+      <w:r>
+        <w:rPr>
+          <w:rFonts w:ascii="Times New Roman" w:hAnsi="Times New Roman" w:cs="Times New Roman"/>
+          <w:noProof/>
+        </w:rPr>
+        <mc:AlternateContent>
+          <mc:Choice Requires="wps">
+            <w:drawing>
+              <wp:anchor distT="0" distB="0" distL="114300" distR="114300" simplePos="0" relativeHeight="251666432" behindDoc="0" locked="0" layoutInCell="1" allowOverlap="1" wp14:anchorId="0C77D9AF" wp14:editId="59F1E9D0">
                 <wp:simplePos x="0" y="0"/>
                 <wp:positionH relativeFrom="margin">
                   <wp:align>center</wp:align>
                 </wp:positionH>
                 <wp:positionV relativeFrom="paragraph">
-                  <wp:posOffset>1353820</wp:posOffset>
+                  <wp:posOffset>168275</wp:posOffset>
                 </wp:positionV>
                 <wp:extent cx="6743700" cy="1200150"/>
                 <wp:effectExtent l="0" t="0" r="19050" b="19050"/>
@@ -1397,7 +1671,7 @@
           </mc:Choice>
           <mc:Fallback>
             <w:pict>
-              <v:rect w14:anchorId="0C77D9AF" id="Rectangle 10" o:spid="_x0000_s1027" style="position:absolute;margin-left:0;margin-top:106.6pt;width:531pt;height:94.5pt;z-index:251666432;visibility:visible;mso-wrap-style:square;mso-width-percent:0;mso-height-percent:0;mso-wrap-distance-left:9pt;mso-wrap-distance-top:0;mso-wrap-distance-right:9pt;mso-wrap-distance-bottom:0;mso-position-horizontal:center;mso-position-horizontal-relative:margin;mso-position-vertical:absolute;mso-position-vertical-relative:text;mso-width-percent:0;mso-height-percent:0;mso-width-relative:margin;mso-height-relative:margin;v-text-anchor:middle" o:gfxdata="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" fillcolor="#4472c4 [3204]" strokecolor="#1f3763 [1604]" strokeweight="1pt">
+              <v:rect w14:anchorId="0C77D9AF" id="Rectangle 10" o:spid="_x0000_s1027" style="position:absolute;margin-left:0;margin-top:13.25pt;width:531pt;height:94.5pt;z-index:251666432;visibility:visible;mso-wrap-style:square;mso-width-percent:0;mso-height-percent:0;mso-wrap-distance-left:9pt;mso-wrap-distance-top:0;mso-wrap-distance-right:9pt;mso-wrap-distance-bottom:0;mso-position-horizontal:center;mso-position-horizontal-relative:margin;mso-position-vertical:absolute;mso-position-vertical-relative:text;mso-width-percent:0;mso-height-percent:0;mso-width-relative:margin;mso-height-relative:margin;v-text-anchor:middle" o:gfxdata="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" fillcolor="#4472c4 [3204]" strokecolor="#1f3763 [1604]" strokeweight="1pt">
                 <v:textbox>
                   <w:txbxContent>
                     <w:p>
@@ -1440,15 +1714,365 @@
           </mc:Fallback>
         </mc:AlternateContent>
       </w:r>
+    </w:p>
+    <w:p>
+      <w:pPr>
+        <w:rPr>
+          <w:rFonts w:ascii="Times New Roman" w:hAnsi="Times New Roman" w:cs="Times New Roman"/>
+        </w:rPr>
+      </w:pPr>
+    </w:p>
+    <w:p>
+      <w:pPr>
+        <w:rPr>
+          <w:rFonts w:ascii="Times New Roman" w:hAnsi="Times New Roman" w:cs="Times New Roman"/>
+        </w:rPr>
+      </w:pPr>
+    </w:p>
+    <w:p>
+      <w:pPr>
+        <w:rPr>
+          <w:rFonts w:ascii="Times New Roman" w:hAnsi="Times New Roman" w:cs="Times New Roman"/>
+        </w:rPr>
+      </w:pPr>
+    </w:p>
+    <w:p>
+      <w:pPr>
+        <w:rPr>
+          <w:rFonts w:ascii="Times New Roman" w:hAnsi="Times New Roman" w:cs="Times New Roman"/>
+        </w:rPr>
+      </w:pPr>
+    </w:p>
+    <w:p>
+      <w:pPr>
+        <w:rPr>
+          <w:rFonts w:ascii="Times New Roman" w:hAnsi="Times New Roman" w:cs="Times New Roman"/>
+        </w:rPr>
+      </w:pPr>
+    </w:p>
+    <w:p>
+      <w:pPr>
+        <w:rPr>
+          <w:rFonts w:ascii="Times New Roman" w:hAnsi="Times New Roman" w:cs="Times New Roman"/>
+        </w:rPr>
+      </w:pPr>
+    </w:p>
+    <w:p>
+      <w:pPr>
+        <w:rPr>
+          <w:rFonts w:ascii="Times New Roman" w:hAnsi="Times New Roman" w:cs="Times New Roman"/>
+        </w:rPr>
+      </w:pPr>
+    </w:p>
+    <w:p>
+      <w:pPr>
+        <w:rPr>
+          <w:rFonts w:ascii="Times New Roman" w:hAnsi="Times New Roman" w:cs="Times New Roman"/>
+        </w:rPr>
+      </w:pPr>
+    </w:p>
+    <w:p>
+      <w:pPr>
+        <w:pStyle w:val="Heading1"/>
+      </w:pPr>
+      <w:r>
+        <w:t>Migration database</w:t>
+      </w:r>
+    </w:p>
+    <w:p>
+      <w:pPr>
+        <w:pStyle w:val="ListParagraph"/>
+        <w:numPr>
+          <w:ilvl w:val="1"/>
+          <w:numId w:val="4"/>
+        </w:numPr>
+        <w:rPr>
+          <w:rFonts w:ascii="Times New Roman" w:hAnsi="Times New Roman" w:cs="Times New Roman"/>
+        </w:rPr>
+      </w:pPr>
+      <w:r>
+        <w:rPr>
+          <w:rFonts w:ascii="Times New Roman" w:hAnsi="Times New Roman" w:cs="Times New Roman"/>
+        </w:rPr>
+        <w:t xml:space="preserve">Select </w:t>
+      </w:r>
+      <w:r>
+        <w:rPr>
+          <w:rFonts w:ascii="Times New Roman" w:hAnsi="Times New Roman" w:cs="Times New Roman"/>
+          <w:b/>
+          <w:bCs/>
+        </w:rPr>
+        <w:t>Package Manager Console</w:t>
+      </w:r>
+    </w:p>
+    <w:p>
+      <w:pPr>
+        <w:jc w:val="center"/>
+        <w:rPr>
+          <w:rFonts w:ascii="Times New Roman" w:hAnsi="Times New Roman" w:cs="Times New Roman"/>
+        </w:rPr>
+      </w:pPr>
       <w:r>
         <w:rPr>
           <w:noProof/>
         </w:rPr>
+        <mc:AlternateContent>
+          <mc:Choice Requires="wps">
+            <w:drawing>
+              <wp:anchor distT="0" distB="0" distL="114300" distR="114300" simplePos="0" relativeHeight="251672576" behindDoc="0" locked="0" layoutInCell="1" allowOverlap="1" wp14:anchorId="42FAE64D" wp14:editId="139144CF">
+                <wp:simplePos x="0" y="0"/>
+                <wp:positionH relativeFrom="column">
+                  <wp:posOffset>3171825</wp:posOffset>
+                </wp:positionH>
+                <wp:positionV relativeFrom="paragraph">
+                  <wp:posOffset>2349500</wp:posOffset>
+                </wp:positionV>
+                <wp:extent cx="2266950" cy="190500"/>
+                <wp:effectExtent l="19050" t="19050" r="19050" b="19050"/>
+                <wp:wrapNone/>
+                <wp:docPr id="14" name="Rectangle 14"/>
+                <wp:cNvGraphicFramePr/>
+                <a:graphic xmlns:a="http://schemas.openxmlformats.org/drawingml/2006/main">
+                  <a:graphicData uri="http://schemas.microsoft.com/office/word/2010/wordprocessingShape">
+                    <wps:wsp>
+                      <wps:cNvSpPr/>
+                      <wps:spPr>
+                        <a:xfrm>
+                          <a:off x="0" y="0"/>
+                          <a:ext cx="2266950" cy="190500"/>
+                        </a:xfrm>
+                        <a:prstGeom prst="rect">
+                          <a:avLst/>
+                        </a:prstGeom>
+                        <a:noFill/>
+                        <a:ln w="28575" cap="flat" cmpd="sng" algn="ctr">
+                          <a:solidFill>
+                            <a:srgbClr val="FF0000"/>
+                          </a:solidFill>
+                          <a:prstDash val="solid"/>
+                          <a:round/>
+                          <a:headEnd type="none" w="med" len="med"/>
+                          <a:tailEnd type="none" w="med" len="med"/>
+                        </a:ln>
+                      </wps:spPr>
+                      <wps:style>
+                        <a:lnRef idx="0">
+                          <a:scrgbClr r="0" g="0" b="0"/>
+                        </a:lnRef>
+                        <a:fillRef idx="0">
+                          <a:scrgbClr r="0" g="0" b="0"/>
+                        </a:fillRef>
+                        <a:effectRef idx="0">
+                          <a:scrgbClr r="0" g="0" b="0"/>
+                        </a:effectRef>
+                        <a:fontRef idx="minor">
+                          <a:schemeClr val="dk1"/>
+                        </a:fontRef>
+                      </wps:style>
+                      <wps:bodyPr rot="0" spcFirstLastPara="0" vertOverflow="overflow" horzOverflow="overflow" vert="horz" wrap="square" lIns="91440" tIns="45720" rIns="91440" bIns="45720" numCol="1" spcCol="0" rtlCol="0" fromWordArt="0" anchor="ctr" anchorCtr="0" forceAA="0" compatLnSpc="1">
+                        <a:prstTxWarp prst="textNoShape">
+                          <a:avLst/>
+                        </a:prstTxWarp>
+                        <a:noAutofit/>
+                      </wps:bodyPr>
+                    </wps:wsp>
+                  </a:graphicData>
+                </a:graphic>
+                <wp14:sizeRelH relativeFrom="margin">
+                  <wp14:pctWidth>0</wp14:pctWidth>
+                </wp14:sizeRelH>
+                <wp14:sizeRelV relativeFrom="margin">
+                  <wp14:pctHeight>0</wp14:pctHeight>
+                </wp14:sizeRelV>
+              </wp:anchor>
+            </w:drawing>
+          </mc:Choice>
+          <mc:Fallback>
+            <w:pict>
+              <v:rect w14:anchorId="1FB807CF" id="Rectangle 14" o:spid="_x0000_s1026" style="position:absolute;margin-left:249.75pt;margin-top:185pt;width:178.5pt;height:15pt;z-index:251672576;visibility:visible;mso-wrap-style:square;mso-width-percent:0;mso-height-percent:0;mso-wrap-distance-left:9pt;mso-wrap-distance-top:0;mso-wrap-distance-right:9pt;mso-wrap-distance-bottom:0;mso-position-horizontal:absolute;mso-position-horizontal-relative:text;mso-position-vertical:absolute;mso-position-vertical-relative:text;mso-width-percent:0;mso-height-percent:0;mso-width-relative:margin;mso-height-relative:margin;v-text-anchor:middle" o:gfxdata="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" filled="f" strokecolor="red" strokeweight="2.25pt">
+                <v:stroke joinstyle="round"/>
+              </v:rect>
+            </w:pict>
+          </mc:Fallback>
+        </mc:AlternateContent>
+      </w:r>
+      <w:r>
+        <w:rPr>
+          <w:noProof/>
+        </w:rPr>
+        <mc:AlternateContent>
+          <mc:Choice Requires="wps">
+            <w:drawing>
+              <wp:anchor distT="0" distB="0" distL="114300" distR="114300" simplePos="0" relativeHeight="251670528" behindDoc="0" locked="0" layoutInCell="1" allowOverlap="1" wp14:anchorId="2810DDEF" wp14:editId="21A5C8DB">
+                <wp:simplePos x="0" y="0"/>
+                <wp:positionH relativeFrom="column">
+                  <wp:posOffset>666750</wp:posOffset>
+                </wp:positionH>
+                <wp:positionV relativeFrom="paragraph">
+                  <wp:posOffset>2292351</wp:posOffset>
+                </wp:positionV>
+                <wp:extent cx="2466975" cy="228600"/>
+                <wp:effectExtent l="19050" t="19050" r="28575" b="19050"/>
+                <wp:wrapNone/>
+                <wp:docPr id="13" name="Rectangle 13"/>
+                <wp:cNvGraphicFramePr/>
+                <a:graphic xmlns:a="http://schemas.openxmlformats.org/drawingml/2006/main">
+                  <a:graphicData uri="http://schemas.microsoft.com/office/word/2010/wordprocessingShape">
+                    <wps:wsp>
+                      <wps:cNvSpPr/>
+                      <wps:spPr>
+                        <a:xfrm>
+                          <a:off x="0" y="0"/>
+                          <a:ext cx="2466975" cy="228600"/>
+                        </a:xfrm>
+                        <a:prstGeom prst="rect">
+                          <a:avLst/>
+                        </a:prstGeom>
+                        <a:noFill/>
+                        <a:ln w="28575" cap="flat" cmpd="sng" algn="ctr">
+                          <a:solidFill>
+                            <a:srgbClr val="FF0000"/>
+                          </a:solidFill>
+                          <a:prstDash val="solid"/>
+                          <a:round/>
+                          <a:headEnd type="none" w="med" len="med"/>
+                          <a:tailEnd type="none" w="med" len="med"/>
+                        </a:ln>
+                      </wps:spPr>
+                      <wps:style>
+                        <a:lnRef idx="0">
+                          <a:scrgbClr r="0" g="0" b="0"/>
+                        </a:lnRef>
+                        <a:fillRef idx="0">
+                          <a:scrgbClr r="0" g="0" b="0"/>
+                        </a:fillRef>
+                        <a:effectRef idx="0">
+                          <a:scrgbClr r="0" g="0" b="0"/>
+                        </a:effectRef>
+                        <a:fontRef idx="minor">
+                          <a:schemeClr val="dk1"/>
+                        </a:fontRef>
+                      </wps:style>
+                      <wps:bodyPr rot="0" spcFirstLastPara="0" vertOverflow="overflow" horzOverflow="overflow" vert="horz" wrap="square" lIns="91440" tIns="45720" rIns="91440" bIns="45720" numCol="1" spcCol="0" rtlCol="0" fromWordArt="0" anchor="ctr" anchorCtr="0" forceAA="0" compatLnSpc="1">
+                        <a:prstTxWarp prst="textNoShape">
+                          <a:avLst/>
+                        </a:prstTxWarp>
+                        <a:noAutofit/>
+                      </wps:bodyPr>
+                    </wps:wsp>
+                  </a:graphicData>
+                </a:graphic>
+                <wp14:sizeRelH relativeFrom="margin">
+                  <wp14:pctWidth>0</wp14:pctWidth>
+                </wp14:sizeRelH>
+                <wp14:sizeRelV relativeFrom="margin">
+                  <wp14:pctHeight>0</wp14:pctHeight>
+                </wp14:sizeRelV>
+              </wp:anchor>
+            </w:drawing>
+          </mc:Choice>
+          <mc:Fallback>
+            <w:pict>
+              <v:rect w14:anchorId="149C6FDE" id="Rectangle 13" o:spid="_x0000_s1026" style="position:absolute;margin-left:52.5pt;margin-top:180.5pt;width:194.25pt;height:18pt;z-index:251670528;visibility:visible;mso-wrap-style:square;mso-width-percent:0;mso-height-percent:0;mso-wrap-distance-left:9pt;mso-wrap-distance-top:0;mso-wrap-distance-right:9pt;mso-wrap-distance-bottom:0;mso-position-horizontal:absolute;mso-position-horizontal-relative:text;mso-position-vertical:absolute;mso-position-vertical-relative:text;mso-width-percent:0;mso-height-percent:0;mso-width-relative:margin;mso-height-relative:margin;v-text-anchor:middle" o:gfxdata="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" filled="f" strokecolor="red" strokeweight="2.25pt">
+                <v:stroke joinstyle="round"/>
+              </v:rect>
+            </w:pict>
+          </mc:Fallback>
+        </mc:AlternateContent>
+      </w:r>
+      <w:r>
+        <w:rPr>
+          <w:noProof/>
+        </w:rPr>
+        <mc:AlternateContent>
+          <mc:Choice Requires="wps">
+            <w:drawing>
+              <wp:anchor distT="0" distB="0" distL="114300" distR="114300" simplePos="0" relativeHeight="251668480" behindDoc="0" locked="0" layoutInCell="1" allowOverlap="1" wp14:anchorId="198F6486" wp14:editId="43FEFB88">
+                <wp:simplePos x="0" y="0"/>
+                <wp:positionH relativeFrom="column">
+                  <wp:posOffset>447675</wp:posOffset>
+                </wp:positionH>
+                <wp:positionV relativeFrom="paragraph">
+                  <wp:posOffset>15875</wp:posOffset>
+                </wp:positionV>
+                <wp:extent cx="447675" cy="171450"/>
+                <wp:effectExtent l="19050" t="19050" r="28575" b="19050"/>
+                <wp:wrapNone/>
+                <wp:docPr id="12" name="Rectangle 12"/>
+                <wp:cNvGraphicFramePr/>
+                <a:graphic xmlns:a="http://schemas.openxmlformats.org/drawingml/2006/main">
+                  <a:graphicData uri="http://schemas.microsoft.com/office/word/2010/wordprocessingShape">
+                    <wps:wsp>
+                      <wps:cNvSpPr/>
+                      <wps:spPr>
+                        <a:xfrm>
+                          <a:off x="0" y="0"/>
+                          <a:ext cx="447675" cy="171450"/>
+                        </a:xfrm>
+                        <a:prstGeom prst="rect">
+                          <a:avLst/>
+                        </a:prstGeom>
+                        <a:noFill/>
+                        <a:ln w="28575" cap="flat" cmpd="sng" algn="ctr">
+                          <a:solidFill>
+                            <a:srgbClr val="FF0000"/>
+                          </a:solidFill>
+                          <a:prstDash val="solid"/>
+                          <a:round/>
+                          <a:headEnd type="none" w="med" len="med"/>
+                          <a:tailEnd type="none" w="med" len="med"/>
+                        </a:ln>
+                      </wps:spPr>
+                      <wps:style>
+                        <a:lnRef idx="0">
+                          <a:scrgbClr r="0" g="0" b="0"/>
+                        </a:lnRef>
+                        <a:fillRef idx="0">
+                          <a:scrgbClr r="0" g="0" b="0"/>
+                        </a:fillRef>
+                        <a:effectRef idx="0">
+                          <a:scrgbClr r="0" g="0" b="0"/>
+                        </a:effectRef>
+                        <a:fontRef idx="minor">
+                          <a:schemeClr val="dk1"/>
+                        </a:fontRef>
+                      </wps:style>
+                      <wps:bodyPr rot="0" spcFirstLastPara="0" vertOverflow="overflow" horzOverflow="overflow" vert="horz" wrap="square" lIns="91440" tIns="45720" rIns="91440" bIns="45720" numCol="1" spcCol="0" rtlCol="0" fromWordArt="0" anchor="ctr" anchorCtr="0" forceAA="0" compatLnSpc="1">
+                        <a:prstTxWarp prst="textNoShape">
+                          <a:avLst/>
+                        </a:prstTxWarp>
+                        <a:noAutofit/>
+                      </wps:bodyPr>
+                    </wps:wsp>
+                  </a:graphicData>
+                </a:graphic>
+                <wp14:sizeRelH relativeFrom="margin">
+                  <wp14:pctWidth>0</wp14:pctWidth>
+                </wp14:sizeRelH>
+                <wp14:sizeRelV relativeFrom="margin">
+                  <wp14:pctHeight>0</wp14:pctHeight>
+                </wp14:sizeRelV>
+              </wp:anchor>
+            </w:drawing>
+          </mc:Choice>
+          <mc:Fallback>
+            <w:pict>
+              <v:rect w14:anchorId="4291385E" id="Rectangle 12" o:spid="_x0000_s1026" style="position:absolute;margin-left:35.25pt;margin-top:1.25pt;width:35.25pt;height:13.5pt;z-index:251668480;visibility:visible;mso-wrap-style:square;mso-width-percent:0;mso-height-percent:0;mso-wrap-distance-left:9pt;mso-wrap-distance-top:0;mso-wrap-distance-right:9pt;mso-wrap-distance-bottom:0;mso-position-horizontal:absolute;mso-position-horizontal-relative:text;mso-position-vertical:absolute;mso-position-vertical-relative:text;mso-width-percent:0;mso-height-percent:0;mso-width-relative:margin;mso-height-relative:margin;v-text-anchor:middle" o:gfxdata="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" filled="f" strokecolor="red" strokeweight="2.25pt">
+                <v:stroke joinstyle="round"/>
+              </v:rect>
+            </w:pict>
+          </mc:Fallback>
+        </mc:AlternateContent>
+      </w:r>
+      <w:r>
+        <w:rPr>
+          <w:noProof/>
+        </w:rPr>
         <w:drawing>
-          <wp:inline distT="0" distB="0" distL="0" distR="0" wp14:anchorId="48644269" wp14:editId="7D25693E">
-            <wp:extent cx="5943600" cy="1198880"/>
-            <wp:effectExtent l="0" t="0" r="0" b="1270"/>
-            <wp:docPr id="9" name="Picture 9"/>
+          <wp:inline distT="0" distB="0" distL="0" distR="0" wp14:anchorId="405AF3F3" wp14:editId="55E93039">
+            <wp:extent cx="5095875" cy="4591732"/>
+            <wp:effectExtent l="0" t="0" r="0" b="0"/>
+            <wp:docPr id="11" name="Picture 11"/>
             <wp:cNvGraphicFramePr>
               <a:graphicFrameLocks xmlns:a="http://schemas.openxmlformats.org/drawingml/2006/main" noChangeAspect="1"/>
             </wp:cNvGraphicFramePr>
@@ -1460,7 +2084,7 @@
                     <pic:cNvPicPr/>
                   </pic:nvPicPr>
                   <pic:blipFill>
-                    <a:blip r:embed="rId8"/>
+                    <a:blip r:embed="rId10"/>
                     <a:stretch>
                       <a:fillRect/>
                     </a:stretch>
@@ -1468,7 +2092,7 @@
                   <pic:spPr>
                     <a:xfrm>
                       <a:off x="0" y="0"/>
-                      <a:ext cx="5943600" cy="1198880"/>
+                      <a:ext cx="5112821" cy="4607001"/>
                     </a:xfrm>
                     <a:prstGeom prst="rect">
                       <a:avLst/>
@@ -1479,6 +2103,137 @@
             </a:graphic>
           </wp:inline>
         </w:drawing>
+      </w:r>
+    </w:p>
+    <w:p>
+      <w:pPr>
+        <w:pStyle w:val="ListParagraph"/>
+        <w:numPr>
+          <w:ilvl w:val="1"/>
+          <w:numId w:val="4"/>
+        </w:numPr>
+        <w:rPr>
+          <w:rFonts w:ascii="Times New Roman" w:hAnsi="Times New Roman" w:cs="Times New Roman"/>
+        </w:rPr>
+      </w:pPr>
+      <w:r>
+        <w:rPr>
+          <w:rFonts w:ascii="Times New Roman" w:hAnsi="Times New Roman" w:cs="Times New Roman"/>
+        </w:rPr>
+        <w:t>A new windown is displayed.</w:t>
+      </w:r>
+    </w:p>
+    <w:p>
+      <w:pPr>
+        <w:rPr>
+          <w:rFonts w:ascii="Times New Roman" w:hAnsi="Times New Roman" w:cs="Times New Roman"/>
+        </w:rPr>
+      </w:pPr>
+      <w:r>
+        <w:rPr>
+          <w:noProof/>
+        </w:rPr>
+        <w:drawing>
+          <wp:inline distT="0" distB="0" distL="0" distR="0" wp14:anchorId="6DA2CF1D" wp14:editId="68F73C73">
+            <wp:extent cx="5943600" cy="1052830"/>
+            <wp:effectExtent l="0" t="0" r="0" b="0"/>
+            <wp:docPr id="15" name="Picture 15"/>
+            <wp:cNvGraphicFramePr>
+              <a:graphicFrameLocks xmlns:a="http://schemas.openxmlformats.org/drawingml/2006/main" noChangeAspect="1"/>
+            </wp:cNvGraphicFramePr>
+            <a:graphic xmlns:a="http://schemas.openxmlformats.org/drawingml/2006/main">
+              <a:graphicData uri="http://schemas.openxmlformats.org/drawingml/2006/picture">
+                <pic:pic xmlns:pic="http://schemas.openxmlformats.org/drawingml/2006/picture">
+                  <pic:nvPicPr>
+                    <pic:cNvPr id="1" name=""/>
+                    <pic:cNvPicPr/>
+                  </pic:nvPicPr>
+                  <pic:blipFill>
+                    <a:blip r:embed="rId11"/>
+                    <a:stretch>
+                      <a:fillRect/>
+                    </a:stretch>
+                  </pic:blipFill>
+                  <pic:spPr>
+                    <a:xfrm>
+                      <a:off x="0" y="0"/>
+                      <a:ext cx="5943600" cy="1052830"/>
+                    </a:xfrm>
+                    <a:prstGeom prst="rect">
+                      <a:avLst/>
+                    </a:prstGeom>
+                  </pic:spPr>
+                </pic:pic>
+              </a:graphicData>
+            </a:graphic>
+          </wp:inline>
+        </w:drawing>
+      </w:r>
+    </w:p>
+    <w:p>
+      <w:pPr>
+        <w:pStyle w:val="ListParagraph"/>
+        <w:numPr>
+          <w:ilvl w:val="0"/>
+          <w:numId w:val="5"/>
+        </w:numPr>
+        <w:rPr>
+          <w:rFonts w:ascii="Times New Roman" w:hAnsi="Times New Roman" w:cs="Times New Roman"/>
+          <w:b/>
+          <w:bCs/>
+        </w:rPr>
+      </w:pPr>
+      <w:r>
+        <w:rPr>
+          <w:rFonts w:ascii="Times New Roman" w:hAnsi="Times New Roman" w:cs="Times New Roman"/>
+          <w:b/>
+          <w:bCs/>
+        </w:rPr>
+        <w:t>enable-migrations</w:t>
+      </w:r>
+    </w:p>
+    <w:p>
+      <w:pPr>
+        <w:pStyle w:val="ListParagraph"/>
+        <w:numPr>
+          <w:ilvl w:val="0"/>
+          <w:numId w:val="5"/>
+        </w:numPr>
+        <w:rPr>
+          <w:rFonts w:ascii="Times New Roman" w:hAnsi="Times New Roman" w:cs="Times New Roman"/>
+          <w:b/>
+          <w:bCs/>
+        </w:rPr>
+      </w:pPr>
+      <w:r>
+        <w:rPr>
+          <w:rFonts w:ascii="Times New Roman" w:hAnsi="Times New Roman" w:cs="Times New Roman"/>
+          <w:b/>
+          <w:bCs/>
+        </w:rPr>
+        <w:t>add-migration InitialDB</w:t>
+      </w:r>
+    </w:p>
+    <w:p>
+      <w:pPr>
+        <w:pStyle w:val="ListParagraph"/>
+        <w:numPr>
+          <w:ilvl w:val="0"/>
+          <w:numId w:val="5"/>
+        </w:numPr>
+        <w:rPr>
+          <w:rFonts w:ascii="Times New Roman" w:hAnsi="Times New Roman" w:cs="Times New Roman"/>
+          <w:b/>
+          <w:bCs/>
+        </w:rPr>
+      </w:pPr>
+      <w:r>
+        <w:rPr>
+          <w:rFonts w:ascii="Times New Roman" w:hAnsi="Times New Roman" w:cs="Times New Roman"/>
+          <w:b/>
+          <w:bCs/>
+        </w:rPr>
+        <w:t>update-database</w:t>
       </w:r>
     </w:p>
     <w:sectPr>
@@ -1621,7 +2376,7 @@
         <w:rFonts w:ascii="Symbol" w:hAnsi="Symbol" w:hint="default"/>
       </w:rPr>
     </w:lvl>
-    <w:lvl w:ilvl="1" w:tplc="04090003" w:tentative="1">
+    <w:lvl w:ilvl="1" w:tplc="04090003">
       <w:start w:val="1"/>
       <w:numFmt w:val="bullet"/>
       <w:lvlText w:val="o"/>
@@ -1719,6 +2474,95 @@
     </w:lvl>
   </w:abstractNum>
   <w:abstractNum w:abstractNumId="2" w15:restartNumberingAfterBreak="0">
+    <w:nsid w:val="6AE92B33"/>
+    <w:multiLevelType w:val="hybridMultilevel"/>
+    <w:tmpl w:val="1936A222"/>
+    <w:lvl w:ilvl="0" w:tplc="0409000F">
+      <w:start w:val="1"/>
+      <w:numFmt w:val="decimal"/>
+      <w:lvlText w:val="%1."/>
+      <w:lvlJc w:val="left"/>
+      <w:pPr>
+        <w:ind w:left="720" w:hanging="360"/>
+      </w:pPr>
+      <w:rPr>
+        <w:rFonts w:hint="default"/>
+      </w:rPr>
+    </w:lvl>
+    <w:lvl w:ilvl="1" w:tplc="04090019" w:tentative="1">
+      <w:start w:val="1"/>
+      <w:numFmt w:val="lowerLetter"/>
+      <w:lvlText w:val="%2."/>
+      <w:lvlJc w:val="left"/>
+      <w:pPr>
+        <w:ind w:left="1440" w:hanging="360"/>
+      </w:pPr>
+    </w:lvl>
+    <w:lvl w:ilvl="2" w:tplc="0409001B" w:tentative="1">
+      <w:start w:val="1"/>
+      <w:numFmt w:val="lowerRoman"/>
+      <w:lvlText w:val="%3."/>
+      <w:lvlJc w:val="right"/>
+      <w:pPr>
+        <w:ind w:left="2160" w:hanging="180"/>
+      </w:pPr>
+    </w:lvl>
+    <w:lvl w:ilvl="3" w:tplc="0409000F" w:tentative="1">
+      <w:start w:val="1"/>
+      <w:numFmt w:val="decimal"/>
+      <w:lvlText w:val="%4."/>
+      <w:lvlJc w:val="left"/>
+      <w:pPr>
+        <w:ind w:left="2880" w:hanging="360"/>
+      </w:pPr>
+    </w:lvl>
+    <w:lvl w:ilvl="4" w:tplc="04090019" w:tentative="1">
+      <w:start w:val="1"/>
+      <w:numFmt w:val="lowerLetter"/>
+      <w:lvlText w:val="%5."/>
+      <w:lvlJc w:val="left"/>
+      <w:pPr>
+        <w:ind w:left="3600" w:hanging="360"/>
+      </w:pPr>
+    </w:lvl>
+    <w:lvl w:ilvl="5" w:tplc="0409001B" w:tentative="1">
+      <w:start w:val="1"/>
+      <w:numFmt w:val="lowerRoman"/>
+      <w:lvlText w:val="%6."/>
+      <w:lvlJc w:val="right"/>
+      <w:pPr>
+        <w:ind w:left="4320" w:hanging="180"/>
+      </w:pPr>
+    </w:lvl>
+    <w:lvl w:ilvl="6" w:tplc="0409000F" w:tentative="1">
+      <w:start w:val="1"/>
+      <w:numFmt w:val="decimal"/>
+      <w:lvlText w:val="%7."/>
+      <w:lvlJc w:val="left"/>
+      <w:pPr>
+        <w:ind w:left="5040" w:hanging="360"/>
+      </w:pPr>
+    </w:lvl>
+    <w:lvl w:ilvl="7" w:tplc="04090019" w:tentative="1">
+      <w:start w:val="1"/>
+      <w:numFmt w:val="lowerLetter"/>
+      <w:lvlText w:val="%8."/>
+      <w:lvlJc w:val="left"/>
+      <w:pPr>
+        <w:ind w:left="5760" w:hanging="360"/>
+      </w:pPr>
+    </w:lvl>
+    <w:lvl w:ilvl="8" w:tplc="0409001B" w:tentative="1">
+      <w:start w:val="1"/>
+      <w:numFmt w:val="lowerRoman"/>
+      <w:lvlText w:val="%9."/>
+      <w:lvlJc w:val="right"/>
+      <w:pPr>
+        <w:ind w:left="6480" w:hanging="180"/>
+      </w:pPr>
+    </w:lvl>
+  </w:abstractNum>
+  <w:abstractNum w:abstractNumId="3" w15:restartNumberingAfterBreak="0">
     <w:nsid w:val="6F3338FF"/>
     <w:multiLevelType w:val="hybridMultilevel"/>
     <w:tmpl w:val="73BC7FF2"/>
@@ -1830,7 +2674,7 @@
       </w:rPr>
     </w:lvl>
   </w:abstractNum>
-  <w:abstractNum w:abstractNumId="3" w15:restartNumberingAfterBreak="0">
+  <w:abstractNum w:abstractNumId="4" w15:restartNumberingAfterBreak="0">
     <w:nsid w:val="7C1754BE"/>
     <w:multiLevelType w:val="hybridMultilevel"/>
     <w:tmpl w:val="633EDA7C"/>
@@ -1943,16 +2787,19 @@
     </w:lvl>
   </w:abstractNum>
   <w:num w:numId="1">
-    <w:abstractNumId w:val="2"/>
+    <w:abstractNumId w:val="3"/>
   </w:num>
   <w:num w:numId="2">
-    <w:abstractNumId w:val="3"/>
+    <w:abstractNumId w:val="4"/>
   </w:num>
   <w:num w:numId="3">
     <w:abstractNumId w:val="0"/>
   </w:num>
   <w:num w:numId="4">
     <w:abstractNumId w:val="1"/>
+  </w:num>
+  <w:num w:numId="5">
+    <w:abstractNumId w:val="2"/>
   </w:num>
 </w:numbering>
 </file>
@@ -2356,6 +3203,49 @@
     <w:name w:val="Normal"/>
     <w:qFormat/>
   </w:style>
+  <w:style w:type="paragraph" w:styleId="Heading1">
+    <w:name w:val="heading 1"/>
+    <w:basedOn w:val="Normal"/>
+    <w:next w:val="Normal"/>
+    <w:link w:val="Heading1Char"/>
+    <w:uiPriority w:val="9"/>
+    <w:qFormat/>
+    <w:rsid w:val="00DE29DC"/>
+    <w:pPr>
+      <w:keepNext/>
+      <w:keepLines/>
+      <w:spacing w:before="240" w:after="0"/>
+      <w:outlineLvl w:val="0"/>
+    </w:pPr>
+    <w:rPr>
+      <w:rFonts w:asciiTheme="majorHAnsi" w:eastAsiaTheme="majorEastAsia" w:hAnsiTheme="majorHAnsi" w:cstheme="majorBidi"/>
+      <w:color w:val="2F5496" w:themeColor="accent1" w:themeShade="BF"/>
+      <w:sz w:val="32"/>
+      <w:szCs w:val="32"/>
+    </w:rPr>
+  </w:style>
+  <w:style w:type="paragraph" w:styleId="Heading2">
+    <w:name w:val="heading 2"/>
+    <w:basedOn w:val="Normal"/>
+    <w:next w:val="Normal"/>
+    <w:link w:val="Heading2Char"/>
+    <w:uiPriority w:val="9"/>
+    <w:unhideWhenUsed/>
+    <w:qFormat/>
+    <w:rsid w:val="00DE29DC"/>
+    <w:pPr>
+      <w:keepNext/>
+      <w:keepLines/>
+      <w:spacing w:before="40" w:after="0"/>
+      <w:outlineLvl w:val="1"/>
+    </w:pPr>
+    <w:rPr>
+      <w:rFonts w:asciiTheme="majorHAnsi" w:eastAsiaTheme="majorEastAsia" w:hAnsiTheme="majorHAnsi" w:cstheme="majorBidi"/>
+      <w:color w:val="2F5496" w:themeColor="accent1" w:themeShade="BF"/>
+      <w:sz w:val="26"/>
+      <w:szCs w:val="26"/>
+    </w:rPr>
+  </w:style>
   <w:style w:type="character" w:default="1" w:styleId="DefaultParagraphFont">
     <w:name w:val="Default Paragraph Font"/>
     <w:uiPriority w:val="1"/>
@@ -2427,6 +3317,32 @@
       <w:i/>
       <w:iCs/>
       <w:color w:val="4472C4" w:themeColor="accent1"/>
+    </w:rPr>
+  </w:style>
+  <w:style w:type="character" w:customStyle="1" w:styleId="Heading1Char">
+    <w:name w:val="Heading 1 Char"/>
+    <w:basedOn w:val="DefaultParagraphFont"/>
+    <w:link w:val="Heading1"/>
+    <w:uiPriority w:val="9"/>
+    <w:rsid w:val="00DE29DC"/>
+    <w:rPr>
+      <w:rFonts w:asciiTheme="majorHAnsi" w:eastAsiaTheme="majorEastAsia" w:hAnsiTheme="majorHAnsi" w:cstheme="majorBidi"/>
+      <w:color w:val="2F5496" w:themeColor="accent1" w:themeShade="BF"/>
+      <w:sz w:val="32"/>
+      <w:szCs w:val="32"/>
+    </w:rPr>
+  </w:style>
+  <w:style w:type="character" w:customStyle="1" w:styleId="Heading2Char">
+    <w:name w:val="Heading 2 Char"/>
+    <w:basedOn w:val="DefaultParagraphFont"/>
+    <w:link w:val="Heading2"/>
+    <w:uiPriority w:val="9"/>
+    <w:rsid w:val="00DE29DC"/>
+    <w:rPr>
+      <w:rFonts w:asciiTheme="majorHAnsi" w:eastAsiaTheme="majorEastAsia" w:hAnsiTheme="majorHAnsi" w:cstheme="majorBidi"/>
+      <w:color w:val="2F5496" w:themeColor="accent1" w:themeShade="BF"/>
+      <w:sz w:val="26"/>
+      <w:szCs w:val="26"/>
     </w:rPr>
   </w:style>
 </w:styles>

</xml_diff>

<commit_message>
Revert "Edit Note document"
This reverts commit 53935163b306d85fce5d241cdb36c5e800f03588.
</commit_message>
<xml_diff>
--- a/NADShop.Note/Note.docx
+++ b/NADShop.Note/Note.docx
@@ -347,20 +347,6 @@
         <w:rPr>
           <w:rFonts w:ascii="Times New Roman" w:hAnsi="Times New Roman" w:cs="Times New Roman"/>
         </w:rPr>
-        <w:tab/>
-        <w:t>+ NADShop.Model</w:t>
-      </w:r>
-    </w:p>
-    <w:p>
-      <w:pPr>
-        <w:rPr>
-          <w:rFonts w:ascii="Times New Roman" w:hAnsi="Times New Roman" w:cs="Times New Roman"/>
-        </w:rPr>
-      </w:pPr>
-      <w:r>
-        <w:rPr>
-          <w:rFonts w:ascii="Times New Roman" w:hAnsi="Times New Roman" w:cs="Times New Roman"/>
-        </w:rPr>
         <w:t>NADShop.Model</w:t>
       </w:r>
     </w:p>
@@ -495,20 +481,20 @@
         <w:rPr>
           <w:rFonts w:ascii="Times New Roman" w:hAnsi="Times New Roman" w:cs="Times New Roman"/>
         </w:rPr>
+        <w:t>+ NADShop.Common</w:t>
+      </w:r>
+    </w:p>
+    <w:p>
+      <w:pPr>
+        <w:rPr>
+          <w:rFonts w:ascii="Times New Roman" w:hAnsi="Times New Roman" w:cs="Times New Roman"/>
+        </w:rPr>
+      </w:pPr>
+      <w:r>
+        <w:rPr>
+          <w:rFonts w:ascii="Times New Roman" w:hAnsi="Times New Roman" w:cs="Times New Roman"/>
+        </w:rPr>
         <w:lastRenderedPageBreak/>
-        <w:t>+ NADShop.Common</w:t>
-      </w:r>
-    </w:p>
-    <w:p>
-      <w:pPr>
-        <w:rPr>
-          <w:rFonts w:ascii="Times New Roman" w:hAnsi="Times New Roman" w:cs="Times New Roman"/>
-        </w:rPr>
-      </w:pPr>
-      <w:r>
-        <w:rPr>
-          <w:rFonts w:ascii="Times New Roman" w:hAnsi="Times New Roman" w:cs="Times New Roman"/>
-        </w:rPr>
         <w:tab/>
         <w:t>+ NADShop.Data</w:t>
       </w:r>
@@ -552,7 +538,13 @@
         <w:rPr>
           <w:rFonts w:ascii="Times New Roman" w:hAnsi="Times New Roman" w:cs="Times New Roman"/>
         </w:rPr>
-        <w:t>+ NADShop.Web</w:t>
+        <w:t>+ NADShop.</w:t>
+      </w:r>
+      <w:r>
+        <w:rPr>
+          <w:rFonts w:ascii="Times New Roman" w:hAnsi="Times New Roman" w:cs="Times New Roman"/>
+        </w:rPr>
+        <w:t>Web</w:t>
       </w:r>
     </w:p>
     <w:p>
@@ -619,11 +611,6 @@
     </w:p>
     <w:p>
       <w:pPr>
-        <w:pStyle w:val="ListParagraph"/>
-        <w:numPr>
-          <w:ilvl w:val="0"/>
-          <w:numId w:val="3"/>
-        </w:numPr>
         <w:rPr>
           <w:rFonts w:ascii="Times New Roman" w:hAnsi="Times New Roman" w:cs="Times New Roman"/>
         </w:rPr>
@@ -640,6 +627,13 @@
         </w:rPr>
         <w:t>:</w:t>
       </w:r>
+    </w:p>
+    <w:p>
+      <w:pPr>
+        <w:rPr>
+          <w:rFonts w:ascii="Times New Roman" w:hAnsi="Times New Roman" w:cs="Times New Roman"/>
+        </w:rPr>
+      </w:pPr>
     </w:p>
     <w:p>
       <w:pPr>
@@ -1163,312 +1157,6 @@
                     <a:xfrm>
                       <a:off x="0" y="0"/>
                       <a:ext cx="2925691" cy="3997071"/>
-                    </a:xfrm>
-                    <a:prstGeom prst="rect">
-                      <a:avLst/>
-                    </a:prstGeom>
-                  </pic:spPr>
-                </pic:pic>
-              </a:graphicData>
-            </a:graphic>
-          </wp:inline>
-        </w:drawing>
-      </w:r>
-    </w:p>
-    <w:p>
-      <w:pPr>
-        <w:pStyle w:val="ListParagraph"/>
-        <w:numPr>
-          <w:ilvl w:val="0"/>
-          <w:numId w:val="3"/>
-        </w:numPr>
-        <w:rPr>
-          <w:rFonts w:ascii="Times New Roman" w:hAnsi="Times New Roman" w:cs="Times New Roman"/>
-        </w:rPr>
-      </w:pPr>
-      <w:r>
-        <w:rPr>
-          <w:rFonts w:ascii="Times New Roman" w:hAnsi="Times New Roman" w:cs="Times New Roman"/>
-        </w:rPr>
-        <w:t xml:space="preserve">When the app load </w:t>
-      </w:r>
-      <w:r>
-        <w:rPr>
-          <w:rFonts w:ascii="Times New Roman" w:hAnsi="Times New Roman" w:cs="Times New Roman"/>
-        </w:rPr>
-        <w:t>parent table, not auto load child table</w:t>
-      </w:r>
-      <w:r>
-        <w:rPr>
-          <w:rFonts w:ascii="Times New Roman" w:hAnsi="Times New Roman" w:cs="Times New Roman"/>
-        </w:rPr>
-        <w:t>.</w:t>
-      </w:r>
-    </w:p>
-    <w:p>
-      <w:pPr>
-        <w:rPr>
-          <w:rFonts w:ascii="Times New Roman" w:hAnsi="Times New Roman" w:cs="Times New Roman"/>
-        </w:rPr>
-      </w:pPr>
-      <w:r>
-        <w:rPr>
-          <w:noProof/>
-        </w:rPr>
-        <w:drawing>
-          <wp:inline distT="0" distB="0" distL="0" distR="0" wp14:anchorId="06208F2C" wp14:editId="2A21467B">
-            <wp:extent cx="3667125" cy="723900"/>
-            <wp:effectExtent l="0" t="0" r="9525" b="0"/>
-            <wp:docPr id="8" name="Picture 8"/>
-            <wp:cNvGraphicFramePr>
-              <a:graphicFrameLocks xmlns:a="http://schemas.openxmlformats.org/drawingml/2006/main" noChangeAspect="1"/>
-            </wp:cNvGraphicFramePr>
-            <a:graphic xmlns:a="http://schemas.openxmlformats.org/drawingml/2006/main">
-              <a:graphicData uri="http://schemas.openxmlformats.org/drawingml/2006/picture">
-                <pic:pic xmlns:pic="http://schemas.openxmlformats.org/drawingml/2006/picture">
-                  <pic:nvPicPr>
-                    <pic:cNvPr id="1" name=""/>
-                    <pic:cNvPicPr/>
-                  </pic:nvPicPr>
-                  <pic:blipFill>
-                    <a:blip r:embed="rId7"/>
-                    <a:stretch>
-                      <a:fillRect/>
-                    </a:stretch>
-                  </pic:blipFill>
-                  <pic:spPr>
-                    <a:xfrm>
-                      <a:off x="0" y="0"/>
-                      <a:ext cx="3667125" cy="723900"/>
-                    </a:xfrm>
-                    <a:prstGeom prst="rect">
-                      <a:avLst/>
-                    </a:prstGeom>
-                  </pic:spPr>
-                </pic:pic>
-              </a:graphicData>
-            </a:graphic>
-          </wp:inline>
-        </w:drawing>
-      </w:r>
-    </w:p>
-    <w:p>
-      <w:pPr>
-        <w:pStyle w:val="ListParagraph"/>
-        <w:numPr>
-          <w:ilvl w:val="0"/>
-          <w:numId w:val="3"/>
-        </w:numPr>
-        <w:rPr>
-          <w:rFonts w:ascii="Times New Roman" w:hAnsi="Times New Roman" w:cs="Times New Roman"/>
-        </w:rPr>
-      </w:pPr>
-      <w:r>
-        <w:rPr>
-          <w:rFonts w:ascii="Times New Roman" w:hAnsi="Times New Roman" w:cs="Times New Roman"/>
-        </w:rPr>
-        <w:lastRenderedPageBreak/>
-        <w:t xml:space="preserve">Configuration - Create a connection string to SQL Server in </w:t>
-      </w:r>
-      <w:r>
-        <w:rPr>
-          <w:rFonts w:ascii="Times New Roman" w:hAnsi="Times New Roman" w:cs="Times New Roman"/>
-          <w:b/>
-          <w:bCs/>
-        </w:rPr>
-        <w:t>App.config</w:t>
-      </w:r>
-      <w:r>
-        <w:rPr>
-          <w:rFonts w:ascii="Times New Roman" w:hAnsi="Times New Roman" w:cs="Times New Roman"/>
-        </w:rPr>
-        <w:t xml:space="preserve"> of NADShop.Data</w:t>
-      </w:r>
-    </w:p>
-    <w:p>
-      <w:pPr>
-        <w:rPr>
-          <w:rFonts w:ascii="Times New Roman" w:hAnsi="Times New Roman" w:cs="Times New Roman"/>
-        </w:rPr>
-      </w:pPr>
-      <w:r>
-        <w:rPr>
-          <w:rFonts w:ascii="Times New Roman" w:hAnsi="Times New Roman" w:cs="Times New Roman"/>
-          <w:noProof/>
-        </w:rPr>
-        <mc:AlternateContent>
-          <mc:Choice Requires="wps">
-            <w:drawing>
-              <wp:anchor distT="0" distB="0" distL="114300" distR="114300" simplePos="0" relativeHeight="251666432" behindDoc="0" locked="0" layoutInCell="1" allowOverlap="1" wp14:anchorId="0C77D9AF" wp14:editId="72F02C9E">
-                <wp:simplePos x="0" y="0"/>
-                <wp:positionH relativeFrom="margin">
-                  <wp:align>center</wp:align>
-                </wp:positionH>
-                <wp:positionV relativeFrom="paragraph">
-                  <wp:posOffset>1353820</wp:posOffset>
-                </wp:positionV>
-                <wp:extent cx="6743700" cy="1200150"/>
-                <wp:effectExtent l="0" t="0" r="19050" b="19050"/>
-                <wp:wrapNone/>
-                <wp:docPr id="10" name="Rectangle 10"/>
-                <wp:cNvGraphicFramePr/>
-                <a:graphic xmlns:a="http://schemas.openxmlformats.org/drawingml/2006/main">
-                  <a:graphicData uri="http://schemas.microsoft.com/office/word/2010/wordprocessingShape">
-                    <wps:wsp>
-                      <wps:cNvSpPr/>
-                      <wps:spPr>
-                        <a:xfrm>
-                          <a:off x="0" y="0"/>
-                          <a:ext cx="6743700" cy="1200150"/>
-                        </a:xfrm>
-                        <a:prstGeom prst="rect">
-                          <a:avLst/>
-                        </a:prstGeom>
-                      </wps:spPr>
-                      <wps:style>
-                        <a:lnRef idx="2">
-                          <a:schemeClr val="accent1">
-                            <a:shade val="50000"/>
-                          </a:schemeClr>
-                        </a:lnRef>
-                        <a:fillRef idx="1">
-                          <a:schemeClr val="accent1"/>
-                        </a:fillRef>
-                        <a:effectRef idx="0">
-                          <a:schemeClr val="accent1"/>
-                        </a:effectRef>
-                        <a:fontRef idx="minor">
-                          <a:schemeClr val="lt1"/>
-                        </a:fontRef>
-                      </wps:style>
-                      <wps:txbx>
-                        <w:txbxContent>
-                          <w:p>
-                            <w:pPr>
-                              <w:spacing w:after="0"/>
-                            </w:pPr>
-                            <w:r>
-                              <w:t>&lt;connectionStrings&gt;</w:t>
-                            </w:r>
-                          </w:p>
-                          <w:p>
-                            <w:pPr>
-                              <w:spacing w:after="0"/>
-                            </w:pPr>
-                            <w:r>
-                              <w:t xml:space="preserve">    &lt;clear/&gt;</w:t>
-                            </w:r>
-                          </w:p>
-                          <w:p>
-                            <w:pPr>
-                              <w:spacing w:after="0"/>
-                            </w:pPr>
-                            <w:r>
-                              <w:t xml:space="preserve">    &lt;add name="NADShopConnection" providerName="System.Data.SqlClient" connectionString="Data Source=SG700LTC0596;Initial Catalog=NADShop;Integrated Security=False;User Id=sa;Password=P@$$w0rd;MultipleActiveResultSets=True"/&gt;</w:t>
-                            </w:r>
-                          </w:p>
-                          <w:p>
-                            <w:pPr>
-                              <w:spacing w:after="0"/>
-                            </w:pPr>
-                            <w:r>
-                              <w:t xml:space="preserve">  &lt;/connectionStrings&gt;</w:t>
-                            </w:r>
-                          </w:p>
-                        </w:txbxContent>
-                      </wps:txbx>
-                      <wps:bodyPr rot="0" spcFirstLastPara="0" vertOverflow="overflow" horzOverflow="overflow" vert="horz" wrap="square" lIns="91440" tIns="45720" rIns="91440" bIns="45720" numCol="1" spcCol="0" rtlCol="0" fromWordArt="0" anchor="ctr" anchorCtr="0" forceAA="0" compatLnSpc="1">
-                        <a:prstTxWarp prst="textNoShape">
-                          <a:avLst/>
-                        </a:prstTxWarp>
-                        <a:noAutofit/>
-                      </wps:bodyPr>
-                    </wps:wsp>
-                  </a:graphicData>
-                </a:graphic>
-                <wp14:sizeRelH relativeFrom="margin">
-                  <wp14:pctWidth>0</wp14:pctWidth>
-                </wp14:sizeRelH>
-                <wp14:sizeRelV relativeFrom="margin">
-                  <wp14:pctHeight>0</wp14:pctHeight>
-                </wp14:sizeRelV>
-              </wp:anchor>
-            </w:drawing>
-          </mc:Choice>
-          <mc:Fallback>
-            <w:pict>
-              <v:rect w14:anchorId="0C77D9AF" id="Rectangle 10" o:spid="_x0000_s1027" style="position:absolute;margin-left:0;margin-top:106.6pt;width:531pt;height:94.5pt;z-index:251666432;visibility:visible;mso-wrap-style:square;mso-width-percent:0;mso-height-percent:0;mso-wrap-distance-left:9pt;mso-wrap-distance-top:0;mso-wrap-distance-right:9pt;mso-wrap-distance-bottom:0;mso-position-horizontal:center;mso-position-horizontal-relative:margin;mso-position-vertical:absolute;mso-position-vertical-relative:text;mso-width-percent:0;mso-height-percent:0;mso-width-relative:margin;mso-height-relative:margin;v-text-anchor:middle" o:gfxdata="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" fillcolor="#4472c4 [3204]" strokecolor="#1f3763 [1604]" strokeweight="1pt">
-                <v:textbox>
-                  <w:txbxContent>
-                    <w:p>
-                      <w:pPr>
-                        <w:spacing w:after="0"/>
-                      </w:pPr>
-                      <w:r>
-                        <w:t>&lt;connectionStrings&gt;</w:t>
-                      </w:r>
-                    </w:p>
-                    <w:p>
-                      <w:pPr>
-                        <w:spacing w:after="0"/>
-                      </w:pPr>
-                      <w:r>
-                        <w:t xml:space="preserve">    &lt;clear/&gt;</w:t>
-                      </w:r>
-                    </w:p>
-                    <w:p>
-                      <w:pPr>
-                        <w:spacing w:after="0"/>
-                      </w:pPr>
-                      <w:r>
-                        <w:t xml:space="preserve">    &lt;add name="NADShopConnection" providerName="System.Data.SqlClient" connectionString="Data Source=SG700LTC0596;Initial Catalog=NADShop;Integrated Security=False;User Id=sa;Password=P@$$w0rd;MultipleActiveResultSets=True"/&gt;</w:t>
-                      </w:r>
-                    </w:p>
-                    <w:p>
-                      <w:pPr>
-                        <w:spacing w:after="0"/>
-                      </w:pPr>
-                      <w:r>
-                        <w:t xml:space="preserve">  &lt;/connectionStrings&gt;</w:t>
-                      </w:r>
-                    </w:p>
-                  </w:txbxContent>
-                </v:textbox>
-                <w10:wrap anchorx="margin"/>
-              </v:rect>
-            </w:pict>
-          </mc:Fallback>
-        </mc:AlternateContent>
-      </w:r>
-      <w:r>
-        <w:rPr>
-          <w:noProof/>
-        </w:rPr>
-        <w:drawing>
-          <wp:inline distT="0" distB="0" distL="0" distR="0" wp14:anchorId="48644269" wp14:editId="7D25693E">
-            <wp:extent cx="5943600" cy="1198880"/>
-            <wp:effectExtent l="0" t="0" r="0" b="1270"/>
-            <wp:docPr id="9" name="Picture 9"/>
-            <wp:cNvGraphicFramePr>
-              <a:graphicFrameLocks xmlns:a="http://schemas.openxmlformats.org/drawingml/2006/main" noChangeAspect="1"/>
-            </wp:cNvGraphicFramePr>
-            <a:graphic xmlns:a="http://schemas.openxmlformats.org/drawingml/2006/main">
-              <a:graphicData uri="http://schemas.openxmlformats.org/drawingml/2006/picture">
-                <pic:pic xmlns:pic="http://schemas.openxmlformats.org/drawingml/2006/picture">
-                  <pic:nvPicPr>
-                    <pic:cNvPr id="1" name=""/>
-                    <pic:cNvPicPr/>
-                  </pic:nvPicPr>
-                  <pic:blipFill>
-                    <a:blip r:embed="rId8"/>
-                    <a:stretch>
-                      <a:fillRect/>
-                    </a:stretch>
-                  </pic:blipFill>
-                  <pic:spPr>
-                    <a:xfrm>
-                      <a:off x="0" y="0"/>
-                      <a:ext cx="5943600" cy="1198880"/>
                     </a:xfrm>
                     <a:prstGeom prst="rect">
                       <a:avLst/>

</xml_diff>

<commit_message>
Revert "Build domain entities, that is built by Entity Framework Code First"
This reverts commit b1755dff8c07041384c65858ae06e0b3c23b0cfa.
</commit_message>
<xml_diff>
--- a/NADShop.Note/Note.docx
+++ b/NADShop.Note/Note.docx
@@ -4,13 +4,13 @@
   <w:body>
     <w:p>
       <w:pPr>
-        <w:pStyle w:val="IntenseQuote"/>
+        <w:jc w:val="center"/>
         <w:rPr>
           <w:rFonts w:ascii="Times New Roman" w:hAnsi="Times New Roman" w:cs="Times New Roman"/>
           <w:b/>
           <w:bCs/>
-          <w:sz w:val="96"/>
-          <w:szCs w:val="96"/>
+          <w:sz w:val="44"/>
+          <w:szCs w:val="44"/>
         </w:rPr>
       </w:pPr>
       <w:r>
@@ -18,25 +18,21 @@
           <w:rFonts w:ascii="Times New Roman" w:hAnsi="Times New Roman" w:cs="Times New Roman"/>
           <w:b/>
           <w:bCs/>
-          <w:sz w:val="96"/>
-          <w:szCs w:val="96"/>
-        </w:rPr>
-        <w:t>NAD SHOP</w:t>
-      </w:r>
-    </w:p>
-    <w:p>
-      <w:pPr>
-        <w:pStyle w:val="ListParagraph"/>
-        <w:numPr>
-          <w:ilvl w:val="0"/>
-          <w:numId w:val="4"/>
-        </w:numPr>
+          <w:sz w:val="44"/>
+          <w:szCs w:val="44"/>
+        </w:rPr>
+        <w:t xml:space="preserve">The components of Solution </w:t>
+      </w:r>
+    </w:p>
+    <w:p>
+      <w:pPr>
+        <w:jc w:val="center"/>
         <w:rPr>
           <w:rFonts w:ascii="Times New Roman" w:hAnsi="Times New Roman" w:cs="Times New Roman"/>
           <w:b/>
           <w:bCs/>
-          <w:sz w:val="28"/>
-          <w:szCs w:val="28"/>
+          <w:sz w:val="44"/>
+          <w:szCs w:val="44"/>
         </w:rPr>
       </w:pPr>
       <w:r>
@@ -44,10 +40,10 @@
           <w:rFonts w:ascii="Times New Roman" w:hAnsi="Times New Roman" w:cs="Times New Roman"/>
           <w:b/>
           <w:bCs/>
-          <w:sz w:val="28"/>
-          <w:szCs w:val="28"/>
-        </w:rPr>
-        <w:t>The components of Solution The structure of Solution</w:t>
+          <w:sz w:val="44"/>
+          <w:szCs w:val="44"/>
+        </w:rPr>
+        <w:t>The structure of Solution</w:t>
       </w:r>
     </w:p>
     <w:p>
@@ -494,7 +490,6 @@
         <w:rPr>
           <w:rFonts w:ascii="Times New Roman" w:hAnsi="Times New Roman" w:cs="Times New Roman"/>
         </w:rPr>
-        <w:lastRenderedPageBreak/>
         <w:tab/>
         <w:t>+ NADShop.Data</w:t>
       </w:r>
@@ -557,6 +552,7 @@
         <w:rPr>
           <w:rFonts w:ascii="Times New Roman" w:hAnsi="Times New Roman" w:cs="Times New Roman"/>
         </w:rPr>
+        <w:lastRenderedPageBreak/>
         <w:t>NADShop.Service</w:t>
       </w:r>
     </w:p>
@@ -608,566 +604,6 @@
           <w:rFonts w:ascii="Times New Roman" w:hAnsi="Times New Roman" w:cs="Times New Roman"/>
         </w:rPr>
       </w:pPr>
-    </w:p>
-    <w:p>
-      <w:pPr>
-        <w:rPr>
-          <w:rFonts w:ascii="Times New Roman" w:hAnsi="Times New Roman" w:cs="Times New Roman"/>
-        </w:rPr>
-      </w:pPr>
-      <w:r>
-        <w:rPr>
-          <w:rFonts w:ascii="Times New Roman" w:hAnsi="Times New Roman" w:cs="Times New Roman"/>
-        </w:rPr>
-        <w:t>Example – Build Domain Entites - Entity Framework Code First</w:t>
-      </w:r>
-      <w:r>
-        <w:rPr>
-          <w:rFonts w:ascii="Times New Roman" w:hAnsi="Times New Roman" w:cs="Times New Roman"/>
-        </w:rPr>
-        <w:t>:</w:t>
-      </w:r>
-    </w:p>
-    <w:p>
-      <w:pPr>
-        <w:rPr>
-          <w:rFonts w:ascii="Times New Roman" w:hAnsi="Times New Roman" w:cs="Times New Roman"/>
-        </w:rPr>
-      </w:pPr>
-    </w:p>
-    <w:p>
-      <w:pPr>
-        <w:rPr>
-          <w:rFonts w:ascii="Times New Roman" w:hAnsi="Times New Roman" w:cs="Times New Roman"/>
-        </w:rPr>
-      </w:pPr>
-      <w:r>
-        <w:rPr>
-          <w:noProof/>
-        </w:rPr>
-        <mc:AlternateContent>
-          <mc:Choice Requires="wps">
-            <w:drawing>
-              <wp:anchor distT="0" distB="0" distL="114300" distR="114300" simplePos="0" relativeHeight="251665408" behindDoc="0" locked="0" layoutInCell="1" allowOverlap="1" wp14:anchorId="11F5B5B9" wp14:editId="52BFB290">
-                <wp:simplePos x="0" y="0"/>
-                <wp:positionH relativeFrom="column">
-                  <wp:posOffset>4552950</wp:posOffset>
-                </wp:positionH>
-                <wp:positionV relativeFrom="paragraph">
-                  <wp:posOffset>2675890</wp:posOffset>
-                </wp:positionV>
-                <wp:extent cx="1514475" cy="342900"/>
-                <wp:effectExtent l="57150" t="38100" r="66675" b="76200"/>
-                <wp:wrapNone/>
-                <wp:docPr id="7" name="Rectangle: Rounded Corners 7"/>
-                <wp:cNvGraphicFramePr/>
-                <a:graphic xmlns:a="http://schemas.openxmlformats.org/drawingml/2006/main">
-                  <a:graphicData uri="http://schemas.microsoft.com/office/word/2010/wordprocessingShape">
-                    <wps:wsp>
-                      <wps:cNvSpPr/>
-                      <wps:spPr>
-                        <a:xfrm>
-                          <a:off x="0" y="0"/>
-                          <a:ext cx="1514475" cy="342900"/>
-                        </a:xfrm>
-                        <a:prstGeom prst="roundRect">
-                          <a:avLst/>
-                        </a:prstGeom>
-                      </wps:spPr>
-                      <wps:style>
-                        <a:lnRef idx="0">
-                          <a:schemeClr val="dk1"/>
-                        </a:lnRef>
-                        <a:fillRef idx="3">
-                          <a:schemeClr val="dk1"/>
-                        </a:fillRef>
-                        <a:effectRef idx="3">
-                          <a:schemeClr val="dk1"/>
-                        </a:effectRef>
-                        <a:fontRef idx="minor">
-                          <a:schemeClr val="lt1"/>
-                        </a:fontRef>
-                      </wps:style>
-                      <wps:txbx>
-                        <w:txbxContent>
-                          <w:p>
-                            <w:pPr>
-                              <w:jc w:val="center"/>
-                            </w:pPr>
-                            <w:r>
-                              <w:t>Foreign Key</w:t>
-                            </w:r>
-                          </w:p>
-                          <w:p>
-                            <w:pPr>
-                              <w:jc w:val="center"/>
-                            </w:pPr>
-                          </w:p>
-                        </w:txbxContent>
-                      </wps:txbx>
-                      <wps:bodyPr rot="0" spcFirstLastPara="0" vertOverflow="overflow" horzOverflow="overflow" vert="horz" wrap="square" lIns="91440" tIns="45720" rIns="91440" bIns="45720" numCol="1" spcCol="0" rtlCol="0" fromWordArt="0" anchor="ctr" anchorCtr="0" forceAA="0" compatLnSpc="1">
-                        <a:prstTxWarp prst="textNoShape">
-                          <a:avLst/>
-                        </a:prstTxWarp>
-                        <a:noAutofit/>
-                      </wps:bodyPr>
-                    </wps:wsp>
-                  </a:graphicData>
-                </a:graphic>
-                <wp14:sizeRelH relativeFrom="margin">
-                  <wp14:pctWidth>0</wp14:pctWidth>
-                </wp14:sizeRelH>
-                <wp14:sizeRelV relativeFrom="margin">
-                  <wp14:pctHeight>0</wp14:pctHeight>
-                </wp14:sizeRelV>
-              </wp:anchor>
-            </w:drawing>
-          </mc:Choice>
-          <mc:Fallback>
-            <w:pict>
-              <v:roundrect w14:anchorId="11F5B5B9" id="Rectangle: Rounded Corners 7" o:spid="_x0000_s1026" style="position:absolute;margin-left:358.5pt;margin-top:210.7pt;width:119.25pt;height:27pt;z-index:251665408;visibility:visible;mso-wrap-style:square;mso-width-percent:0;mso-height-percent:0;mso-wrap-distance-left:9pt;mso-wrap-distance-top:0;mso-wrap-distance-right:9pt;mso-wrap-distance-bottom:0;mso-position-horizontal:absolute;mso-position-horizontal-relative:text;mso-position-vertical:absolute;mso-position-vertical-relative:text;mso-width-percent:0;mso-height-percent:0;mso-width-relative:margin;mso-height-relative:margin;v-text-anchor:middle" arcsize="10923f" o:gfxdata="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" fillcolor="#101010 [3024]" stroked="f">
-                <v:fill color2="black [3168]" rotate="t" colors="0 #454545;.5 black;1 black" focus="100%" type="gradient">
-                  <o:fill v:ext="view" type="gradientUnscaled"/>
-                </v:fill>
-                <v:shadow on="t" color="black" opacity="41287f" offset="0,1.5pt"/>
-                <v:textbox>
-                  <w:txbxContent>
-                    <w:p>
-                      <w:pPr>
-                        <w:jc w:val="center"/>
-                      </w:pPr>
-                      <w:r>
-                        <w:t>Foreign Key</w:t>
-                      </w:r>
-                    </w:p>
-                    <w:p>
-                      <w:pPr>
-                        <w:jc w:val="center"/>
-                      </w:pPr>
-                    </w:p>
-                  </w:txbxContent>
-                </v:textbox>
-              </v:roundrect>
-            </w:pict>
-          </mc:Fallback>
-        </mc:AlternateContent>
-      </w:r>
-      <w:r>
-        <w:rPr>
-          <w:noProof/>
-        </w:rPr>
-        <mc:AlternateContent>
-          <mc:Choice Requires="wps">
-            <w:drawing>
-              <wp:anchor distT="0" distB="0" distL="114300" distR="114300" simplePos="0" relativeHeight="251662336" behindDoc="0" locked="0" layoutInCell="1" allowOverlap="1" wp14:anchorId="73AB91BA" wp14:editId="7E08EE2E">
-                <wp:simplePos x="0" y="0"/>
-                <wp:positionH relativeFrom="column">
-                  <wp:posOffset>4543425</wp:posOffset>
-                </wp:positionH>
-                <wp:positionV relativeFrom="paragraph">
-                  <wp:posOffset>1780539</wp:posOffset>
-                </wp:positionV>
-                <wp:extent cx="104775" cy="1028700"/>
-                <wp:effectExtent l="0" t="38100" r="66675" b="19050"/>
-                <wp:wrapNone/>
-                <wp:docPr id="5" name="Straight Arrow Connector 5"/>
-                <wp:cNvGraphicFramePr/>
-                <a:graphic xmlns:a="http://schemas.openxmlformats.org/drawingml/2006/main">
-                  <a:graphicData uri="http://schemas.microsoft.com/office/word/2010/wordprocessingShape">
-                    <wps:wsp>
-                      <wps:cNvCnPr/>
-                      <wps:spPr>
-                        <a:xfrm flipV="1">
-                          <a:off x="0" y="0"/>
-                          <a:ext cx="104775" cy="1028700"/>
-                        </a:xfrm>
-                        <a:prstGeom prst="straightConnector1">
-                          <a:avLst/>
-                        </a:prstGeom>
-                        <a:ln>
-                          <a:tailEnd type="triangle"/>
-                        </a:ln>
-                      </wps:spPr>
-                      <wps:style>
-                        <a:lnRef idx="1">
-                          <a:schemeClr val="accent1"/>
-                        </a:lnRef>
-                        <a:fillRef idx="0">
-                          <a:schemeClr val="accent1"/>
-                        </a:fillRef>
-                        <a:effectRef idx="0">
-                          <a:schemeClr val="accent1"/>
-                        </a:effectRef>
-                        <a:fontRef idx="minor">
-                          <a:schemeClr val="tx1"/>
-                        </a:fontRef>
-                      </wps:style>
-                      <wps:bodyPr/>
-                    </wps:wsp>
-                  </a:graphicData>
-                </a:graphic>
-                <wp14:sizeRelH relativeFrom="margin">
-                  <wp14:pctWidth>0</wp14:pctWidth>
-                </wp14:sizeRelH>
-                <wp14:sizeRelV relativeFrom="margin">
-                  <wp14:pctHeight>0</wp14:pctHeight>
-                </wp14:sizeRelV>
-              </wp:anchor>
-            </w:drawing>
-          </mc:Choice>
-          <mc:Fallback>
-            <w:pict>
-              <v:shapetype w14:anchorId="4EE469D2" id="_x0000_t32" coordsize="21600,21600" o:spt="32" o:oned="t" path="m,l21600,21600e" filled="f">
-                <v:path arrowok="t" fillok="f" o:connecttype="none"/>
-                <o:lock v:ext="edit" shapetype="t"/>
-              </v:shapetype>
-              <v:shape id="Straight Arrow Connector 5" o:spid="_x0000_s1026" type="#_x0000_t32" style="position:absolute;margin-left:357.75pt;margin-top:140.2pt;width:8.25pt;height:81pt;flip:y;z-index:251662336;visibility:visible;mso-wrap-style:square;mso-width-percent:0;mso-height-percent:0;mso-wrap-distance-left:9pt;mso-wrap-distance-top:0;mso-wrap-distance-right:9pt;mso-wrap-distance-bottom:0;mso-position-horizontal:absolute;mso-position-horizontal-relative:text;mso-position-vertical:absolute;mso-position-vertical-relative:text;mso-width-percent:0;mso-height-percent:0;mso-width-relative:margin;mso-height-relative:margin" o:gfxdata="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" strokecolor="#4472c4 [3204]" strokeweight=".5pt">
-                <v:stroke endarrow="block" joinstyle="miter"/>
-              </v:shape>
-            </w:pict>
-          </mc:Fallback>
-        </mc:AlternateContent>
-      </w:r>
-      <w:r>
-        <w:rPr>
-          <w:noProof/>
-        </w:rPr>
-        <mc:AlternateContent>
-          <mc:Choice Requires="wps">
-            <w:drawing>
-              <wp:anchor distT="0" distB="0" distL="114300" distR="114300" simplePos="0" relativeHeight="251664384" behindDoc="0" locked="0" layoutInCell="1" allowOverlap="1" wp14:anchorId="232477D1" wp14:editId="2709E3F4">
-                <wp:simplePos x="0" y="0"/>
-                <wp:positionH relativeFrom="column">
-                  <wp:posOffset>2590800</wp:posOffset>
-                </wp:positionH>
-                <wp:positionV relativeFrom="paragraph">
-                  <wp:posOffset>2799714</wp:posOffset>
-                </wp:positionV>
-                <wp:extent cx="1962150" cy="85725"/>
-                <wp:effectExtent l="38100" t="0" r="19050" b="85725"/>
-                <wp:wrapNone/>
-                <wp:docPr id="6" name="Straight Arrow Connector 6"/>
-                <wp:cNvGraphicFramePr/>
-                <a:graphic xmlns:a="http://schemas.openxmlformats.org/drawingml/2006/main">
-                  <a:graphicData uri="http://schemas.microsoft.com/office/word/2010/wordprocessingShape">
-                    <wps:wsp>
-                      <wps:cNvCnPr/>
-                      <wps:spPr>
-                        <a:xfrm flipH="1">
-                          <a:off x="0" y="0"/>
-                          <a:ext cx="1962150" cy="85725"/>
-                        </a:xfrm>
-                        <a:prstGeom prst="straightConnector1">
-                          <a:avLst/>
-                        </a:prstGeom>
-                        <a:ln>
-                          <a:tailEnd type="triangle"/>
-                        </a:ln>
-                      </wps:spPr>
-                      <wps:style>
-                        <a:lnRef idx="1">
-                          <a:schemeClr val="accent1"/>
-                        </a:lnRef>
-                        <a:fillRef idx="0">
-                          <a:schemeClr val="accent1"/>
-                        </a:fillRef>
-                        <a:effectRef idx="0">
-                          <a:schemeClr val="accent1"/>
-                        </a:effectRef>
-                        <a:fontRef idx="minor">
-                          <a:schemeClr val="tx1"/>
-                        </a:fontRef>
-                      </wps:style>
-                      <wps:bodyPr/>
-                    </wps:wsp>
-                  </a:graphicData>
-                </a:graphic>
-                <wp14:sizeRelH relativeFrom="margin">
-                  <wp14:pctWidth>0</wp14:pctWidth>
-                </wp14:sizeRelH>
-                <wp14:sizeRelV relativeFrom="margin">
-                  <wp14:pctHeight>0</wp14:pctHeight>
-                </wp14:sizeRelV>
-              </wp:anchor>
-            </w:drawing>
-          </mc:Choice>
-          <mc:Fallback>
-            <w:pict>
-              <v:shape w14:anchorId="5A15E6E1" id="Straight Arrow Connector 6" o:spid="_x0000_s1026" type="#_x0000_t32" style="position:absolute;margin-left:204pt;margin-top:220.45pt;width:154.5pt;height:6.75pt;flip:x;z-index:251664384;visibility:visible;mso-wrap-style:square;mso-width-percent:0;mso-height-percent:0;mso-wrap-distance-left:9pt;mso-wrap-distance-top:0;mso-wrap-distance-right:9pt;mso-wrap-distance-bottom:0;mso-position-horizontal:absolute;mso-position-horizontal-relative:text;mso-position-vertical:absolute;mso-position-vertical-relative:text;mso-width-percent:0;mso-height-percent:0;mso-width-relative:margin;mso-height-relative:margin" o:gfxdata="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" strokecolor="#4472c4 [3204]" strokeweight=".5pt">
-                <v:stroke endarrow="block" joinstyle="miter"/>
-              </v:shape>
-            </w:pict>
-          </mc:Fallback>
-        </mc:AlternateContent>
-      </w:r>
-      <w:r>
-        <w:rPr>
-          <w:noProof/>
-        </w:rPr>
-        <mc:AlternateContent>
-          <mc:Choice Requires="wps">
-            <w:drawing>
-              <wp:anchor distT="0" distB="0" distL="114300" distR="114300" simplePos="0" relativeHeight="251661312" behindDoc="0" locked="0" layoutInCell="1" allowOverlap="1" wp14:anchorId="3A963B7A" wp14:editId="17D59D07">
-                <wp:simplePos x="0" y="0"/>
-                <wp:positionH relativeFrom="column">
-                  <wp:posOffset>3314700</wp:posOffset>
-                </wp:positionH>
-                <wp:positionV relativeFrom="paragraph">
-                  <wp:posOffset>1504315</wp:posOffset>
-                </wp:positionV>
-                <wp:extent cx="2505075" cy="266700"/>
-                <wp:effectExtent l="19050" t="19050" r="28575" b="19050"/>
-                <wp:wrapNone/>
-                <wp:docPr id="4" name="Rectangle 4"/>
-                <wp:cNvGraphicFramePr/>
-                <a:graphic xmlns:a="http://schemas.openxmlformats.org/drawingml/2006/main">
-                  <a:graphicData uri="http://schemas.microsoft.com/office/word/2010/wordprocessingShape">
-                    <wps:wsp>
-                      <wps:cNvSpPr/>
-                      <wps:spPr>
-                        <a:xfrm>
-                          <a:off x="0" y="0"/>
-                          <a:ext cx="2505075" cy="266700"/>
-                        </a:xfrm>
-                        <a:prstGeom prst="rect">
-                          <a:avLst/>
-                        </a:prstGeom>
-                        <a:noFill/>
-                        <a:ln w="28575" cap="flat" cmpd="sng" algn="ctr">
-                          <a:solidFill>
-                            <a:srgbClr val="FF0000"/>
-                          </a:solidFill>
-                          <a:prstDash val="solid"/>
-                          <a:round/>
-                          <a:headEnd type="none" w="med" len="med"/>
-                          <a:tailEnd type="none" w="med" len="med"/>
-                        </a:ln>
-                      </wps:spPr>
-                      <wps:style>
-                        <a:lnRef idx="0">
-                          <a:scrgbClr r="0" g="0" b="0"/>
-                        </a:lnRef>
-                        <a:fillRef idx="0">
-                          <a:scrgbClr r="0" g="0" b="0"/>
-                        </a:fillRef>
-                        <a:effectRef idx="0">
-                          <a:scrgbClr r="0" g="0" b="0"/>
-                        </a:effectRef>
-                        <a:fontRef idx="minor">
-                          <a:schemeClr val="dk1"/>
-                        </a:fontRef>
-                      </wps:style>
-                      <wps:bodyPr rot="0" spcFirstLastPara="0" vertOverflow="overflow" horzOverflow="overflow" vert="horz" wrap="square" lIns="91440" tIns="45720" rIns="91440" bIns="45720" numCol="1" spcCol="0" rtlCol="0" fromWordArt="0" anchor="ctr" anchorCtr="0" forceAA="0" compatLnSpc="1">
-                        <a:prstTxWarp prst="textNoShape">
-                          <a:avLst/>
-                        </a:prstTxWarp>
-                        <a:noAutofit/>
-                      </wps:bodyPr>
-                    </wps:wsp>
-                  </a:graphicData>
-                </a:graphic>
-                <wp14:sizeRelH relativeFrom="margin">
-                  <wp14:pctWidth>0</wp14:pctWidth>
-                </wp14:sizeRelH>
-                <wp14:sizeRelV relativeFrom="margin">
-                  <wp14:pctHeight>0</wp14:pctHeight>
-                </wp14:sizeRelV>
-              </wp:anchor>
-            </w:drawing>
-          </mc:Choice>
-          <mc:Fallback>
-            <w:pict>
-              <v:rect w14:anchorId="292C83A3" id="Rectangle 4" o:spid="_x0000_s1026" style="position:absolute;margin-left:261pt;margin-top:118.45pt;width:197.25pt;height:21pt;z-index:251661312;visibility:visible;mso-wrap-style:square;mso-width-percent:0;mso-height-percent:0;mso-wrap-distance-left:9pt;mso-wrap-distance-top:0;mso-wrap-distance-right:9pt;mso-wrap-distance-bottom:0;mso-position-horizontal:absolute;mso-position-horizontal-relative:text;mso-position-vertical:absolute;mso-position-vertical-relative:text;mso-width-percent:0;mso-height-percent:0;mso-width-relative:margin;mso-height-relative:margin;v-text-anchor:middle" o:gfxdata="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" filled="f" strokecolor="red" strokeweight="2.25pt">
-                <v:stroke joinstyle="round"/>
-              </v:rect>
-            </w:pict>
-          </mc:Fallback>
-        </mc:AlternateContent>
-      </w:r>
-      <w:r>
-        <w:rPr>
-          <w:noProof/>
-        </w:rPr>
-        <mc:AlternateContent>
-          <mc:Choice Requires="wps">
-            <w:drawing>
-              <wp:anchor distT="0" distB="0" distL="114300" distR="114300" simplePos="0" relativeHeight="251659264" behindDoc="0" locked="0" layoutInCell="1" allowOverlap="1" wp14:anchorId="6E1ED8EC" wp14:editId="11A3F059">
-                <wp:simplePos x="0" y="0"/>
-                <wp:positionH relativeFrom="column">
-                  <wp:posOffset>209550</wp:posOffset>
-                </wp:positionH>
-                <wp:positionV relativeFrom="paragraph">
-                  <wp:posOffset>2694940</wp:posOffset>
-                </wp:positionV>
-                <wp:extent cx="2371725" cy="381000"/>
-                <wp:effectExtent l="19050" t="19050" r="28575" b="19050"/>
-                <wp:wrapNone/>
-                <wp:docPr id="3" name="Rectangle 3"/>
-                <wp:cNvGraphicFramePr/>
-                <a:graphic xmlns:a="http://schemas.openxmlformats.org/drawingml/2006/main">
-                  <a:graphicData uri="http://schemas.microsoft.com/office/word/2010/wordprocessingShape">
-                    <wps:wsp>
-                      <wps:cNvSpPr/>
-                      <wps:spPr>
-                        <a:xfrm>
-                          <a:off x="0" y="0"/>
-                          <a:ext cx="2371725" cy="381000"/>
-                        </a:xfrm>
-                        <a:prstGeom prst="rect">
-                          <a:avLst/>
-                        </a:prstGeom>
-                        <a:noFill/>
-                        <a:ln w="28575" cap="flat" cmpd="sng" algn="ctr">
-                          <a:solidFill>
-                            <a:srgbClr val="FF0000"/>
-                          </a:solidFill>
-                          <a:prstDash val="solid"/>
-                          <a:round/>
-                          <a:headEnd type="none" w="med" len="med"/>
-                          <a:tailEnd type="none" w="med" len="med"/>
-                        </a:ln>
-                      </wps:spPr>
-                      <wps:style>
-                        <a:lnRef idx="0">
-                          <a:scrgbClr r="0" g="0" b="0"/>
-                        </a:lnRef>
-                        <a:fillRef idx="0">
-                          <a:scrgbClr r="0" g="0" b="0"/>
-                        </a:fillRef>
-                        <a:effectRef idx="0">
-                          <a:scrgbClr r="0" g="0" b="0"/>
-                        </a:effectRef>
-                        <a:fontRef idx="minor">
-                          <a:schemeClr val="dk1"/>
-                        </a:fontRef>
-                      </wps:style>
-                      <wps:bodyPr rot="0" spcFirstLastPara="0" vertOverflow="overflow" horzOverflow="overflow" vert="horz" wrap="square" lIns="91440" tIns="45720" rIns="91440" bIns="45720" numCol="1" spcCol="0" rtlCol="0" fromWordArt="0" anchor="ctr" anchorCtr="0" forceAA="0" compatLnSpc="1">
-                        <a:prstTxWarp prst="textNoShape">
-                          <a:avLst/>
-                        </a:prstTxWarp>
-                        <a:noAutofit/>
-                      </wps:bodyPr>
-                    </wps:wsp>
-                  </a:graphicData>
-                </a:graphic>
-                <wp14:sizeRelH relativeFrom="margin">
-                  <wp14:pctWidth>0</wp14:pctWidth>
-                </wp14:sizeRelH>
-                <wp14:sizeRelV relativeFrom="margin">
-                  <wp14:pctHeight>0</wp14:pctHeight>
-                </wp14:sizeRelV>
-              </wp:anchor>
-            </w:drawing>
-          </mc:Choice>
-          <mc:Fallback>
-            <w:pict>
-              <v:rect w14:anchorId="3F3C00A4" id="Rectangle 3" o:spid="_x0000_s1026" style="position:absolute;margin-left:16.5pt;margin-top:212.2pt;width:186.75pt;height:30pt;z-index:251659264;visibility:visible;mso-wrap-style:square;mso-width-percent:0;mso-height-percent:0;mso-wrap-distance-left:9pt;mso-wrap-distance-top:0;mso-wrap-distance-right:9pt;mso-wrap-distance-bottom:0;mso-position-horizontal:absolute;mso-position-horizontal-relative:text;mso-position-vertical:absolute;mso-position-vertical-relative:text;mso-width-percent:0;mso-height-percent:0;mso-width-relative:margin;mso-height-relative:margin;v-text-anchor:middle" o:gfxdata="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" filled="f" strokecolor="red" strokeweight="2.25pt">
-                <v:stroke joinstyle="round"/>
-              </v:rect>
-            </w:pict>
-          </mc:Fallback>
-        </mc:AlternateContent>
-      </w:r>
-      <w:r>
-        <w:rPr>
-          <w:noProof/>
-        </w:rPr>
-        <w:drawing>
-          <wp:anchor distT="0" distB="0" distL="114300" distR="114300" simplePos="0" relativeHeight="251658240" behindDoc="1" locked="0" layoutInCell="1" allowOverlap="1" wp14:anchorId="0037E263" wp14:editId="75A1EC39">
-            <wp:simplePos x="0" y="0"/>
-            <wp:positionH relativeFrom="margin">
-              <wp:posOffset>3105150</wp:posOffset>
-            </wp:positionH>
-            <wp:positionV relativeFrom="paragraph">
-              <wp:posOffset>7620</wp:posOffset>
-            </wp:positionV>
-            <wp:extent cx="2895634" cy="1876425"/>
-            <wp:effectExtent l="0" t="0" r="0" b="0"/>
-            <wp:wrapNone/>
-            <wp:docPr id="2" name="Picture 2"/>
-            <wp:cNvGraphicFramePr>
-              <a:graphicFrameLocks xmlns:a="http://schemas.openxmlformats.org/drawingml/2006/main" noChangeAspect="1"/>
-            </wp:cNvGraphicFramePr>
-            <a:graphic xmlns:a="http://schemas.openxmlformats.org/drawingml/2006/main">
-              <a:graphicData uri="http://schemas.openxmlformats.org/drawingml/2006/picture">
-                <pic:pic xmlns:pic="http://schemas.openxmlformats.org/drawingml/2006/picture">
-                  <pic:nvPicPr>
-                    <pic:cNvPr id="1" name=""/>
-                    <pic:cNvPicPr/>
-                  </pic:nvPicPr>
-                  <pic:blipFill>
-                    <a:blip r:embed="rId5">
-                      <a:extLst>
-                        <a:ext uri="{28A0092B-C50C-407E-A947-70E740481C1C}">
-                          <a14:useLocalDpi xmlns:a14="http://schemas.microsoft.com/office/drawing/2010/main" val="0"/>
-                        </a:ext>
-                      </a:extLst>
-                    </a:blip>
-                    <a:stretch>
-                      <a:fillRect/>
-                    </a:stretch>
-                  </pic:blipFill>
-                  <pic:spPr>
-                    <a:xfrm>
-                      <a:off x="0" y="0"/>
-                      <a:ext cx="2895634" cy="1876425"/>
-                    </a:xfrm>
-                    <a:prstGeom prst="rect">
-                      <a:avLst/>
-                    </a:prstGeom>
-                  </pic:spPr>
-                </pic:pic>
-              </a:graphicData>
-            </a:graphic>
-            <wp14:sizeRelH relativeFrom="page">
-              <wp14:pctWidth>0</wp14:pctWidth>
-            </wp14:sizeRelH>
-            <wp14:sizeRelV relativeFrom="page">
-              <wp14:pctHeight>0</wp14:pctHeight>
-            </wp14:sizeRelV>
-          </wp:anchor>
-        </w:drawing>
-      </w:r>
-      <w:r>
-        <w:rPr>
-          <w:noProof/>
-        </w:rPr>
-        <w:drawing>
-          <wp:inline distT="0" distB="0" distL="0" distR="0" wp14:anchorId="5BECF6C7" wp14:editId="26C96377">
-            <wp:extent cx="2907285" cy="3971925"/>
-            <wp:effectExtent l="0" t="0" r="7620" b="0"/>
-            <wp:docPr id="1" name="Picture 1"/>
-            <wp:cNvGraphicFramePr>
-              <a:graphicFrameLocks xmlns:a="http://schemas.openxmlformats.org/drawingml/2006/main" noChangeAspect="1"/>
-            </wp:cNvGraphicFramePr>
-            <a:graphic xmlns:a="http://schemas.openxmlformats.org/drawingml/2006/main">
-              <a:graphicData uri="http://schemas.openxmlformats.org/drawingml/2006/picture">
-                <pic:pic xmlns:pic="http://schemas.openxmlformats.org/drawingml/2006/picture">
-                  <pic:nvPicPr>
-                    <pic:cNvPr id="1" name=""/>
-                    <pic:cNvPicPr/>
-                  </pic:nvPicPr>
-                  <pic:blipFill>
-                    <a:blip r:embed="rId6"/>
-                    <a:stretch>
-                      <a:fillRect/>
-                    </a:stretch>
-                  </pic:blipFill>
-                  <pic:spPr>
-                    <a:xfrm>
-                      <a:off x="0" y="0"/>
-                      <a:ext cx="2925691" cy="3997071"/>
-                    </a:xfrm>
-                    <a:prstGeom prst="rect">
-                      <a:avLst/>
-                    </a:prstGeom>
-                  </pic:spPr>
-                </pic:pic>
-              </a:graphicData>
-            </a:graphic>
-          </wp:inline>
-        </w:drawing>
-      </w:r>
     </w:p>
     <w:sectPr>
       <w:pgSz w:w="12240" w:h="15840"/>
@@ -1294,119 +730,6 @@
     </w:lvl>
   </w:abstractNum>
   <w:abstractNum w:abstractNumId="1" w15:restartNumberingAfterBreak="0">
-    <w:nsid w:val="521B0FEE"/>
-    <w:multiLevelType w:val="hybridMultilevel"/>
-    <w:tmpl w:val="7C2AE724"/>
-    <w:lvl w:ilvl="0" w:tplc="04090001">
-      <w:start w:val="1"/>
-      <w:numFmt w:val="bullet"/>
-      <w:lvlText w:val=""/>
-      <w:lvlJc w:val="left"/>
-      <w:pPr>
-        <w:ind w:left="720" w:hanging="360"/>
-      </w:pPr>
-      <w:rPr>
-        <w:rFonts w:ascii="Symbol" w:hAnsi="Symbol" w:hint="default"/>
-      </w:rPr>
-    </w:lvl>
-    <w:lvl w:ilvl="1" w:tplc="04090003" w:tentative="1">
-      <w:start w:val="1"/>
-      <w:numFmt w:val="bullet"/>
-      <w:lvlText w:val="o"/>
-      <w:lvlJc w:val="left"/>
-      <w:pPr>
-        <w:ind w:left="1440" w:hanging="360"/>
-      </w:pPr>
-      <w:rPr>
-        <w:rFonts w:ascii="Courier New" w:hAnsi="Courier New" w:cs="Courier New" w:hint="default"/>
-      </w:rPr>
-    </w:lvl>
-    <w:lvl w:ilvl="2" w:tplc="04090005" w:tentative="1">
-      <w:start w:val="1"/>
-      <w:numFmt w:val="bullet"/>
-      <w:lvlText w:val=""/>
-      <w:lvlJc w:val="left"/>
-      <w:pPr>
-        <w:ind w:left="2160" w:hanging="360"/>
-      </w:pPr>
-      <w:rPr>
-        <w:rFonts w:ascii="Wingdings" w:hAnsi="Wingdings" w:hint="default"/>
-      </w:rPr>
-    </w:lvl>
-    <w:lvl w:ilvl="3" w:tplc="04090001" w:tentative="1">
-      <w:start w:val="1"/>
-      <w:numFmt w:val="bullet"/>
-      <w:lvlText w:val=""/>
-      <w:lvlJc w:val="left"/>
-      <w:pPr>
-        <w:ind w:left="2880" w:hanging="360"/>
-      </w:pPr>
-      <w:rPr>
-        <w:rFonts w:ascii="Symbol" w:hAnsi="Symbol" w:hint="default"/>
-      </w:rPr>
-    </w:lvl>
-    <w:lvl w:ilvl="4" w:tplc="04090003" w:tentative="1">
-      <w:start w:val="1"/>
-      <w:numFmt w:val="bullet"/>
-      <w:lvlText w:val="o"/>
-      <w:lvlJc w:val="left"/>
-      <w:pPr>
-        <w:ind w:left="3600" w:hanging="360"/>
-      </w:pPr>
-      <w:rPr>
-        <w:rFonts w:ascii="Courier New" w:hAnsi="Courier New" w:cs="Courier New" w:hint="default"/>
-      </w:rPr>
-    </w:lvl>
-    <w:lvl w:ilvl="5" w:tplc="04090005" w:tentative="1">
-      <w:start w:val="1"/>
-      <w:numFmt w:val="bullet"/>
-      <w:lvlText w:val=""/>
-      <w:lvlJc w:val="left"/>
-      <w:pPr>
-        <w:ind w:left="4320" w:hanging="360"/>
-      </w:pPr>
-      <w:rPr>
-        <w:rFonts w:ascii="Wingdings" w:hAnsi="Wingdings" w:hint="default"/>
-      </w:rPr>
-    </w:lvl>
-    <w:lvl w:ilvl="6" w:tplc="04090001" w:tentative="1">
-      <w:start w:val="1"/>
-      <w:numFmt w:val="bullet"/>
-      <w:lvlText w:val=""/>
-      <w:lvlJc w:val="left"/>
-      <w:pPr>
-        <w:ind w:left="5040" w:hanging="360"/>
-      </w:pPr>
-      <w:rPr>
-        <w:rFonts w:ascii="Symbol" w:hAnsi="Symbol" w:hint="default"/>
-      </w:rPr>
-    </w:lvl>
-    <w:lvl w:ilvl="7" w:tplc="04090003" w:tentative="1">
-      <w:start w:val="1"/>
-      <w:numFmt w:val="bullet"/>
-      <w:lvlText w:val="o"/>
-      <w:lvlJc w:val="left"/>
-      <w:pPr>
-        <w:ind w:left="5760" w:hanging="360"/>
-      </w:pPr>
-      <w:rPr>
-        <w:rFonts w:ascii="Courier New" w:hAnsi="Courier New" w:cs="Courier New" w:hint="default"/>
-      </w:rPr>
-    </w:lvl>
-    <w:lvl w:ilvl="8" w:tplc="04090005" w:tentative="1">
-      <w:start w:val="1"/>
-      <w:numFmt w:val="bullet"/>
-      <w:lvlText w:val=""/>
-      <w:lvlJc w:val="left"/>
-      <w:pPr>
-        <w:ind w:left="6480" w:hanging="360"/>
-      </w:pPr>
-      <w:rPr>
-        <w:rFonts w:ascii="Wingdings" w:hAnsi="Wingdings" w:hint="default"/>
-      </w:rPr>
-    </w:lvl>
-  </w:abstractNum>
-  <w:abstractNum w:abstractNumId="2" w15:restartNumberingAfterBreak="0">
     <w:nsid w:val="6F3338FF"/>
     <w:multiLevelType w:val="hybridMultilevel"/>
     <w:tmpl w:val="73BC7FF2"/>
@@ -1518,7 +841,7 @@
       </w:rPr>
     </w:lvl>
   </w:abstractNum>
-  <w:abstractNum w:abstractNumId="3" w15:restartNumberingAfterBreak="0">
+  <w:abstractNum w:abstractNumId="2" w15:restartNumberingAfterBreak="0">
     <w:nsid w:val="7C1754BE"/>
     <w:multiLevelType w:val="hybridMultilevel"/>
     <w:tmpl w:val="633EDA7C"/>
@@ -1631,16 +954,13 @@
     </w:lvl>
   </w:abstractNum>
   <w:num w:numId="1">
-    <w:abstractNumId w:val="2"/>
+    <w:abstractNumId w:val="1"/>
   </w:num>
   <w:num w:numId="2">
-    <w:abstractNumId w:val="3"/>
+    <w:abstractNumId w:val="2"/>
   </w:num>
   <w:num w:numId="3">
     <w:abstractNumId w:val="0"/>
-  </w:num>
-  <w:num w:numId="4">
-    <w:abstractNumId w:val="1"/>
   </w:num>
 </w:numbering>
 </file>
@@ -2082,41 +1402,6 @@
       <w:contextualSpacing/>
     </w:pPr>
   </w:style>
-  <w:style w:type="paragraph" w:styleId="IntenseQuote">
-    <w:name w:val="Intense Quote"/>
-    <w:basedOn w:val="Normal"/>
-    <w:next w:val="Normal"/>
-    <w:link w:val="IntenseQuoteChar"/>
-    <w:uiPriority w:val="30"/>
-    <w:qFormat/>
-    <w:rsid w:val="009E5FFF"/>
-    <w:pPr>
-      <w:pBdr>
-        <w:top w:val="single" w:sz="4" w:space="10" w:color="4472C4" w:themeColor="accent1"/>
-        <w:bottom w:val="single" w:sz="4" w:space="10" w:color="4472C4" w:themeColor="accent1"/>
-      </w:pBdr>
-      <w:spacing w:before="360" w:after="360"/>
-      <w:ind w:left="864" w:right="864"/>
-      <w:jc w:val="center"/>
-    </w:pPr>
-    <w:rPr>
-      <w:i/>
-      <w:iCs/>
-      <w:color w:val="4472C4" w:themeColor="accent1"/>
-    </w:rPr>
-  </w:style>
-  <w:style w:type="character" w:customStyle="1" w:styleId="IntenseQuoteChar">
-    <w:name w:val="Intense Quote Char"/>
-    <w:basedOn w:val="DefaultParagraphFont"/>
-    <w:link w:val="IntenseQuote"/>
-    <w:uiPriority w:val="30"/>
-    <w:rsid w:val="009E5FFF"/>
-    <w:rPr>
-      <w:i/>
-      <w:iCs/>
-      <w:color w:val="4472C4" w:themeColor="accent1"/>
-    </w:rPr>
-  </w:style>
 </w:styles>
 </file>
 

</xml_diff>

<commit_message>
Unit test for repository and service
</commit_message>
<xml_diff>
--- a/NADShop.Note/Note.docx
+++ b/NADShop.Note/Note.docx
@@ -253,6 +253,32 @@
     </w:p>
     <w:p>
       <w:pPr>
+        <w:rPr>
+          <w:rFonts w:ascii="Times New Roman" w:hAnsi="Times New Roman" w:cs="Times New Roman"/>
+        </w:rPr>
+      </w:pPr>
+      <w:r>
+        <w:rPr>
+          <w:rFonts w:ascii="Times New Roman" w:hAnsi="Times New Roman" w:cs="Times New Roman"/>
+        </w:rPr>
+        <w:t>NADShop.UnitTest</w:t>
+      </w:r>
+    </w:p>
+    <w:p>
+      <w:pPr>
+        <w:pStyle w:val="Heading1"/>
+      </w:pPr>
+      <w:r>
+        <w:t>Add Moq:</w:t>
+      </w:r>
+    </w:p>
+    <w:p>
+      <w:r>
+        <w:t>NADShop.UnitTest</w:t>
+      </w:r>
+    </w:p>
+    <w:p>
+      <w:pPr>
         <w:pStyle w:val="Heading1"/>
       </w:pPr>
       <w:r>
@@ -391,6 +417,7 @@
         <w:rPr>
           <w:rFonts w:ascii="Times New Roman" w:hAnsi="Times New Roman" w:cs="Times New Roman"/>
         </w:rPr>
+        <w:lastRenderedPageBreak/>
         <w:t>+ NADShop.</w:t>
       </w:r>
       <w:r>
@@ -444,7 +471,6 @@
         <w:rPr>
           <w:rFonts w:ascii="Times New Roman" w:hAnsi="Times New Roman" w:cs="Times New Roman"/>
         </w:rPr>
-        <w:lastRenderedPageBreak/>
         <w:t>+ NADShop.Common</w:t>
       </w:r>
     </w:p>
@@ -1151,6 +1177,7 @@
         <w:rPr>
           <w:noProof/>
         </w:rPr>
+        <w:lastRenderedPageBreak/>
         <w:drawing>
           <wp:inline distT="0" distB="0" distL="0" distR="0" wp14:anchorId="06208F2C" wp14:editId="2A21467B">
             <wp:extent cx="3667125" cy="723900"/>
@@ -1203,7 +1230,6 @@
         <w:rPr>
           <w:rFonts w:ascii="Times New Roman" w:hAnsi="Times New Roman" w:cs="Times New Roman"/>
         </w:rPr>
-        <w:lastRenderedPageBreak/>
         <w:t>If a table has 2 primary key, in code behind will be displayed</w:t>
       </w:r>
     </w:p>
@@ -2233,6 +2259,7 @@
           <w:b/>
           <w:bCs/>
         </w:rPr>
+        <w:lastRenderedPageBreak/>
         <w:t>update-database</w:t>
       </w:r>
     </w:p>

</xml_diff>

<commit_message>
Use Dependence Injection Autofac to web
</commit_message>
<xml_diff>
--- a/NADShop.Note/Note.docx
+++ b/NADShop.Note/Note.docx
@@ -2299,33 +2299,258 @@
     </w:p>
     <w:p>
       <w:pPr>
+        <w:pStyle w:val="Heading1"/>
+      </w:pPr>
+      <w:r>
+        <w:lastRenderedPageBreak/>
+        <w:t xml:space="preserve">How to install DI Autofac </w:t>
+      </w:r>
+    </w:p>
+    <w:p>
+      <w:pPr>
         <w:pStyle w:val="ListParagraph"/>
-        <w:rPr>
-          <w:rFonts w:ascii="Times New Roman" w:hAnsi="Times New Roman" w:cs="Times New Roman"/>
-          <w:b/>
-          <w:bCs/>
-        </w:rPr>
-      </w:pPr>
+        <w:numPr>
+          <w:ilvl w:val="0"/>
+          <w:numId w:val="7"/>
+        </w:numPr>
+      </w:pPr>
+      <w:r>
+        <w:t>Install Nuget package Autofac, Autofac.Mvc5, Autofac.WebApi2</w:t>
+      </w:r>
     </w:p>
     <w:p>
       <w:pPr>
         <w:pStyle w:val="ListParagraph"/>
-        <w:rPr>
-          <w:rFonts w:ascii="Times New Roman" w:hAnsi="Times New Roman" w:cs="Times New Roman"/>
-          <w:b/>
-          <w:bCs/>
-        </w:rPr>
-      </w:pPr>
+      </w:pPr>
+      <w:r>
+        <w:rPr>
+          <w:noProof/>
+        </w:rPr>
+        <w:drawing>
+          <wp:inline distT="0" distB="0" distL="0" distR="0" wp14:anchorId="55D3DCE6" wp14:editId="0CB0AF96">
+            <wp:extent cx="5943600" cy="1453515"/>
+            <wp:effectExtent l="0" t="0" r="0" b="0"/>
+            <wp:docPr id="19" name="Picture 19"/>
+            <wp:cNvGraphicFramePr>
+              <a:graphicFrameLocks xmlns:a="http://schemas.openxmlformats.org/drawingml/2006/main" noChangeAspect="1"/>
+            </wp:cNvGraphicFramePr>
+            <a:graphic xmlns:a="http://schemas.openxmlformats.org/drawingml/2006/main">
+              <a:graphicData uri="http://schemas.openxmlformats.org/drawingml/2006/picture">
+                <pic:pic xmlns:pic="http://schemas.openxmlformats.org/drawingml/2006/picture">
+                  <pic:nvPicPr>
+                    <pic:cNvPr id="1" name=""/>
+                    <pic:cNvPicPr/>
+                  </pic:nvPicPr>
+                  <pic:blipFill>
+                    <a:blip r:embed="rId12"/>
+                    <a:stretch>
+                      <a:fillRect/>
+                    </a:stretch>
+                  </pic:blipFill>
+                  <pic:spPr>
+                    <a:xfrm>
+                      <a:off x="0" y="0"/>
+                      <a:ext cx="5943600" cy="1453515"/>
+                    </a:xfrm>
+                    <a:prstGeom prst="rect">
+                      <a:avLst/>
+                    </a:prstGeom>
+                  </pic:spPr>
+                </pic:pic>
+              </a:graphicData>
+            </a:graphic>
+          </wp:inline>
+        </w:drawing>
+      </w:r>
     </w:p>
     <w:p>
       <w:pPr>
         <w:pStyle w:val="ListParagraph"/>
-        <w:rPr>
-          <w:rFonts w:ascii="Times New Roman" w:hAnsi="Times New Roman" w:cs="Times New Roman"/>
-          <w:b/>
-          <w:bCs/>
-        </w:rPr>
-      </w:pPr>
+      </w:pPr>
+    </w:p>
+    <w:p>
+      <w:pPr>
+        <w:pStyle w:val="ListParagraph"/>
+        <w:numPr>
+          <w:ilvl w:val="0"/>
+          <w:numId w:val="7"/>
+        </w:numPr>
+      </w:pPr>
+      <w:r>
+        <w:t xml:space="preserve">Create file Startup.cs in App_Start folder in NADShop.Web to register </w:t>
+      </w:r>
+    </w:p>
+    <w:p>
+      <w:pPr>
+        <w:pStyle w:val="ListParagraph"/>
+      </w:pPr>
+      <w:r>
+        <w:rPr>
+          <w:noProof/>
+        </w:rPr>
+        <w:drawing>
+          <wp:inline distT="0" distB="0" distL="0" distR="0" wp14:anchorId="1A0500C1" wp14:editId="4CFAA582">
+            <wp:extent cx="1819275" cy="1114425"/>
+            <wp:effectExtent l="0" t="0" r="9525" b="9525"/>
+            <wp:docPr id="20" name="Picture 20"/>
+            <wp:cNvGraphicFramePr>
+              <a:graphicFrameLocks xmlns:a="http://schemas.openxmlformats.org/drawingml/2006/main" noChangeAspect="1"/>
+            </wp:cNvGraphicFramePr>
+            <a:graphic xmlns:a="http://schemas.openxmlformats.org/drawingml/2006/main">
+              <a:graphicData uri="http://schemas.openxmlformats.org/drawingml/2006/picture">
+                <pic:pic xmlns:pic="http://schemas.openxmlformats.org/drawingml/2006/picture">
+                  <pic:nvPicPr>
+                    <pic:cNvPr id="1" name=""/>
+                    <pic:cNvPicPr/>
+                  </pic:nvPicPr>
+                  <pic:blipFill>
+                    <a:blip r:embed="rId13"/>
+                    <a:stretch>
+                      <a:fillRect/>
+                    </a:stretch>
+                  </pic:blipFill>
+                  <pic:spPr>
+                    <a:xfrm>
+                      <a:off x="0" y="0"/>
+                      <a:ext cx="1819275" cy="1114425"/>
+                    </a:xfrm>
+                    <a:prstGeom prst="rect">
+                      <a:avLst/>
+                    </a:prstGeom>
+                  </pic:spPr>
+                </pic:pic>
+              </a:graphicData>
+            </a:graphic>
+          </wp:inline>
+        </w:drawing>
+      </w:r>
+    </w:p>
+    <w:p>
+      <w:pPr>
+        <w:pStyle w:val="ListParagraph"/>
+      </w:pPr>
+    </w:p>
+    <w:p>
+      <w:pPr>
+        <w:pStyle w:val="ListParagraph"/>
+        <w:numPr>
+          <w:ilvl w:val="0"/>
+          <w:numId w:val="7"/>
+        </w:numPr>
+      </w:pPr>
+      <w:r>
+        <w:t>Install Nuget package Owin</w:t>
+      </w:r>
+      <w:r>
+        <w:t xml:space="preserve"> to run Startup.cs file</w:t>
+      </w:r>
+    </w:p>
+    <w:p>
+      <w:pPr>
+        <w:pStyle w:val="ListParagraph"/>
+      </w:pPr>
+      <w:r>
+        <w:rPr>
+          <w:noProof/>
+        </w:rPr>
+        <w:drawing>
+          <wp:inline distT="0" distB="0" distL="0" distR="0" wp14:anchorId="667B1795" wp14:editId="74D00F6E">
+            <wp:extent cx="5943600" cy="1332865"/>
+            <wp:effectExtent l="0" t="0" r="0" b="635"/>
+            <wp:docPr id="21" name="Picture 21"/>
+            <wp:cNvGraphicFramePr>
+              <a:graphicFrameLocks xmlns:a="http://schemas.openxmlformats.org/drawingml/2006/main" noChangeAspect="1"/>
+            </wp:cNvGraphicFramePr>
+            <a:graphic xmlns:a="http://schemas.openxmlformats.org/drawingml/2006/main">
+              <a:graphicData uri="http://schemas.openxmlformats.org/drawingml/2006/picture">
+                <pic:pic xmlns:pic="http://schemas.openxmlformats.org/drawingml/2006/picture">
+                  <pic:nvPicPr>
+                    <pic:cNvPr id="1" name=""/>
+                    <pic:cNvPicPr/>
+                  </pic:nvPicPr>
+                  <pic:blipFill>
+                    <a:blip r:embed="rId14"/>
+                    <a:stretch>
+                      <a:fillRect/>
+                    </a:stretch>
+                  </pic:blipFill>
+                  <pic:spPr>
+                    <a:xfrm>
+                      <a:off x="0" y="0"/>
+                      <a:ext cx="5943600" cy="1332865"/>
+                    </a:xfrm>
+                    <a:prstGeom prst="rect">
+                      <a:avLst/>
+                    </a:prstGeom>
+                  </pic:spPr>
+                </pic:pic>
+              </a:graphicData>
+            </a:graphic>
+          </wp:inline>
+        </w:drawing>
+      </w:r>
+    </w:p>
+    <w:p>
+      <w:pPr>
+        <w:pStyle w:val="ListParagraph"/>
+      </w:pPr>
+    </w:p>
+    <w:p>
+      <w:pPr>
+        <w:pStyle w:val="ListParagraph"/>
+        <w:numPr>
+          <w:ilvl w:val="0"/>
+          <w:numId w:val="7"/>
+        </w:numPr>
+      </w:pPr>
+      <w:r>
+        <w:t>In Startup.cs file to register Controller and WepApiController</w:t>
+      </w:r>
+    </w:p>
+    <w:p>
+      <w:pPr>
+        <w:pStyle w:val="ListParagraph"/>
+      </w:pPr>
+      <w:r>
+        <w:rPr>
+          <w:noProof/>
+        </w:rPr>
+        <w:drawing>
+          <wp:inline distT="0" distB="0" distL="0" distR="0" wp14:anchorId="24FE2F67" wp14:editId="466D50B8">
+            <wp:extent cx="5057775" cy="1162050"/>
+            <wp:effectExtent l="0" t="0" r="9525" b="0"/>
+            <wp:docPr id="22" name="Picture 22"/>
+            <wp:cNvGraphicFramePr>
+              <a:graphicFrameLocks xmlns:a="http://schemas.openxmlformats.org/drawingml/2006/main" noChangeAspect="1"/>
+            </wp:cNvGraphicFramePr>
+            <a:graphic xmlns:a="http://schemas.openxmlformats.org/drawingml/2006/main">
+              <a:graphicData uri="http://schemas.openxmlformats.org/drawingml/2006/picture">
+                <pic:pic xmlns:pic="http://schemas.openxmlformats.org/drawingml/2006/picture">
+                  <pic:nvPicPr>
+                    <pic:cNvPr id="1" name=""/>
+                    <pic:cNvPicPr/>
+                  </pic:nvPicPr>
+                  <pic:blipFill>
+                    <a:blip r:embed="rId15"/>
+                    <a:stretch>
+                      <a:fillRect/>
+                    </a:stretch>
+                  </pic:blipFill>
+                  <pic:spPr>
+                    <a:xfrm>
+                      <a:off x="0" y="0"/>
+                      <a:ext cx="5057775" cy="1162050"/>
+                    </a:xfrm>
+                    <a:prstGeom prst="rect">
+                      <a:avLst/>
+                    </a:prstGeom>
+                  </pic:spPr>
+                </pic:pic>
+              </a:graphicData>
+            </a:graphic>
+          </wp:inline>
+        </w:drawing>
+      </w:r>
     </w:p>
     <w:sectPr>
       <w:pgSz w:w="12240" w:h="15840"/>
@@ -2452,6 +2677,95 @@
     </w:lvl>
   </w:abstractNum>
   <w:abstractNum w:abstractNumId="1" w15:restartNumberingAfterBreak="0">
+    <w:nsid w:val="3E5F0AC1"/>
+    <w:multiLevelType w:val="hybridMultilevel"/>
+    <w:tmpl w:val="745E9A02"/>
+    <w:lvl w:ilvl="0" w:tplc="0409000F">
+      <w:start w:val="1"/>
+      <w:numFmt w:val="decimal"/>
+      <w:lvlText w:val="%1."/>
+      <w:lvlJc w:val="left"/>
+      <w:pPr>
+        <w:ind w:left="720" w:hanging="360"/>
+      </w:pPr>
+      <w:rPr>
+        <w:rFonts w:hint="default"/>
+      </w:rPr>
+    </w:lvl>
+    <w:lvl w:ilvl="1" w:tplc="04090019" w:tentative="1">
+      <w:start w:val="1"/>
+      <w:numFmt w:val="lowerLetter"/>
+      <w:lvlText w:val="%2."/>
+      <w:lvlJc w:val="left"/>
+      <w:pPr>
+        <w:ind w:left="1440" w:hanging="360"/>
+      </w:pPr>
+    </w:lvl>
+    <w:lvl w:ilvl="2" w:tplc="0409001B" w:tentative="1">
+      <w:start w:val="1"/>
+      <w:numFmt w:val="lowerRoman"/>
+      <w:lvlText w:val="%3."/>
+      <w:lvlJc w:val="right"/>
+      <w:pPr>
+        <w:ind w:left="2160" w:hanging="180"/>
+      </w:pPr>
+    </w:lvl>
+    <w:lvl w:ilvl="3" w:tplc="0409000F" w:tentative="1">
+      <w:start w:val="1"/>
+      <w:numFmt w:val="decimal"/>
+      <w:lvlText w:val="%4."/>
+      <w:lvlJc w:val="left"/>
+      <w:pPr>
+        <w:ind w:left="2880" w:hanging="360"/>
+      </w:pPr>
+    </w:lvl>
+    <w:lvl w:ilvl="4" w:tplc="04090019" w:tentative="1">
+      <w:start w:val="1"/>
+      <w:numFmt w:val="lowerLetter"/>
+      <w:lvlText w:val="%5."/>
+      <w:lvlJc w:val="left"/>
+      <w:pPr>
+        <w:ind w:left="3600" w:hanging="360"/>
+      </w:pPr>
+    </w:lvl>
+    <w:lvl w:ilvl="5" w:tplc="0409001B" w:tentative="1">
+      <w:start w:val="1"/>
+      <w:numFmt w:val="lowerRoman"/>
+      <w:lvlText w:val="%6."/>
+      <w:lvlJc w:val="right"/>
+      <w:pPr>
+        <w:ind w:left="4320" w:hanging="180"/>
+      </w:pPr>
+    </w:lvl>
+    <w:lvl w:ilvl="6" w:tplc="0409000F" w:tentative="1">
+      <w:start w:val="1"/>
+      <w:numFmt w:val="decimal"/>
+      <w:lvlText w:val="%7."/>
+      <w:lvlJc w:val="left"/>
+      <w:pPr>
+        <w:ind w:left="5040" w:hanging="360"/>
+      </w:pPr>
+    </w:lvl>
+    <w:lvl w:ilvl="7" w:tplc="04090019" w:tentative="1">
+      <w:start w:val="1"/>
+      <w:numFmt w:val="lowerLetter"/>
+      <w:lvlText w:val="%8."/>
+      <w:lvlJc w:val="left"/>
+      <w:pPr>
+        <w:ind w:left="5760" w:hanging="360"/>
+      </w:pPr>
+    </w:lvl>
+    <w:lvl w:ilvl="8" w:tplc="0409001B" w:tentative="1">
+      <w:start w:val="1"/>
+      <w:numFmt w:val="lowerRoman"/>
+      <w:lvlText w:val="%9."/>
+      <w:lvlJc w:val="right"/>
+      <w:pPr>
+        <w:ind w:left="6480" w:hanging="180"/>
+      </w:pPr>
+    </w:lvl>
+  </w:abstractNum>
+  <w:abstractNum w:abstractNumId="2" w15:restartNumberingAfterBreak="0">
     <w:nsid w:val="46C23C2C"/>
     <w:multiLevelType w:val="hybridMultilevel"/>
     <w:tmpl w:val="23C6C648"/>
@@ -2540,7 +2854,7 @@
       </w:pPr>
     </w:lvl>
   </w:abstractNum>
-  <w:abstractNum w:abstractNumId="2" w15:restartNumberingAfterBreak="0">
+  <w:abstractNum w:abstractNumId="3" w15:restartNumberingAfterBreak="0">
     <w:nsid w:val="521B0FEE"/>
     <w:multiLevelType w:val="hybridMultilevel"/>
     <w:tmpl w:val="7C2AE724"/>
@@ -2653,7 +2967,7 @@
       </w:rPr>
     </w:lvl>
   </w:abstractNum>
-  <w:abstractNum w:abstractNumId="3" w15:restartNumberingAfterBreak="0">
+  <w:abstractNum w:abstractNumId="4" w15:restartNumberingAfterBreak="0">
     <w:nsid w:val="6AE92B33"/>
     <w:multiLevelType w:val="hybridMultilevel"/>
     <w:tmpl w:val="1936A222"/>
@@ -2742,7 +3056,7 @@
       </w:pPr>
     </w:lvl>
   </w:abstractNum>
-  <w:abstractNum w:abstractNumId="4" w15:restartNumberingAfterBreak="0">
+  <w:abstractNum w:abstractNumId="5" w15:restartNumberingAfterBreak="0">
     <w:nsid w:val="6F3338FF"/>
     <w:multiLevelType w:val="hybridMultilevel"/>
     <w:tmpl w:val="73BC7FF2"/>
@@ -2854,7 +3168,7 @@
       </w:rPr>
     </w:lvl>
   </w:abstractNum>
-  <w:abstractNum w:abstractNumId="5" w15:restartNumberingAfterBreak="0">
+  <w:abstractNum w:abstractNumId="6" w15:restartNumberingAfterBreak="0">
     <w:nsid w:val="7C1754BE"/>
     <w:multiLevelType w:val="hybridMultilevel"/>
     <w:tmpl w:val="633EDA7C"/>
@@ -2967,21 +3281,24 @@
     </w:lvl>
   </w:abstractNum>
   <w:num w:numId="1">
-    <w:abstractNumId w:val="4"/>
+    <w:abstractNumId w:val="5"/>
   </w:num>
   <w:num w:numId="2">
-    <w:abstractNumId w:val="5"/>
+    <w:abstractNumId w:val="6"/>
   </w:num>
   <w:num w:numId="3">
     <w:abstractNumId w:val="0"/>
   </w:num>
   <w:num w:numId="4">
+    <w:abstractNumId w:val="3"/>
+  </w:num>
+  <w:num w:numId="5">
+    <w:abstractNumId w:val="4"/>
+  </w:num>
+  <w:num w:numId="6">
     <w:abstractNumId w:val="2"/>
   </w:num>
-  <w:num w:numId="5">
-    <w:abstractNumId w:val="3"/>
-  </w:num>
-  <w:num w:numId="6">
+  <w:num w:numId="7">
     <w:abstractNumId w:val="1"/>
   </w:num>
 </w:numbering>

</xml_diff>

<commit_message>
Combine ASP.NET Identity to NADShop system
</commit_message>
<xml_diff>
--- a/NADShop.Note/Note.docx
+++ b/NADShop.Note/Note.docx
@@ -2552,6 +2552,276 @@
         </w:drawing>
       </w:r>
     </w:p>
+    <w:p>
+      <w:pPr>
+        <w:pStyle w:val="ListParagraph"/>
+      </w:pPr>
+    </w:p>
+    <w:p>
+      <w:pPr>
+        <w:pStyle w:val="ListParagraph"/>
+      </w:pPr>
+    </w:p>
+    <w:p>
+      <w:pPr>
+        <w:pStyle w:val="ListParagraph"/>
+      </w:pPr>
+    </w:p>
+    <w:p>
+      <w:pPr>
+        <w:pStyle w:val="ListParagraph"/>
+      </w:pPr>
+    </w:p>
+    <w:p>
+      <w:pPr>
+        <w:pStyle w:val="ListParagraph"/>
+      </w:pPr>
+    </w:p>
+    <w:p>
+      <w:pPr>
+        <w:pStyle w:val="ListParagraph"/>
+      </w:pPr>
+    </w:p>
+    <w:p>
+      <w:pPr>
+        <w:pStyle w:val="Heading1"/>
+      </w:pPr>
+      <w:r>
+        <w:lastRenderedPageBreak/>
+        <w:t>ASP Net Identity</w:t>
+      </w:r>
+    </w:p>
+    <w:p>
+      <w:pPr>
+        <w:pStyle w:val="ListParagraph"/>
+        <w:numPr>
+          <w:ilvl w:val="0"/>
+          <w:numId w:val="8"/>
+        </w:numPr>
+      </w:pPr>
+      <w:r>
+        <w:t>Install Nuget package</w:t>
+      </w:r>
+    </w:p>
+    <w:p>
+      <w:pPr>
+        <w:pStyle w:val="ListParagraph"/>
+      </w:pPr>
+      <w:r>
+        <w:rPr>
+          <w:noProof/>
+        </w:rPr>
+        <w:drawing>
+          <wp:inline distT="0" distB="0" distL="0" distR="0" wp14:anchorId="1C489F5E" wp14:editId="71BEA685">
+            <wp:extent cx="5943600" cy="1400175"/>
+            <wp:effectExtent l="0" t="0" r="0" b="9525"/>
+            <wp:docPr id="23" name="Picture 23"/>
+            <wp:cNvGraphicFramePr>
+              <a:graphicFrameLocks xmlns:a="http://schemas.openxmlformats.org/drawingml/2006/main" noChangeAspect="1"/>
+            </wp:cNvGraphicFramePr>
+            <a:graphic xmlns:a="http://schemas.openxmlformats.org/drawingml/2006/main">
+              <a:graphicData uri="http://schemas.openxmlformats.org/drawingml/2006/picture">
+                <pic:pic xmlns:pic="http://schemas.openxmlformats.org/drawingml/2006/picture">
+                  <pic:nvPicPr>
+                    <pic:cNvPr id="1" name=""/>
+                    <pic:cNvPicPr/>
+                  </pic:nvPicPr>
+                  <pic:blipFill>
+                    <a:blip r:embed="rId16"/>
+                    <a:stretch>
+                      <a:fillRect/>
+                    </a:stretch>
+                  </pic:blipFill>
+                  <pic:spPr>
+                    <a:xfrm>
+                      <a:off x="0" y="0"/>
+                      <a:ext cx="5943600" cy="1400175"/>
+                    </a:xfrm>
+                    <a:prstGeom prst="rect">
+                      <a:avLst/>
+                    </a:prstGeom>
+                  </pic:spPr>
+                </pic:pic>
+              </a:graphicData>
+            </a:graphic>
+          </wp:inline>
+        </w:drawing>
+      </w:r>
+    </w:p>
+    <w:p>
+      <w:pPr>
+        <w:pStyle w:val="ListParagraph"/>
+      </w:pPr>
+    </w:p>
+    <w:p>
+      <w:pPr>
+        <w:pStyle w:val="ListParagraph"/>
+      </w:pPr>
+      <w:r>
+        <w:rPr>
+          <w:b/>
+          <w:bCs/>
+        </w:rPr>
+        <w:t xml:space="preserve">*Note: </w:t>
+      </w:r>
+      <w:r>
+        <w:rPr>
+          <w:b/>
+          <w:bCs/>
+        </w:rPr>
+        <w:t>Microsoft.AspNet.Identity.EntityFramewor</w:t>
+      </w:r>
+      <w:r>
+        <w:rPr>
+          <w:b/>
+          <w:bCs/>
+        </w:rPr>
+        <w:t>k</w:t>
+      </w:r>
+      <w:r>
+        <w:t xml:space="preserve"> for</w:t>
+      </w:r>
+      <w:r>
+        <w:t>:</w:t>
+      </w:r>
+    </w:p>
+    <w:p>
+      <w:pPr>
+        <w:pStyle w:val="ListParagraph"/>
+        <w:numPr>
+          <w:ilvl w:val="2"/>
+          <w:numId w:val="4"/>
+        </w:numPr>
+      </w:pPr>
+      <w:r>
+        <w:rPr>
+          <w:b/>
+          <w:bCs/>
+        </w:rPr>
+        <w:t>NADShop.Web</w:t>
+      </w:r>
+      <w:r>
+        <w:t xml:space="preserve"> </w:t>
+      </w:r>
+    </w:p>
+    <w:p>
+      <w:pPr>
+        <w:pStyle w:val="ListParagraph"/>
+        <w:numPr>
+          <w:ilvl w:val="2"/>
+          <w:numId w:val="4"/>
+        </w:numPr>
+      </w:pPr>
+      <w:r>
+        <w:rPr>
+          <w:b/>
+          <w:bCs/>
+        </w:rPr>
+        <w:t>NADShop.Model</w:t>
+      </w:r>
+    </w:p>
+    <w:p>
+      <w:pPr>
+        <w:pStyle w:val="ListParagraph"/>
+        <w:numPr>
+          <w:ilvl w:val="2"/>
+          <w:numId w:val="4"/>
+        </w:numPr>
+      </w:pPr>
+      <w:r>
+        <w:rPr>
+          <w:b/>
+          <w:bCs/>
+        </w:rPr>
+        <w:t>NADShop.Data</w:t>
+      </w:r>
+    </w:p>
+    <w:p>
+      <w:pPr>
+        <w:pStyle w:val="ListParagraph"/>
+      </w:pPr>
+    </w:p>
+    <w:p>
+      <w:pPr>
+        <w:pStyle w:val="ListParagraph"/>
+        <w:numPr>
+          <w:ilvl w:val="0"/>
+          <w:numId w:val="8"/>
+        </w:numPr>
+      </w:pPr>
+      <w:r>
+        <w:t xml:space="preserve">Create </w:t>
+      </w:r>
+      <w:r>
+        <w:rPr>
+          <w:b/>
+          <w:bCs/>
+        </w:rPr>
+        <w:t>ApplicationUser</w:t>
+      </w:r>
+      <w:r>
+        <w:rPr>
+          <w:b/>
+          <w:bCs/>
+        </w:rPr>
+        <w:t>.cs</w:t>
+      </w:r>
+      <w:r>
+        <w:t xml:space="preserve"> class in </w:t>
+      </w:r>
+      <w:r>
+        <w:rPr>
+          <w:b/>
+          <w:bCs/>
+        </w:rPr>
+        <w:t>NADShop.Model</w:t>
+      </w:r>
+    </w:p>
+    <w:p>
+      <w:pPr>
+        <w:pStyle w:val="ListParagraph"/>
+      </w:pPr>
+      <w:r>
+        <w:rPr>
+          <w:noProof/>
+        </w:rPr>
+        <w:drawing>
+          <wp:inline distT="0" distB="0" distL="0" distR="0" wp14:anchorId="29DE4A7D" wp14:editId="4FDC5BFA">
+            <wp:extent cx="2047875" cy="1057275"/>
+            <wp:effectExtent l="0" t="0" r="9525" b="9525"/>
+            <wp:docPr id="24" name="Picture 24"/>
+            <wp:cNvGraphicFramePr>
+              <a:graphicFrameLocks xmlns:a="http://schemas.openxmlformats.org/drawingml/2006/main" noChangeAspect="1"/>
+            </wp:cNvGraphicFramePr>
+            <a:graphic xmlns:a="http://schemas.openxmlformats.org/drawingml/2006/main">
+              <a:graphicData uri="http://schemas.openxmlformats.org/drawingml/2006/picture">
+                <pic:pic xmlns:pic="http://schemas.openxmlformats.org/drawingml/2006/picture">
+                  <pic:nvPicPr>
+                    <pic:cNvPr id="1" name=""/>
+                    <pic:cNvPicPr/>
+                  </pic:nvPicPr>
+                  <pic:blipFill>
+                    <a:blip r:embed="rId17"/>
+                    <a:stretch>
+                      <a:fillRect/>
+                    </a:stretch>
+                  </pic:blipFill>
+                  <pic:spPr>
+                    <a:xfrm>
+                      <a:off x="0" y="0"/>
+                      <a:ext cx="2047875" cy="1057275"/>
+                    </a:xfrm>
+                    <a:prstGeom prst="rect">
+                      <a:avLst/>
+                    </a:prstGeom>
+                  </pic:spPr>
+                </pic:pic>
+              </a:graphicData>
+            </a:graphic>
+          </wp:inline>
+        </w:drawing>
+      </w:r>
+    </w:p>
     <w:sectPr>
       <w:pgSz w:w="12240" w:h="15840"/>
       <w:pgMar w:top="1440" w:right="1440" w:bottom="1440" w:left="1440" w:header="720" w:footer="720" w:gutter="0"/>
@@ -2882,7 +3152,7 @@
         <w:rFonts w:ascii="Courier New" w:hAnsi="Courier New" w:cs="Courier New" w:hint="default"/>
       </w:rPr>
     </w:lvl>
-    <w:lvl w:ilvl="2" w:tplc="04090005" w:tentative="1">
+    <w:lvl w:ilvl="2" w:tplc="04090005">
       <w:start w:val="1"/>
       <w:numFmt w:val="bullet"/>
       <w:lvlText w:val=""/>
@@ -3278,6 +3548,95 @@
       <w:rPr>
         <w:rFonts w:ascii="Wingdings" w:hAnsi="Wingdings" w:hint="default"/>
       </w:rPr>
+    </w:lvl>
+  </w:abstractNum>
+  <w:abstractNum w:abstractNumId="7" w15:restartNumberingAfterBreak="0">
+    <w:nsid w:val="7E206002"/>
+    <w:multiLevelType w:val="hybridMultilevel"/>
+    <w:tmpl w:val="EB388B90"/>
+    <w:lvl w:ilvl="0" w:tplc="0409000F">
+      <w:start w:val="1"/>
+      <w:numFmt w:val="decimal"/>
+      <w:lvlText w:val="%1."/>
+      <w:lvlJc w:val="left"/>
+      <w:pPr>
+        <w:ind w:left="720" w:hanging="360"/>
+      </w:pPr>
+      <w:rPr>
+        <w:rFonts w:hint="default"/>
+      </w:rPr>
+    </w:lvl>
+    <w:lvl w:ilvl="1" w:tplc="04090019" w:tentative="1">
+      <w:start w:val="1"/>
+      <w:numFmt w:val="lowerLetter"/>
+      <w:lvlText w:val="%2."/>
+      <w:lvlJc w:val="left"/>
+      <w:pPr>
+        <w:ind w:left="1440" w:hanging="360"/>
+      </w:pPr>
+    </w:lvl>
+    <w:lvl w:ilvl="2" w:tplc="0409001B" w:tentative="1">
+      <w:start w:val="1"/>
+      <w:numFmt w:val="lowerRoman"/>
+      <w:lvlText w:val="%3."/>
+      <w:lvlJc w:val="right"/>
+      <w:pPr>
+        <w:ind w:left="2160" w:hanging="180"/>
+      </w:pPr>
+    </w:lvl>
+    <w:lvl w:ilvl="3" w:tplc="0409000F" w:tentative="1">
+      <w:start w:val="1"/>
+      <w:numFmt w:val="decimal"/>
+      <w:lvlText w:val="%4."/>
+      <w:lvlJc w:val="left"/>
+      <w:pPr>
+        <w:ind w:left="2880" w:hanging="360"/>
+      </w:pPr>
+    </w:lvl>
+    <w:lvl w:ilvl="4" w:tplc="04090019" w:tentative="1">
+      <w:start w:val="1"/>
+      <w:numFmt w:val="lowerLetter"/>
+      <w:lvlText w:val="%5."/>
+      <w:lvlJc w:val="left"/>
+      <w:pPr>
+        <w:ind w:left="3600" w:hanging="360"/>
+      </w:pPr>
+    </w:lvl>
+    <w:lvl w:ilvl="5" w:tplc="0409001B" w:tentative="1">
+      <w:start w:val="1"/>
+      <w:numFmt w:val="lowerRoman"/>
+      <w:lvlText w:val="%6."/>
+      <w:lvlJc w:val="right"/>
+      <w:pPr>
+        <w:ind w:left="4320" w:hanging="180"/>
+      </w:pPr>
+    </w:lvl>
+    <w:lvl w:ilvl="6" w:tplc="0409000F" w:tentative="1">
+      <w:start w:val="1"/>
+      <w:numFmt w:val="decimal"/>
+      <w:lvlText w:val="%7."/>
+      <w:lvlJc w:val="left"/>
+      <w:pPr>
+        <w:ind w:left="5040" w:hanging="360"/>
+      </w:pPr>
+    </w:lvl>
+    <w:lvl w:ilvl="7" w:tplc="04090019" w:tentative="1">
+      <w:start w:val="1"/>
+      <w:numFmt w:val="lowerLetter"/>
+      <w:lvlText w:val="%8."/>
+      <w:lvlJc w:val="left"/>
+      <w:pPr>
+        <w:ind w:left="5760" w:hanging="360"/>
+      </w:pPr>
+    </w:lvl>
+    <w:lvl w:ilvl="8" w:tplc="0409001B" w:tentative="1">
+      <w:start w:val="1"/>
+      <w:numFmt w:val="lowerRoman"/>
+      <w:lvlText w:val="%9."/>
+      <w:lvlJc w:val="right"/>
+      <w:pPr>
+        <w:ind w:left="6480" w:hanging="180"/>
+      </w:pPr>
     </w:lvl>
   </w:abstractNum>
   <w:num w:numId="1">
@@ -3300,6 +3659,9 @@
   </w:num>
   <w:num w:numId="7">
     <w:abstractNumId w:val="1"/>
+  </w:num>
+  <w:num w:numId="8">
+    <w:abstractNumId w:val="7"/>
   </w:num>
 </w:numbering>
 </file>

</xml_diff>